<commit_message>
Updated to highlight Technical Lead experience as a request from recruiter Elea Madarico of Vita Green.
</commit_message>
<xml_diff>
--- a/CV/Solomio Sisante CV.docx
+++ b/CV/Solomio Sisante CV.docx
@@ -21,7 +21,7 @@
           <w:szCs w:val="24"/>
         </w:rPr>
         <w:drawing>
-          <wp:inline distT="0" distB="0" distL="0" distR="0" wp14:anchorId="072F977E" wp14:editId="47D37AD0">
+          <wp:inline distT="0" distB="0" distL="0" distR="0" wp14:anchorId="3A74D07C" wp14:editId="2E6EF526">
             <wp:extent cx="1160929" cy="1006138"/>
             <wp:effectExtent l="0" t="0" r="1270" b="3810"/>
             <wp:docPr id="1" name="Picture 1" descr="A person in a purple striped shirt&#10;&#10;Description automatically generated"/>
@@ -90,7 +90,27 @@
           <w:sz w:val="24"/>
           <w:szCs w:val="24"/>
         </w:rPr>
-        <w:t>Solomio S. Sisante – Lead Full-stack .Net Developer</w:t>
+        <w:t xml:space="preserve">Solomio S. Sisante – </w:t>
+      </w:r>
+      <w:r>
+        <w:rPr>
+          <w:rFonts w:ascii="Arial" w:eastAsia="Arial" w:hAnsi="Arial" w:cs="Arial"/>
+          <w:b/>
+          <w:color w:val="000000"/>
+          <w:sz w:val="24"/>
+          <w:szCs w:val="24"/>
+        </w:rPr>
+        <w:t xml:space="preserve">Technical </w:t>
+      </w:r>
+      <w:r>
+        <w:rPr>
+          <w:rFonts w:ascii="Arial" w:eastAsia="Arial" w:hAnsi="Arial" w:cs="Arial"/>
+          <w:b/>
+          <w:color w:val="000000"/>
+          <w:sz w:val="24"/>
+          <w:szCs w:val="24"/>
+        </w:rPr>
+        <w:t>Lead Full-stack .Net Developer</w:t>
       </w:r>
     </w:p>
     <w:p>
@@ -1391,25 +1411,7 @@
           <w:sz w:val="24"/>
           <w:szCs w:val="24"/>
         </w:rPr>
-        <w:t xml:space="preserve">Reports (Power BI, </w:t>
-      </w:r>
-      <w:r>
-        <w:rPr>
-          <w:rFonts w:ascii="Arial" w:eastAsia="Arial" w:hAnsi="Arial" w:cs="Arial"/>
-          <w:color w:val="000000"/>
-          <w:sz w:val="24"/>
-          <w:szCs w:val="24"/>
-        </w:rPr>
-        <w:t>Crystal</w:t>
-      </w:r>
-      <w:r>
-        <w:rPr>
-          <w:rFonts w:ascii="Arial" w:eastAsia="Arial" w:hAnsi="Arial" w:cs="Arial"/>
-          <w:color w:val="000000"/>
-          <w:sz w:val="24"/>
-          <w:szCs w:val="24"/>
-        </w:rPr>
-        <w:t xml:space="preserve">), </w:t>
+        <w:t xml:space="preserve">Reports (Power BI, Crystal), </w:t>
       </w:r>
       <w:r>
         <w:rPr>
@@ -1728,7 +1730,7 @@
           <w:sz w:val="24"/>
           <w:szCs w:val="24"/>
         </w:rPr>
-        <w:t xml:space="preserve"> (Senior role)</w:t>
+        <w:t xml:space="preserve"> (Senior/Technical Lead)</w:t>
       </w:r>
     </w:p>
     <w:p>
@@ -1902,25 +1904,7 @@
           <w:sz w:val="24"/>
           <w:szCs w:val="24"/>
         </w:rPr>
-        <w:t>Report directly to the Australian client</w:t>
-      </w:r>
-      <w:r>
-        <w:rPr>
-          <w:rFonts w:ascii="Arial" w:eastAsia="EB Garamond" w:hAnsi="Arial" w:cs="Arial"/>
-          <w:color w:val="000000"/>
-          <w:sz w:val="24"/>
-          <w:szCs w:val="24"/>
-        </w:rPr>
-        <w:t>’s</w:t>
-      </w:r>
-      <w:r>
-        <w:rPr>
-          <w:rFonts w:ascii="Arial" w:eastAsia="EB Garamond" w:hAnsi="Arial" w:cs="Arial"/>
-          <w:color w:val="000000"/>
-          <w:sz w:val="24"/>
-          <w:szCs w:val="24"/>
-        </w:rPr>
-        <w:t xml:space="preserve"> (</w:t>
+        <w:t>Report directly to the Australian client’s (</w:t>
       </w:r>
       <w:hyperlink r:id="rId6" w:history="1">
         <w:r>
@@ -1940,16 +1924,7 @@
           <w:sz w:val="24"/>
           <w:szCs w:val="24"/>
         </w:rPr>
-        <w:t>)</w:t>
-      </w:r>
-      <w:r>
-        <w:rPr>
-          <w:rFonts w:ascii="Arial" w:eastAsia="EB Garamond" w:hAnsi="Arial" w:cs="Arial"/>
-          <w:color w:val="000000"/>
-          <w:sz w:val="24"/>
-          <w:szCs w:val="24"/>
-        </w:rPr>
-        <w:t xml:space="preserve"> Data and IT Operations Manager.</w:t>
+        <w:t>) Data and IT Operations Manager.</w:t>
       </w:r>
     </w:p>
     <w:p>
@@ -2025,16 +2000,7 @@
           <w:sz w:val="24"/>
           <w:szCs w:val="24"/>
         </w:rPr>
-        <w:t>, Power BI</w:t>
-      </w:r>
-      <w:r>
-        <w:rPr>
-          <w:rFonts w:ascii="Arial" w:eastAsia="Arial" w:hAnsi="Arial" w:cs="Arial"/>
-          <w:color w:val="000000"/>
-          <w:sz w:val="24"/>
-          <w:szCs w:val="24"/>
-        </w:rPr>
-        <w:t xml:space="preserve"> Report</w:t>
+        <w:t>, Power BI Report</w:t>
       </w:r>
     </w:p>
     <w:p>
@@ -2154,6 +2120,15 @@
           <w:szCs w:val="24"/>
         </w:rPr>
         <w:t>Senior .Net Developer</w:t>
+      </w:r>
+      <w:r>
+        <w:rPr>
+          <w:rFonts w:ascii="Arial" w:eastAsia="Arial" w:hAnsi="Arial" w:cs="Arial"/>
+          <w:color w:val="000000"/>
+          <w:sz w:val="24"/>
+          <w:szCs w:val="24"/>
+        </w:rPr>
+        <w:t xml:space="preserve"> (Technical Lead)</w:t>
       </w:r>
     </w:p>
     <w:p>
@@ -2473,7 +2448,25 @@
           <w:sz w:val="24"/>
           <w:szCs w:val="24"/>
         </w:rPr>
-        <w:t>.Net Developer (Senior)</w:t>
+        <w:t>.Net Developer (Senior</w:t>
+      </w:r>
+      <w:r>
+        <w:rPr>
+          <w:rFonts w:ascii="Arial" w:eastAsia="Arial" w:hAnsi="Arial" w:cs="Arial"/>
+          <w:color w:val="000000"/>
+          <w:sz w:val="24"/>
+          <w:szCs w:val="24"/>
+        </w:rPr>
+        <w:t>/Technical Lead</w:t>
+      </w:r>
+      <w:r>
+        <w:rPr>
+          <w:rFonts w:ascii="Arial" w:eastAsia="Arial" w:hAnsi="Arial" w:cs="Arial"/>
+          <w:color w:val="000000"/>
+          <w:sz w:val="24"/>
+          <w:szCs w:val="24"/>
+        </w:rPr>
+        <w:t>)</w:t>
       </w:r>
     </w:p>
     <w:p>
@@ -2909,7 +2902,34 @@
           <w:sz w:val="24"/>
           <w:szCs w:val="24"/>
         </w:rPr>
-        <w:t xml:space="preserve">Lead Developer </w:t>
+        <w:t xml:space="preserve">Technical </w:t>
+      </w:r>
+      <w:r>
+        <w:rPr>
+          <w:rFonts w:ascii="Arial" w:eastAsia="Arial" w:hAnsi="Arial" w:cs="Arial"/>
+          <w:color w:val="000000"/>
+          <w:sz w:val="24"/>
+          <w:szCs w:val="24"/>
+        </w:rPr>
+        <w:t>Lead</w:t>
+      </w:r>
+      <w:r>
+        <w:rPr>
+          <w:rFonts w:ascii="Arial" w:eastAsia="Arial" w:hAnsi="Arial" w:cs="Arial"/>
+          <w:color w:val="000000"/>
+          <w:sz w:val="24"/>
+          <w:szCs w:val="24"/>
+        </w:rPr>
+        <w:t xml:space="preserve">/ Senior </w:t>
+      </w:r>
+      <w:r>
+        <w:rPr>
+          <w:rFonts w:ascii="Arial" w:eastAsia="Arial" w:hAnsi="Arial" w:cs="Arial"/>
+          <w:color w:val="000000"/>
+          <w:sz w:val="24"/>
+          <w:szCs w:val="24"/>
+        </w:rPr>
+        <w:t xml:space="preserve">Developer </w:t>
       </w:r>
     </w:p>
     <w:p>
@@ -3425,6 +3445,7 @@
         <w:tabs>
           <w:tab w:val="left" w:pos="900"/>
         </w:tabs>
+        <w:ind w:left="900" w:hanging="900"/>
         <w:jc w:val="both"/>
         <w:rPr>
           <w:rFonts w:ascii="Arial" w:eastAsia="Arial" w:hAnsi="Arial" w:cs="Arial"/>
@@ -3759,7 +3780,25 @@
           <w:sz w:val="24"/>
           <w:szCs w:val="24"/>
         </w:rPr>
-        <w:t>Code, debug and test E</w:t>
+        <w:t>Code</w:t>
+      </w:r>
+      <w:r>
+        <w:rPr>
+          <w:rFonts w:ascii="Arial" w:eastAsia="Arial" w:hAnsi="Arial" w:cs="Arial"/>
+          <w:color w:val="000000"/>
+          <w:sz w:val="24"/>
+          <w:szCs w:val="24"/>
+        </w:rPr>
+        <w:t xml:space="preserve">, </w:t>
+      </w:r>
+      <w:r>
+        <w:rPr>
+          <w:rFonts w:ascii="Arial" w:eastAsia="Arial" w:hAnsi="Arial" w:cs="Arial"/>
+          <w:color w:val="000000"/>
+          <w:sz w:val="24"/>
+          <w:szCs w:val="24"/>
+        </w:rPr>
+        <w:t>debug and test E</w:t>
       </w:r>
       <w:r>
         <w:rPr>
@@ -3956,7 +3995,25 @@
           <w:sz w:val="24"/>
           <w:szCs w:val="24"/>
         </w:rPr>
-        <w:t xml:space="preserve">Senior Web Developer/Supervisor/General Manager </w:t>
+        <w:t>Senior Web Developer/Supervisor/General Manager</w:t>
+      </w:r>
+      <w:r>
+        <w:rPr>
+          <w:rFonts w:ascii="Arial" w:eastAsia="Arial" w:hAnsi="Arial" w:cs="Arial"/>
+          <w:color w:val="000000"/>
+          <w:sz w:val="24"/>
+          <w:szCs w:val="24"/>
+        </w:rPr>
+        <w:t>/Technical Lead</w:t>
+      </w:r>
+      <w:r>
+        <w:rPr>
+          <w:rFonts w:ascii="Arial" w:eastAsia="Arial" w:hAnsi="Arial" w:cs="Arial"/>
+          <w:color w:val="000000"/>
+          <w:sz w:val="24"/>
+          <w:szCs w:val="24"/>
+        </w:rPr>
+        <w:t xml:space="preserve"> </w:t>
       </w:r>
     </w:p>
     <w:p>
@@ -4223,25 +4280,7 @@
           <w:sz w:val="24"/>
           <w:szCs w:val="24"/>
         </w:rPr>
-        <w:t xml:space="preserve">Infrastructure </w:t>
-      </w:r>
-      <w:r>
-        <w:rPr>
-          <w:rFonts w:ascii="Arial" w:eastAsia="Arial" w:hAnsi="Arial" w:cs="Arial"/>
-          <w:color w:val="000000"/>
-          <w:sz w:val="24"/>
-          <w:szCs w:val="24"/>
-        </w:rPr>
-        <w:t>includes</w:t>
-      </w:r>
-      <w:r>
-        <w:rPr>
-          <w:rFonts w:ascii="Arial" w:eastAsia="Arial" w:hAnsi="Arial" w:cs="Arial"/>
-          <w:color w:val="000000"/>
-          <w:sz w:val="24"/>
-          <w:szCs w:val="24"/>
-        </w:rPr>
-        <w:t xml:space="preserve"> I</w:t>
+        <w:t>Infrastructure includes I</w:t>
       </w:r>
       <w:r>
         <w:rPr>
@@ -4412,6 +4451,15 @@
           <w:szCs w:val="24"/>
         </w:rPr>
       </w:pPr>
+      <w:r>
+        <w:rPr>
+          <w:rFonts w:ascii="Arial" w:eastAsia="Arial" w:hAnsi="Arial" w:cs="Arial"/>
+          <w:color w:val="000000"/>
+          <w:sz w:val="24"/>
+          <w:szCs w:val="24"/>
+        </w:rPr>
+        <w:t xml:space="preserve">Technical </w:t>
+      </w:r>
       <w:r>
         <w:rPr>
           <w:rFonts w:ascii="Arial" w:eastAsia="Arial" w:hAnsi="Arial" w:cs="Arial"/>
@@ -4672,7 +4720,25 @@
           <w:sz w:val="24"/>
           <w:szCs w:val="24"/>
         </w:rPr>
-        <w:t xml:space="preserve">SharePoint Developer/.Net </w:t>
+        <w:t xml:space="preserve">SharePoint </w:t>
+      </w:r>
+      <w:r>
+        <w:rPr>
+          <w:rFonts w:ascii="Arial" w:eastAsia="Arial" w:hAnsi="Arial" w:cs="Arial"/>
+          <w:color w:val="000000"/>
+          <w:sz w:val="24"/>
+          <w:szCs w:val="24"/>
+        </w:rPr>
+        <w:t xml:space="preserve">Senior </w:t>
+      </w:r>
+      <w:r>
+        <w:rPr>
+          <w:rFonts w:ascii="Arial" w:eastAsia="Arial" w:hAnsi="Arial" w:cs="Arial"/>
+          <w:color w:val="000000"/>
+          <w:sz w:val="24"/>
+          <w:szCs w:val="24"/>
+        </w:rPr>
+        <w:t xml:space="preserve">Developer/.Net </w:t>
       </w:r>
     </w:p>
     <w:p>
@@ -4784,7 +4850,7 @@
           <w:sz w:val="24"/>
           <w:szCs w:val="24"/>
         </w:rPr>
-        <w:t>Code, debug and test.</w:t>
+        <w:t>Code, debug, and test.</w:t>
       </w:r>
     </w:p>
     <w:p>
@@ -5009,7 +5075,7 @@
           <w:sz w:val="24"/>
           <w:szCs w:val="24"/>
         </w:rPr>
-        <w:t>Code, test, debug Booku events and trips  application.(</w:t>
+        <w:t>Code, test, debug Booku events and trips application. (</w:t>
       </w:r>
       <w:hyperlink r:id="rId7">
         <w:r>
@@ -5153,6 +5219,15 @@
         </w:rPr>
         <w:t>Senior Software Engineer</w:t>
       </w:r>
+      <w:r>
+        <w:rPr>
+          <w:rFonts w:ascii="Arial" w:eastAsia="Arial" w:hAnsi="Arial" w:cs="Arial"/>
+          <w:color w:val="000000"/>
+          <w:sz w:val="24"/>
+          <w:szCs w:val="24"/>
+        </w:rPr>
+        <w:t>/Technical Lead</w:t>
+      </w:r>
     </w:p>
     <w:p>
       <w:pPr>
@@ -5291,7 +5366,43 @@
           <w:sz w:val="24"/>
           <w:szCs w:val="24"/>
         </w:rPr>
-        <w:t>Guide co-developer in the architecture and some .net principles.</w:t>
+        <w:t>Guide</w:t>
+      </w:r>
+      <w:r>
+        <w:rPr>
+          <w:rFonts w:ascii="Arial" w:eastAsia="Arial" w:hAnsi="Arial" w:cs="Arial"/>
+          <w:color w:val="000000"/>
+          <w:sz w:val="24"/>
+          <w:szCs w:val="24"/>
+        </w:rPr>
+        <w:t>/lead</w:t>
+      </w:r>
+      <w:r>
+        <w:rPr>
+          <w:rFonts w:ascii="Arial" w:eastAsia="Arial" w:hAnsi="Arial" w:cs="Arial"/>
+          <w:color w:val="000000"/>
+          <w:sz w:val="24"/>
+          <w:szCs w:val="24"/>
+        </w:rPr>
+        <w:t xml:space="preserve"> co-developer in architecture and </w:t>
+      </w:r>
+      <w:r>
+        <w:rPr>
+          <w:rFonts w:ascii="Arial" w:eastAsia="Arial" w:hAnsi="Arial" w:cs="Arial"/>
+          <w:color w:val="000000"/>
+          <w:sz w:val="24"/>
+          <w:szCs w:val="24"/>
+        </w:rPr>
+        <w:t xml:space="preserve">implementation of </w:t>
+      </w:r>
+      <w:r>
+        <w:rPr>
+          <w:rFonts w:ascii="Arial" w:eastAsia="Arial" w:hAnsi="Arial" w:cs="Arial"/>
+          <w:color w:val="000000"/>
+          <w:sz w:val="24"/>
+          <w:szCs w:val="24"/>
+        </w:rPr>
+        <w:t>.net principles.</w:t>
       </w:r>
     </w:p>
     <w:p>
@@ -6431,6 +6542,15 @@
         </w:rPr>
         <w:t>Solutions Architect</w:t>
       </w:r>
+      <w:r>
+        <w:rPr>
+          <w:rFonts w:ascii="Arial" w:eastAsia="Arial" w:hAnsi="Arial" w:cs="Arial"/>
+          <w:color w:val="000000"/>
+          <w:sz w:val="24"/>
+          <w:szCs w:val="24"/>
+        </w:rPr>
+        <w:t>/Technical Lead Developer</w:t>
+      </w:r>
     </w:p>
     <w:p>
       <w:pPr>
@@ -6541,25 +6661,7 @@
           <w:sz w:val="24"/>
           <w:szCs w:val="24"/>
         </w:rPr>
-        <w:t xml:space="preserve">Implements Agile Methodology. Manages and </w:t>
-      </w:r>
-      <w:r>
-        <w:rPr>
-          <w:rFonts w:ascii="Arial" w:eastAsia="Arial" w:hAnsi="Arial" w:cs="Arial"/>
-          <w:color w:val="000000"/>
-          <w:sz w:val="24"/>
-          <w:szCs w:val="24"/>
-        </w:rPr>
-        <w:t>creates</w:t>
-      </w:r>
-      <w:r>
-        <w:rPr>
-          <w:rFonts w:ascii="Arial" w:eastAsia="Arial" w:hAnsi="Arial" w:cs="Arial"/>
-          <w:color w:val="000000"/>
-          <w:sz w:val="24"/>
-          <w:szCs w:val="24"/>
-        </w:rPr>
-        <w:t xml:space="preserve"> Sprints as a scrum master. </w:t>
+        <w:t xml:space="preserve">Implements Agile Methodology. Manages and creates Sprints as a scrum master. </w:t>
       </w:r>
     </w:p>
     <w:p>
@@ -6643,7 +6745,7 @@
           <w:sz w:val="24"/>
           <w:szCs w:val="24"/>
         </w:rPr>
-        <w:t>Integrates Cloud Share servers</w:t>
+        <w:t>Integrates Cloud Share servers.</w:t>
       </w:r>
     </w:p>
     <w:p>
@@ -6941,34 +7043,7 @@
           <w:sz w:val="24"/>
           <w:szCs w:val="24"/>
         </w:rPr>
-        <w:t>charge</w:t>
-      </w:r>
-      <w:r>
-        <w:rPr>
-          <w:rFonts w:ascii="Arial" w:eastAsia="Arial" w:hAnsi="Arial" w:cs="Arial"/>
-          <w:color w:val="000000"/>
-          <w:sz w:val="24"/>
-          <w:szCs w:val="24"/>
-        </w:rPr>
-        <w:t xml:space="preserve"> </w:t>
-      </w:r>
-      <w:r>
-        <w:rPr>
-          <w:rFonts w:ascii="Arial" w:eastAsia="Arial" w:hAnsi="Arial" w:cs="Arial"/>
-          <w:color w:val="000000"/>
-          <w:sz w:val="24"/>
-          <w:szCs w:val="24"/>
-        </w:rPr>
-        <w:t>of</w:t>
-      </w:r>
-      <w:r>
-        <w:rPr>
-          <w:rFonts w:ascii="Arial" w:eastAsia="Arial" w:hAnsi="Arial" w:cs="Arial"/>
-          <w:color w:val="000000"/>
-          <w:sz w:val="24"/>
-          <w:szCs w:val="24"/>
-        </w:rPr>
-        <w:t xml:space="preserve"> the </w:t>
+        <w:t xml:space="preserve">charge of the </w:t>
       </w:r>
       <w:r>
         <w:rPr>
@@ -7108,6 +7183,15 @@
           <w:szCs w:val="24"/>
         </w:rPr>
         <w:t>Systems Programmer/Analyst/Trainor</w:t>
+      </w:r>
+      <w:r>
+        <w:rPr>
+          <w:rFonts w:ascii="Arial" w:eastAsia="Arial" w:hAnsi="Arial" w:cs="Arial"/>
+          <w:color w:val="000000"/>
+          <w:sz w:val="24"/>
+          <w:szCs w:val="24"/>
+        </w:rPr>
+        <w:t>/Technical Lead</w:t>
       </w:r>
     </w:p>
     <w:p>
@@ -7135,7 +7219,7 @@
           <w:sz w:val="24"/>
           <w:szCs w:val="24"/>
         </w:rPr>
-        <w:t xml:space="preserve">Conduct technical interviews to .Net Developers/Applicants from Junior Developers to Project Managers. </w:t>
+        <w:t xml:space="preserve">Conduct technical interviews with .Net Developers/Applicants from Junior Developers to Project Managers. </w:t>
       </w:r>
     </w:p>
     <w:p>
@@ -7638,6 +7722,15 @@
         </w:rPr>
         <w:t>Senior Software Developer</w:t>
       </w:r>
+      <w:r>
+        <w:rPr>
+          <w:rFonts w:ascii="Arial" w:eastAsia="Arial" w:hAnsi="Arial" w:cs="Arial"/>
+          <w:color w:val="000000"/>
+          <w:sz w:val="24"/>
+          <w:szCs w:val="24"/>
+        </w:rPr>
+        <w:t>/Technical Lead</w:t>
+      </w:r>
     </w:p>
     <w:p>
       <w:pPr>
@@ -7692,25 +7785,7 @@
           <w:sz w:val="24"/>
           <w:szCs w:val="24"/>
         </w:rPr>
-        <w:t xml:space="preserve">Provide software engineering design </w:t>
-      </w:r>
-      <w:r>
-        <w:rPr>
-          <w:rFonts w:ascii="Arial" w:eastAsia="Arial" w:hAnsi="Arial" w:cs="Arial"/>
-          <w:color w:val="000000"/>
-          <w:sz w:val="24"/>
-          <w:szCs w:val="24"/>
-        </w:rPr>
-        <w:t>documentation</w:t>
-      </w:r>
-      <w:r>
-        <w:rPr>
-          <w:rFonts w:ascii="Arial" w:eastAsia="Arial" w:hAnsi="Arial" w:cs="Arial"/>
-          <w:color w:val="000000"/>
-          <w:sz w:val="24"/>
-          <w:szCs w:val="24"/>
-        </w:rPr>
-        <w:t xml:space="preserve">. </w:t>
+        <w:t xml:space="preserve">Provide software engineering design documentation. </w:t>
       </w:r>
     </w:p>
     <w:p>
@@ -7878,6 +7953,15 @@
           <w:sz w:val="24"/>
           <w:szCs w:val="24"/>
         </w:rPr>
+        <w:t xml:space="preserve">Technical </w:t>
+      </w:r>
+      <w:r>
+        <w:rPr>
+          <w:rFonts w:ascii="Arial" w:eastAsia="Arial" w:hAnsi="Arial" w:cs="Arial"/>
+          <w:color w:val="000000"/>
+          <w:sz w:val="24"/>
+          <w:szCs w:val="24"/>
+        </w:rPr>
         <w:t>Lead, Work Force Management Reports Analysis</w:t>
       </w:r>
     </w:p>
@@ -7906,25 +7990,7 @@
           <w:sz w:val="24"/>
           <w:szCs w:val="24"/>
         </w:rPr>
-        <w:t xml:space="preserve">Provide reports, develop web and windows </w:t>
-      </w:r>
-      <w:r>
-        <w:rPr>
-          <w:rFonts w:ascii="Arial" w:eastAsia="Arial" w:hAnsi="Arial" w:cs="Arial"/>
-          <w:color w:val="000000"/>
-          <w:sz w:val="24"/>
-          <w:szCs w:val="24"/>
-        </w:rPr>
-        <w:t>applications</w:t>
-      </w:r>
-      <w:r>
-        <w:rPr>
-          <w:rFonts w:ascii="Arial" w:eastAsia="Arial" w:hAnsi="Arial" w:cs="Arial"/>
-          <w:color w:val="000000"/>
-          <w:sz w:val="24"/>
-          <w:szCs w:val="24"/>
-        </w:rPr>
-        <w:t xml:space="preserve"> for internal use. </w:t>
+        <w:t xml:space="preserve">Provide reports, develop web and windows applications for internal use. </w:t>
       </w:r>
     </w:p>
     <w:p>
@@ -7952,25 +8018,7 @@
           <w:sz w:val="24"/>
           <w:szCs w:val="24"/>
         </w:rPr>
-        <w:t xml:space="preserve">Conduct knowledge transfers, mentor. Implement </w:t>
-      </w:r>
-      <w:r>
-        <w:rPr>
-          <w:rFonts w:ascii="Arial" w:eastAsia="Arial" w:hAnsi="Arial" w:cs="Arial"/>
-          <w:color w:val="000000"/>
-          <w:sz w:val="24"/>
-          <w:szCs w:val="24"/>
-        </w:rPr>
-        <w:t>methodologies and</w:t>
-      </w:r>
-      <w:r>
-        <w:rPr>
-          <w:rFonts w:ascii="Arial" w:eastAsia="Arial" w:hAnsi="Arial" w:cs="Arial"/>
-          <w:color w:val="000000"/>
-          <w:sz w:val="24"/>
-          <w:szCs w:val="24"/>
-        </w:rPr>
-        <w:t xml:space="preserve"> design patterns. </w:t>
+        <w:t xml:space="preserve">Conduct knowledge transfers, mentor. Implement methodologies and design patterns. </w:t>
       </w:r>
     </w:p>
     <w:p>
@@ -8767,25 +8815,7 @@
           <w:sz w:val="24"/>
           <w:szCs w:val="24"/>
         </w:rPr>
-        <w:t xml:space="preserve">Analyze, design, code, debug, test and provide </w:t>
-      </w:r>
-      <w:r>
-        <w:rPr>
-          <w:rFonts w:ascii="Arial" w:eastAsia="Arial" w:hAnsi="Arial" w:cs="Arial"/>
-          <w:color w:val="000000"/>
-          <w:sz w:val="24"/>
-          <w:szCs w:val="24"/>
-        </w:rPr>
-        <w:t>documentation</w:t>
-      </w:r>
-      <w:r>
-        <w:rPr>
-          <w:rFonts w:ascii="Arial" w:eastAsia="Arial" w:hAnsi="Arial" w:cs="Arial"/>
-          <w:color w:val="000000"/>
-          <w:sz w:val="24"/>
-          <w:szCs w:val="24"/>
-        </w:rPr>
-        <w:t xml:space="preserve">. </w:t>
+        <w:t xml:space="preserve">Analyze, design, code, debug, test and provide documentation. </w:t>
       </w:r>
     </w:p>
     <w:p>
@@ -9593,7 +9623,7 @@
           <w:sz w:val="24"/>
           <w:szCs w:val="24"/>
         </w:rPr>
-        <w:t>Create Windows Service that collects data from shared folder to be passed to SAP Web Service Methods.</w:t>
+        <w:t>Create a Windows Service that collects data from shared folder to be passed to SAP Web Service Methods.</w:t>
       </w:r>
     </w:p>
     <w:p>
@@ -10391,6 +10421,15 @@
         </w:rPr>
         <w:t>Senior Software Developer</w:t>
       </w:r>
+      <w:r>
+        <w:rPr>
+          <w:rFonts w:ascii="Arial" w:eastAsia="Arial" w:hAnsi="Arial" w:cs="Arial"/>
+          <w:color w:val="000000"/>
+          <w:sz w:val="24"/>
+          <w:szCs w:val="24"/>
+        </w:rPr>
+        <w:t>/Technical Lead</w:t>
+      </w:r>
     </w:p>
     <w:p>
       <w:pPr>
@@ -10503,6 +10542,24 @@
         </w:rPr>
         <w:t>Implement Microsoft’s Retail Management</w:t>
       </w:r>
+      <w:r>
+        <w:rPr>
+          <w:rFonts w:ascii="Arial" w:eastAsia="Arial" w:hAnsi="Arial" w:cs="Arial"/>
+          <w:color w:val="000000"/>
+          <w:sz w:val="24"/>
+          <w:szCs w:val="24"/>
+        </w:rPr>
+        <w:t xml:space="preserve"> </w:t>
+      </w:r>
+      <w:r>
+        <w:rPr>
+          <w:rFonts w:ascii="Arial" w:eastAsia="Arial" w:hAnsi="Arial" w:cs="Arial"/>
+          <w:color w:val="000000"/>
+          <w:sz w:val="24"/>
+          <w:szCs w:val="24"/>
+        </w:rPr>
+        <w:t>System for SM Guam’s POS Machines.</w:t>
+      </w:r>
     </w:p>
     <w:p>
       <w:pPr>
@@ -10529,34 +10586,6 @@
           <w:sz w:val="24"/>
           <w:szCs w:val="24"/>
         </w:rPr>
-        <w:t>System for SM Guam’s POS Machines.</w:t>
-      </w:r>
-    </w:p>
-    <w:p>
-      <w:pPr>
-        <w:numPr>
-          <w:ilvl w:val="0"/>
-          <w:numId w:val="288"/>
-        </w:numPr>
-        <w:tabs>
-          <w:tab w:val="left" w:pos="900"/>
-        </w:tabs>
-        <w:ind w:left="720" w:hanging="360"/>
-        <w:jc w:val="both"/>
-        <w:rPr>
-          <w:rFonts w:ascii="Arial" w:eastAsia="Arial" w:hAnsi="Arial" w:cs="Arial"/>
-          <w:color w:val="000000"/>
-          <w:sz w:val="24"/>
-          <w:szCs w:val="24"/>
-        </w:rPr>
-      </w:pPr>
-      <w:r>
-        <w:rPr>
-          <w:rFonts w:ascii="Arial" w:eastAsia="Arial" w:hAnsi="Arial" w:cs="Arial"/>
-          <w:color w:val="000000"/>
-          <w:sz w:val="24"/>
-          <w:szCs w:val="24"/>
-        </w:rPr>
         <w:t>Create RS232 assembly (DLL) for Verifone OMNI 3750 credit card reader for POS.</w:t>
       </w:r>
     </w:p>
@@ -10594,6 +10623,7 @@
           <w:sz w:val="24"/>
           <w:szCs w:val="24"/>
         </w:rPr>
+        <w:lastRenderedPageBreak/>
         <w:t>Tools: C#, Asp.Net, AJAX, SQL Server 2005, Express Edition, Visual Studio.Net 2003, Visual Studio.Net 2005, Visual Source Safe</w:t>
       </w:r>
     </w:p>
@@ -11542,6 +11572,20 @@
           <w:szCs w:val="24"/>
         </w:rPr>
       </w:pPr>
+    </w:p>
+    <w:p>
+      <w:pPr>
+        <w:tabs>
+          <w:tab w:val="left" w:pos="900"/>
+        </w:tabs>
+        <w:jc w:val="both"/>
+        <w:rPr>
+          <w:rFonts w:ascii="Arial" w:eastAsia="Arial" w:hAnsi="Arial" w:cs="Arial"/>
+          <w:color w:val="000000"/>
+          <w:sz w:val="24"/>
+          <w:szCs w:val="24"/>
+        </w:rPr>
+      </w:pPr>
       <w:r>
         <w:rPr>
           <w:rFonts w:ascii="Arial" w:eastAsia="Arial" w:hAnsi="Arial" w:cs="Arial"/>
@@ -12034,34 +12078,7 @@
           <w:sz w:val="24"/>
           <w:szCs w:val="24"/>
         </w:rPr>
-        <w:t>Develop and</w:t>
-      </w:r>
-      <w:r>
-        <w:rPr>
-          <w:rFonts w:ascii="Arial" w:eastAsia="Arial" w:hAnsi="Arial" w:cs="Arial"/>
-          <w:color w:val="000000"/>
-          <w:sz w:val="24"/>
-          <w:szCs w:val="24"/>
-        </w:rPr>
-        <w:t xml:space="preserve"> enhance </w:t>
-      </w:r>
-      <w:r>
-        <w:rPr>
-          <w:rFonts w:ascii="Arial" w:eastAsia="Arial" w:hAnsi="Arial" w:cs="Arial"/>
-          <w:color w:val="000000"/>
-          <w:sz w:val="24"/>
-          <w:szCs w:val="24"/>
-        </w:rPr>
-        <w:t>bank</w:t>
-      </w:r>
-      <w:r>
-        <w:rPr>
-          <w:rFonts w:ascii="Arial" w:eastAsia="Arial" w:hAnsi="Arial" w:cs="Arial"/>
-          <w:color w:val="000000"/>
-          <w:sz w:val="24"/>
-          <w:szCs w:val="24"/>
-        </w:rPr>
-        <w:t xml:space="preserve"> application software. </w:t>
+        <w:t xml:space="preserve">Develop and enhance bank application software. </w:t>
       </w:r>
     </w:p>
     <w:p>
@@ -12382,19 +12399,80 @@
         <w:jc w:val="both"/>
         <w:rPr>
           <w:rFonts w:ascii="Arial" w:eastAsia="Arial" w:hAnsi="Arial" w:cs="Arial"/>
-          <w:color w:val="000000"/>
-          <w:sz w:val="24"/>
-          <w:szCs w:val="24"/>
-        </w:rPr>
-      </w:pPr>
-      <w:r>
-        <w:rPr>
-          <w:rFonts w:ascii="Arial" w:eastAsia="Arial" w:hAnsi="Arial" w:cs="Arial"/>
           <w:b/>
           <w:color w:val="000000"/>
           <w:sz w:val="24"/>
           <w:szCs w:val="24"/>
         </w:rPr>
+      </w:pPr>
+    </w:p>
+    <w:p>
+      <w:pPr>
+        <w:tabs>
+          <w:tab w:val="left" w:pos="900"/>
+        </w:tabs>
+        <w:jc w:val="both"/>
+        <w:rPr>
+          <w:rFonts w:ascii="Arial" w:eastAsia="Arial" w:hAnsi="Arial" w:cs="Arial"/>
+          <w:b/>
+          <w:color w:val="000000"/>
+          <w:sz w:val="24"/>
+          <w:szCs w:val="24"/>
+        </w:rPr>
+      </w:pPr>
+    </w:p>
+    <w:p>
+      <w:pPr>
+        <w:tabs>
+          <w:tab w:val="left" w:pos="900"/>
+        </w:tabs>
+        <w:jc w:val="both"/>
+        <w:rPr>
+          <w:rFonts w:ascii="Arial" w:eastAsia="Arial" w:hAnsi="Arial" w:cs="Arial"/>
+          <w:b/>
+          <w:color w:val="000000"/>
+          <w:sz w:val="24"/>
+          <w:szCs w:val="24"/>
+        </w:rPr>
+      </w:pPr>
+    </w:p>
+    <w:p>
+      <w:pPr>
+        <w:tabs>
+          <w:tab w:val="left" w:pos="900"/>
+        </w:tabs>
+        <w:jc w:val="both"/>
+        <w:rPr>
+          <w:rFonts w:ascii="Arial" w:eastAsia="Arial" w:hAnsi="Arial" w:cs="Arial"/>
+          <w:b/>
+          <w:color w:val="000000"/>
+          <w:sz w:val="24"/>
+          <w:szCs w:val="24"/>
+        </w:rPr>
+      </w:pPr>
+    </w:p>
+    <w:p>
+      <w:pPr>
+        <w:tabs>
+          <w:tab w:val="left" w:pos="900"/>
+        </w:tabs>
+        <w:jc w:val="both"/>
+        <w:rPr>
+          <w:rFonts w:ascii="Arial" w:eastAsia="Arial" w:hAnsi="Arial" w:cs="Arial"/>
+          <w:color w:val="000000"/>
+          <w:sz w:val="24"/>
+          <w:szCs w:val="24"/>
+        </w:rPr>
+      </w:pPr>
+      <w:r>
+        <w:rPr>
+          <w:rFonts w:ascii="Arial" w:eastAsia="Arial" w:hAnsi="Arial" w:cs="Arial"/>
+          <w:b/>
+          <w:color w:val="000000"/>
+          <w:sz w:val="24"/>
+          <w:szCs w:val="24"/>
+        </w:rPr>
+        <w:lastRenderedPageBreak/>
         <w:t>Information Professionals, Inc. (IPI)</w:t>
       </w:r>
       <w:r>
@@ -12469,7 +12547,6 @@
           <w:sz w:val="24"/>
           <w:szCs w:val="24"/>
         </w:rPr>
-        <w:lastRenderedPageBreak/>
         <w:t>Assist in accomplishing legal documents such as project contracts, contracts for manpower pooling.</w:t>
       </w:r>
     </w:p>
@@ -12647,25 +12724,7 @@
           <w:sz w:val="24"/>
           <w:szCs w:val="24"/>
         </w:rPr>
-        <w:t xml:space="preserve">In-charge </w:t>
-      </w:r>
-      <w:r>
-        <w:rPr>
-          <w:rFonts w:ascii="Arial" w:eastAsia="Arial" w:hAnsi="Arial" w:cs="Arial"/>
-          <w:color w:val="000000"/>
-          <w:sz w:val="24"/>
-          <w:szCs w:val="24"/>
-        </w:rPr>
-        <w:t>of</w:t>
-      </w:r>
-      <w:r>
-        <w:rPr>
-          <w:rFonts w:ascii="Arial" w:eastAsia="Arial" w:hAnsi="Arial" w:cs="Arial"/>
-          <w:color w:val="000000"/>
-          <w:sz w:val="24"/>
-          <w:szCs w:val="24"/>
-        </w:rPr>
-        <w:t xml:space="preserve"> the computerization of the banks’ branches and extension offices.</w:t>
+        <w:t>In-charge of the computerization of the banks’ branches and extension offices.</w:t>
       </w:r>
     </w:p>
     <w:p>
@@ -13303,25 +13362,7 @@
           <w:sz w:val="24"/>
           <w:szCs w:val="24"/>
         </w:rPr>
-        <w:t xml:space="preserve">In-charge of all the computer </w:t>
-      </w:r>
-      <w:r>
-        <w:rPr>
-          <w:rFonts w:ascii="Arial" w:eastAsia="Arial" w:hAnsi="Arial" w:cs="Arial"/>
-          <w:color w:val="000000"/>
-          <w:sz w:val="24"/>
-          <w:szCs w:val="24"/>
-        </w:rPr>
-        <w:t>work</w:t>
-      </w:r>
-      <w:r>
-        <w:rPr>
-          <w:rFonts w:ascii="Arial" w:eastAsia="Arial" w:hAnsi="Arial" w:cs="Arial"/>
-          <w:color w:val="000000"/>
-          <w:sz w:val="24"/>
-          <w:szCs w:val="24"/>
-        </w:rPr>
-        <w:t xml:space="preserve"> and system maintenance.</w:t>
+        <w:t>In-charge of all the computer work and system maintenance.</w:t>
       </w:r>
     </w:p>
     <w:p>
@@ -13361,6 +13402,7 @@
         <w:t>Tools: dBase III+, Windows 3.1</w:t>
       </w:r>
     </w:p>
+    <w:p/>
     <w:p/>
     <w:sectPr>
       <w:pgSz w:w="12240" w:h="15840"/>

</xml_diff>

<commit_message>
Highlighted Microsoft Dynamics experience as requested by Elea.
</commit_message>
<xml_diff>
--- a/CV/Solomio Sisante CV.docx
+++ b/CV/Solomio Sisante CV.docx
@@ -1953,7 +1953,16 @@
           <w:sz w:val="24"/>
           <w:szCs w:val="24"/>
         </w:rPr>
-        <w:t>Implement Scrum/Agile methodology</w:t>
+        <w:t xml:space="preserve">Implement Scrum/Agile </w:t>
+      </w:r>
+      <w:r>
+        <w:rPr>
+          <w:rFonts w:ascii="Arial" w:eastAsia="EB Garamond" w:hAnsi="Arial" w:cs="Arial"/>
+          <w:color w:val="000000"/>
+          <w:sz w:val="24"/>
+          <w:szCs w:val="24"/>
+        </w:rPr>
+        <w:t>methodology.</w:t>
       </w:r>
     </w:p>
     <w:p>
@@ -2001,6 +2010,24 @@
           <w:szCs w:val="24"/>
         </w:rPr>
         <w:t>, Power BI Report</w:t>
+      </w:r>
+      <w:r>
+        <w:rPr>
+          <w:rFonts w:ascii="Arial" w:eastAsia="Arial" w:hAnsi="Arial" w:cs="Arial"/>
+          <w:color w:val="000000"/>
+          <w:sz w:val="24"/>
+          <w:szCs w:val="24"/>
+        </w:rPr>
+        <w:t xml:space="preserve">, </w:t>
+      </w:r>
+      <w:r>
+        <w:rPr>
+          <w:rFonts w:ascii="Arial" w:eastAsia="Arial" w:hAnsi="Arial" w:cs="Arial"/>
+          <w:color w:val="FF0000"/>
+          <w:sz w:val="24"/>
+          <w:szCs w:val="24"/>
+        </w:rPr>
+        <w:t>Microsoft 365 Suite</w:t>
       </w:r>
     </w:p>
     <w:p>
@@ -2329,8 +2356,27 @@
           <w:sz w:val="24"/>
           <w:szCs w:val="24"/>
         </w:rPr>
+        <w:lastRenderedPageBreak/>
         <w:t>Tools: Visual Studio 2022, SharePoint, Teams, C#, Git, GitHub, Azure DevOps</w:t>
       </w:r>
+      <w:r>
+        <w:rPr>
+          <w:rFonts w:ascii="Arial" w:eastAsia="Arial" w:hAnsi="Arial" w:cs="Arial"/>
+          <w:color w:val="000000"/>
+          <w:sz w:val="24"/>
+          <w:szCs w:val="24"/>
+        </w:rPr>
+        <w:t xml:space="preserve">, </w:t>
+      </w:r>
+      <w:r>
+        <w:rPr>
+          <w:rFonts w:ascii="Arial" w:eastAsia="Arial" w:hAnsi="Arial" w:cs="Arial"/>
+          <w:color w:val="FF0000"/>
+          <w:sz w:val="24"/>
+          <w:szCs w:val="24"/>
+        </w:rPr>
+        <w:t>Microsoft 365 Suite</w:t>
+      </w:r>
     </w:p>
     <w:p>
       <w:pPr>
@@ -2367,7 +2413,6 @@
           <w:sz w:val="24"/>
           <w:szCs w:val="24"/>
         </w:rPr>
-        <w:lastRenderedPageBreak/>
         <w:t xml:space="preserve">MultiplyMii </w:t>
       </w:r>
       <w:r>
@@ -2611,7 +2656,25 @@
           <w:sz w:val="24"/>
           <w:szCs w:val="24"/>
         </w:rPr>
-        <w:t>Guide/Coach/Assist developers especially the new ones.</w:t>
+        <w:t xml:space="preserve">Guide/Coach/Assist </w:t>
+      </w:r>
+      <w:r>
+        <w:rPr>
+          <w:rFonts w:ascii="Arial" w:eastAsia="EB Garamond" w:hAnsi="Arial" w:cs="Arial"/>
+          <w:color w:val="000000"/>
+          <w:sz w:val="24"/>
+          <w:szCs w:val="24"/>
+        </w:rPr>
+        <w:t>developers,</w:t>
+      </w:r>
+      <w:r>
+        <w:rPr>
+          <w:rFonts w:ascii="Arial" w:eastAsia="EB Garamond" w:hAnsi="Arial" w:cs="Arial"/>
+          <w:color w:val="000000"/>
+          <w:sz w:val="24"/>
+          <w:szCs w:val="24"/>
+        </w:rPr>
+        <w:t xml:space="preserve"> especially the new ones.</w:t>
       </w:r>
     </w:p>
     <w:p>
@@ -2785,6 +2848,24 @@
         </w:rPr>
         <w:t>Tools: Visual Studio 2019/2022, SQL Server 2019/2022, C#, Git, GitHub, Docker, Docker Desktop, Confluence, Vue JS, Azure DevOps, Spec Flow, Selenium, MS Test, NUnit</w:t>
       </w:r>
+      <w:r>
+        <w:rPr>
+          <w:rFonts w:ascii="Arial" w:eastAsia="Arial" w:hAnsi="Arial" w:cs="Arial"/>
+          <w:color w:val="000000"/>
+          <w:sz w:val="24"/>
+          <w:szCs w:val="24"/>
+        </w:rPr>
+        <w:t xml:space="preserve">, </w:t>
+      </w:r>
+      <w:r>
+        <w:rPr>
+          <w:rFonts w:ascii="Arial" w:eastAsia="Arial" w:hAnsi="Arial" w:cs="Arial"/>
+          <w:color w:val="FF0000"/>
+          <w:sz w:val="24"/>
+          <w:szCs w:val="24"/>
+        </w:rPr>
+        <w:t>Microsoft 365</w:t>
+      </w:r>
     </w:p>
     <w:p>
       <w:pPr>
@@ -3102,7 +3183,43 @@
           <w:sz w:val="24"/>
           <w:szCs w:val="24"/>
         </w:rPr>
-        <w:t>Leading and mentoring of developers thru coaching and sharing of knowledge.</w:t>
+        <w:t xml:space="preserve">Leading and </w:t>
+      </w:r>
+      <w:r>
+        <w:rPr>
+          <w:rFonts w:ascii="Arial" w:eastAsia="EB Garamond" w:hAnsi="Arial" w:cs="Arial"/>
+          <w:color w:val="000000"/>
+          <w:sz w:val="24"/>
+          <w:szCs w:val="24"/>
+        </w:rPr>
+        <w:t>mentoring</w:t>
+      </w:r>
+      <w:r>
+        <w:rPr>
+          <w:rFonts w:ascii="Arial" w:eastAsia="EB Garamond" w:hAnsi="Arial" w:cs="Arial"/>
+          <w:color w:val="000000"/>
+          <w:sz w:val="24"/>
+          <w:szCs w:val="24"/>
+        </w:rPr>
+        <w:t xml:space="preserve"> developers </w:t>
+      </w:r>
+      <w:r>
+        <w:rPr>
+          <w:rFonts w:ascii="Arial" w:eastAsia="EB Garamond" w:hAnsi="Arial" w:cs="Arial"/>
+          <w:color w:val="000000"/>
+          <w:sz w:val="24"/>
+          <w:szCs w:val="24"/>
+        </w:rPr>
+        <w:t>through</w:t>
+      </w:r>
+      <w:r>
+        <w:rPr>
+          <w:rFonts w:ascii="Arial" w:eastAsia="EB Garamond" w:hAnsi="Arial" w:cs="Arial"/>
+          <w:color w:val="000000"/>
+          <w:sz w:val="24"/>
+          <w:szCs w:val="24"/>
+        </w:rPr>
+        <w:t xml:space="preserve"> coaching and sharing of knowledge.</w:t>
       </w:r>
     </w:p>
     <w:p>
@@ -3316,6 +3433,24 @@
         </w:rPr>
         <w:t>Tools: Visual Studio 2019, SQL Server 2019, C#, Git, GitHub, Asana, Jira, Confluence, GraphQL, ReactJS</w:t>
       </w:r>
+      <w:r>
+        <w:rPr>
+          <w:rFonts w:ascii="Arial" w:eastAsia="Arial" w:hAnsi="Arial" w:cs="Arial"/>
+          <w:color w:val="000000"/>
+          <w:sz w:val="24"/>
+          <w:szCs w:val="24"/>
+        </w:rPr>
+        <w:t xml:space="preserve">, </w:t>
+      </w:r>
+      <w:r>
+        <w:rPr>
+          <w:rFonts w:ascii="Arial" w:eastAsia="Arial" w:hAnsi="Arial" w:cs="Arial"/>
+          <w:color w:val="FF0000"/>
+          <w:sz w:val="24"/>
+          <w:szCs w:val="24"/>
+        </w:rPr>
+        <w:t>Microsoft 365</w:t>
+      </w:r>
     </w:p>
     <w:p>
       <w:pPr>
@@ -3413,7 +3548,6 @@
           <w:sz w:val="24"/>
           <w:szCs w:val="24"/>
         </w:rPr>
-        <w:lastRenderedPageBreak/>
         <w:t xml:space="preserve">BIR (Freelance) </w:t>
       </w:r>
       <w:r>
@@ -4082,30 +4216,66 @@
           <w:sz w:val="24"/>
           <w:szCs w:val="24"/>
         </w:rPr>
-        <w:t>Compare Task Estimates and Actual results</w:t>
-      </w:r>
-    </w:p>
-    <w:p>
-      <w:pPr>
-        <w:tabs>
-          <w:tab w:val="left" w:pos="900"/>
-        </w:tabs>
-        <w:jc w:val="both"/>
-        <w:rPr>
-          <w:rFonts w:ascii="Arial" w:eastAsia="Arial" w:hAnsi="Arial" w:cs="Arial"/>
-          <w:color w:val="000000"/>
-          <w:sz w:val="24"/>
-          <w:szCs w:val="24"/>
-        </w:rPr>
-      </w:pPr>
-      <w:r>
-        <w:rPr>
-          <w:rFonts w:ascii="Arial" w:eastAsia="Arial" w:hAnsi="Arial" w:cs="Arial"/>
-          <w:color w:val="000000"/>
-          <w:sz w:val="24"/>
-          <w:szCs w:val="24"/>
-        </w:rPr>
-        <w:t>Make strategy to enforce technological strength and execute</w:t>
+        <w:t xml:space="preserve">Compare Task Estimates and Actual </w:t>
+      </w:r>
+      <w:r>
+        <w:rPr>
+          <w:rFonts w:ascii="Arial" w:eastAsia="Arial" w:hAnsi="Arial" w:cs="Arial"/>
+          <w:color w:val="000000"/>
+          <w:sz w:val="24"/>
+          <w:szCs w:val="24"/>
+        </w:rPr>
+        <w:t>results.</w:t>
+      </w:r>
+    </w:p>
+    <w:p>
+      <w:pPr>
+        <w:tabs>
+          <w:tab w:val="left" w:pos="900"/>
+        </w:tabs>
+        <w:jc w:val="both"/>
+        <w:rPr>
+          <w:rFonts w:ascii="Arial" w:eastAsia="Arial" w:hAnsi="Arial" w:cs="Arial"/>
+          <w:color w:val="000000"/>
+          <w:sz w:val="24"/>
+          <w:szCs w:val="24"/>
+        </w:rPr>
+      </w:pPr>
+      <w:r>
+        <w:rPr>
+          <w:rFonts w:ascii="Arial" w:eastAsia="Arial" w:hAnsi="Arial" w:cs="Arial"/>
+          <w:color w:val="000000"/>
+          <w:sz w:val="24"/>
+          <w:szCs w:val="24"/>
+        </w:rPr>
+        <w:t xml:space="preserve">Make </w:t>
+      </w:r>
+      <w:r>
+        <w:rPr>
+          <w:rFonts w:ascii="Arial" w:eastAsia="Arial" w:hAnsi="Arial" w:cs="Arial"/>
+          <w:color w:val="000000"/>
+          <w:sz w:val="24"/>
+          <w:szCs w:val="24"/>
+        </w:rPr>
+        <w:t>strategies</w:t>
+      </w:r>
+      <w:r>
+        <w:rPr>
+          <w:rFonts w:ascii="Arial" w:eastAsia="Arial" w:hAnsi="Arial" w:cs="Arial"/>
+          <w:color w:val="000000"/>
+          <w:sz w:val="24"/>
+          <w:szCs w:val="24"/>
+        </w:rPr>
+        <w:t xml:space="preserve"> to enforce technological strength and </w:t>
+      </w:r>
+      <w:r>
+        <w:rPr>
+          <w:rFonts w:ascii="Arial" w:eastAsia="Arial" w:hAnsi="Arial" w:cs="Arial"/>
+          <w:color w:val="000000"/>
+          <w:sz w:val="24"/>
+          <w:szCs w:val="24"/>
+        </w:rPr>
+        <w:t>execute.</w:t>
       </w:r>
     </w:p>
     <w:p>
@@ -4165,7 +4335,16 @@
           <w:sz w:val="24"/>
           <w:szCs w:val="24"/>
         </w:rPr>
-        <w:t>Make System diagram and ER diagram from specification</w:t>
+        <w:t xml:space="preserve">Make System diagram and ER diagram from </w:t>
+      </w:r>
+      <w:r>
+        <w:rPr>
+          <w:rFonts w:ascii="Arial" w:eastAsia="Arial" w:hAnsi="Arial" w:cs="Arial"/>
+          <w:color w:val="000000"/>
+          <w:sz w:val="24"/>
+          <w:szCs w:val="24"/>
+        </w:rPr>
+        <w:t>specification.</w:t>
       </w:r>
     </w:p>
     <w:p>
@@ -4190,28 +4369,46 @@
         </w:rPr>
         <w:t>Lead from System Design to Release</w:t>
       </w:r>
-    </w:p>
-    <w:p>
-      <w:pPr>
-        <w:tabs>
-          <w:tab w:val="left" w:pos="900"/>
-        </w:tabs>
-        <w:jc w:val="both"/>
-        <w:rPr>
-          <w:rFonts w:ascii="Arial" w:eastAsia="Arial" w:hAnsi="Arial" w:cs="Arial"/>
-          <w:color w:val="000000"/>
-          <w:sz w:val="24"/>
-          <w:szCs w:val="24"/>
-        </w:rPr>
-      </w:pPr>
-      <w:r>
-        <w:rPr>
-          <w:rFonts w:ascii="Arial" w:eastAsia="Arial" w:hAnsi="Arial" w:cs="Arial"/>
-          <w:color w:val="000000"/>
-          <w:sz w:val="24"/>
-          <w:szCs w:val="24"/>
-        </w:rPr>
-        <w:t xml:space="preserve">Review source code </w:t>
+      <w:r>
+        <w:rPr>
+          <w:rFonts w:ascii="Arial" w:eastAsia="Arial" w:hAnsi="Arial" w:cs="Arial"/>
+          <w:color w:val="000000"/>
+          <w:sz w:val="24"/>
+          <w:szCs w:val="24"/>
+        </w:rPr>
+        <w:t>.</w:t>
+      </w:r>
+    </w:p>
+    <w:p>
+      <w:pPr>
+        <w:tabs>
+          <w:tab w:val="left" w:pos="900"/>
+        </w:tabs>
+        <w:jc w:val="both"/>
+        <w:rPr>
+          <w:rFonts w:ascii="Arial" w:eastAsia="Arial" w:hAnsi="Arial" w:cs="Arial"/>
+          <w:color w:val="000000"/>
+          <w:sz w:val="24"/>
+          <w:szCs w:val="24"/>
+        </w:rPr>
+      </w:pPr>
+      <w:r>
+        <w:rPr>
+          <w:rFonts w:ascii="Arial" w:eastAsia="Arial" w:hAnsi="Arial" w:cs="Arial"/>
+          <w:color w:val="000000"/>
+          <w:sz w:val="24"/>
+          <w:szCs w:val="24"/>
+        </w:rPr>
+        <w:t>Review source code</w:t>
+      </w:r>
+      <w:r>
+        <w:rPr>
+          <w:rFonts w:ascii="Arial" w:eastAsia="Arial" w:hAnsi="Arial" w:cs="Arial"/>
+          <w:color w:val="000000"/>
+          <w:sz w:val="24"/>
+          <w:szCs w:val="24"/>
+        </w:rPr>
+        <w:t>.</w:t>
       </w:r>
     </w:p>
     <w:p>
@@ -4236,6 +4433,15 @@
         </w:rPr>
         <w:t>Lead implementation of PHP Framework</w:t>
       </w:r>
+      <w:r>
+        <w:rPr>
+          <w:rFonts w:ascii="Arial" w:eastAsia="Arial" w:hAnsi="Arial" w:cs="Arial"/>
+          <w:color w:val="000000"/>
+          <w:sz w:val="24"/>
+          <w:szCs w:val="24"/>
+        </w:rPr>
+        <w:t>.</w:t>
+      </w:r>
     </w:p>
     <w:p>
       <w:pPr>
@@ -4259,6 +4465,15 @@
         </w:rPr>
         <w:t>Implement Docker</w:t>
       </w:r>
+      <w:r>
+        <w:rPr>
+          <w:rFonts w:ascii="Arial" w:eastAsia="Arial" w:hAnsi="Arial" w:cs="Arial"/>
+          <w:color w:val="000000"/>
+          <w:sz w:val="24"/>
+          <w:szCs w:val="24"/>
+        </w:rPr>
+        <w:t>.</w:t>
+      </w:r>
     </w:p>
     <w:p>
       <w:pPr>
@@ -4324,36 +4539,22 @@
         <w:tabs>
           <w:tab w:val="left" w:pos="900"/>
         </w:tabs>
-        <w:ind w:left="720"/>
-        <w:jc w:val="both"/>
-        <w:rPr>
-          <w:rFonts w:ascii="Arial" w:eastAsia="Arial" w:hAnsi="Arial" w:cs="Arial"/>
-          <w:color w:val="000000"/>
-          <w:sz w:val="24"/>
-          <w:szCs w:val="24"/>
-        </w:rPr>
-      </w:pPr>
-    </w:p>
-    <w:p>
-      <w:pPr>
-        <w:tabs>
-          <w:tab w:val="left" w:pos="900"/>
-        </w:tabs>
-        <w:jc w:val="both"/>
-        <w:rPr>
-          <w:rFonts w:ascii="Arial" w:eastAsia="Arial" w:hAnsi="Arial" w:cs="Arial"/>
-          <w:color w:val="000000"/>
-          <w:sz w:val="24"/>
-          <w:szCs w:val="24"/>
-        </w:rPr>
-      </w:pPr>
-      <w:r>
-        <w:rPr>
-          <w:rFonts w:ascii="Arial" w:eastAsia="Arial" w:hAnsi="Arial" w:cs="Arial"/>
-          <w:color w:val="000000"/>
-          <w:sz w:val="24"/>
-          <w:szCs w:val="24"/>
-        </w:rPr>
+        <w:jc w:val="both"/>
+        <w:rPr>
+          <w:rFonts w:ascii="Arial" w:eastAsia="Arial" w:hAnsi="Arial" w:cs="Arial"/>
+          <w:color w:val="000000"/>
+          <w:sz w:val="24"/>
+          <w:szCs w:val="24"/>
+        </w:rPr>
+      </w:pPr>
+      <w:r>
+        <w:rPr>
+          <w:rFonts w:ascii="Arial" w:eastAsia="Arial" w:hAnsi="Arial" w:cs="Arial"/>
+          <w:color w:val="000000"/>
+          <w:sz w:val="24"/>
+          <w:szCs w:val="24"/>
+        </w:rPr>
+        <w:lastRenderedPageBreak/>
         <w:t>Tools: VS</w:t>
       </w:r>
       <w:r>
@@ -4411,7 +4612,6 @@
           <w:sz w:val="24"/>
           <w:szCs w:val="24"/>
         </w:rPr>
-        <w:lastRenderedPageBreak/>
         <w:t>Cloud Employee</w:t>
       </w:r>
       <w:r>
@@ -4894,7 +5094,6 @@
         <w:rPr>
           <w:rFonts w:ascii="Arial" w:eastAsia="Arial" w:hAnsi="Arial" w:cs="Arial"/>
           <w:b/>
-          <w:color w:val="FF0000"/>
           <w:sz w:val="24"/>
           <w:szCs w:val="24"/>
         </w:rPr>
@@ -4903,11 +5102,19 @@
       <w:r>
         <w:rPr>
           <w:rFonts w:ascii="Arial" w:eastAsia="Arial" w:hAnsi="Arial" w:cs="Arial"/>
-          <w:color w:val="000000"/>
-          <w:sz w:val="24"/>
-          <w:szCs w:val="24"/>
-        </w:rPr>
-        <w:t xml:space="preserve"> 2010, 2016, K2 Black Pearl</w:t>
+          <w:sz w:val="24"/>
+          <w:szCs w:val="24"/>
+        </w:rPr>
+        <w:t xml:space="preserve"> </w:t>
+      </w:r>
+      <w:r>
+        <w:rPr>
+          <w:rFonts w:ascii="Arial" w:eastAsia="Arial" w:hAnsi="Arial" w:cs="Arial"/>
+          <w:color w:val="000000"/>
+          <w:sz w:val="24"/>
+          <w:szCs w:val="24"/>
+        </w:rPr>
+        <w:t>2010, 2016, K2 Black Pearl</w:t>
       </w:r>
     </w:p>
     <w:p>
@@ -5463,7 +5670,6 @@
           <w:sz w:val="24"/>
           <w:szCs w:val="24"/>
         </w:rPr>
-        <w:lastRenderedPageBreak/>
         <w:t>ServeCorp Pacific, Inc.</w:t>
       </w:r>
       <w:r>
@@ -6493,7 +6699,6 @@
           <w:sz w:val="24"/>
           <w:szCs w:val="24"/>
         </w:rPr>
-        <w:lastRenderedPageBreak/>
         <w:t>Primover Consultancy Services, Inc.</w:t>
       </w:r>
       <w:r>
@@ -6788,7 +6993,6 @@
         <w:rPr>
           <w:rFonts w:ascii="Arial" w:eastAsia="Arial" w:hAnsi="Arial" w:cs="Arial"/>
           <w:b/>
-          <w:color w:val="FF0000"/>
           <w:sz w:val="24"/>
           <w:szCs w:val="24"/>
         </w:rPr>
@@ -7253,7 +7457,6 @@
         <w:rPr>
           <w:rFonts w:ascii="Arial" w:eastAsia="Arial" w:hAnsi="Arial" w:cs="Arial"/>
           <w:b/>
-          <w:color w:val="FF0000"/>
           <w:sz w:val="24"/>
           <w:szCs w:val="24"/>
         </w:rPr>
@@ -7262,11 +7465,19 @@
       <w:r>
         <w:rPr>
           <w:rFonts w:ascii="Arial" w:eastAsia="Arial" w:hAnsi="Arial" w:cs="Arial"/>
-          <w:color w:val="000000"/>
-          <w:sz w:val="24"/>
-          <w:szCs w:val="24"/>
-        </w:rPr>
-        <w:t xml:space="preserve"> training. </w:t>
+          <w:sz w:val="24"/>
+          <w:szCs w:val="24"/>
+        </w:rPr>
+        <w:t xml:space="preserve"> </w:t>
+      </w:r>
+      <w:r>
+        <w:rPr>
+          <w:rFonts w:ascii="Arial" w:eastAsia="Arial" w:hAnsi="Arial" w:cs="Arial"/>
+          <w:color w:val="000000"/>
+          <w:sz w:val="24"/>
+          <w:szCs w:val="24"/>
+        </w:rPr>
+        <w:t xml:space="preserve">training. </w:t>
       </w:r>
     </w:p>
     <w:p>
@@ -7300,7 +7511,6 @@
         <w:rPr>
           <w:rFonts w:ascii="Arial" w:eastAsia="Arial" w:hAnsi="Arial" w:cs="Arial"/>
           <w:b/>
-          <w:color w:val="FF0000"/>
           <w:sz w:val="24"/>
           <w:szCs w:val="24"/>
         </w:rPr>
@@ -7309,11 +7519,19 @@
       <w:r>
         <w:rPr>
           <w:rFonts w:ascii="Arial" w:eastAsia="Arial" w:hAnsi="Arial" w:cs="Arial"/>
-          <w:color w:val="000000"/>
-          <w:sz w:val="24"/>
-          <w:szCs w:val="24"/>
-        </w:rPr>
-        <w:t xml:space="preserve"> Trainor in conducting the training and making sure the materials are working. </w:t>
+          <w:sz w:val="24"/>
+          <w:szCs w:val="24"/>
+        </w:rPr>
+        <w:t xml:space="preserve"> </w:t>
+      </w:r>
+      <w:r>
+        <w:rPr>
+          <w:rFonts w:ascii="Arial" w:eastAsia="Arial" w:hAnsi="Arial" w:cs="Arial"/>
+          <w:color w:val="000000"/>
+          <w:sz w:val="24"/>
+          <w:szCs w:val="24"/>
+        </w:rPr>
+        <w:t xml:space="preserve">Trainor in conducting the training and making sure the materials are working. </w:t>
       </w:r>
     </w:p>
     <w:p>
@@ -7347,7 +7565,6 @@
         <w:rPr>
           <w:rFonts w:ascii="Arial" w:eastAsia="Arial" w:hAnsi="Arial" w:cs="Arial"/>
           <w:b/>
-          <w:color w:val="FF0000"/>
           <w:sz w:val="24"/>
           <w:szCs w:val="24"/>
         </w:rPr>
@@ -7356,11 +7573,19 @@
       <w:r>
         <w:rPr>
           <w:rFonts w:ascii="Arial" w:eastAsia="Arial" w:hAnsi="Arial" w:cs="Arial"/>
-          <w:color w:val="000000"/>
-          <w:sz w:val="24"/>
-          <w:szCs w:val="24"/>
-        </w:rPr>
-        <w:t xml:space="preserve"> Trainor in providing live actual demo. </w:t>
+          <w:sz w:val="24"/>
+          <w:szCs w:val="24"/>
+        </w:rPr>
+        <w:t xml:space="preserve"> </w:t>
+      </w:r>
+      <w:r>
+        <w:rPr>
+          <w:rFonts w:ascii="Arial" w:eastAsia="Arial" w:hAnsi="Arial" w:cs="Arial"/>
+          <w:color w:val="000000"/>
+          <w:sz w:val="24"/>
+          <w:szCs w:val="24"/>
+        </w:rPr>
+        <w:t xml:space="preserve">Trainor in providing live actual demo. </w:t>
       </w:r>
     </w:p>
     <w:p>
@@ -7459,7 +7684,6 @@
         <w:rPr>
           <w:rFonts w:ascii="Arial" w:eastAsia="Arial" w:hAnsi="Arial" w:cs="Arial"/>
           <w:b/>
-          <w:color w:val="FF0000"/>
           <w:sz w:val="24"/>
           <w:szCs w:val="24"/>
         </w:rPr>
@@ -7468,11 +7692,19 @@
       <w:r>
         <w:rPr>
           <w:rFonts w:ascii="Arial" w:eastAsia="Arial" w:hAnsi="Arial" w:cs="Arial"/>
-          <w:color w:val="000000"/>
-          <w:sz w:val="24"/>
-          <w:szCs w:val="24"/>
-        </w:rPr>
-        <w:t xml:space="preserve"> 2010, VM Player, Visual Studio .Net 2012, SQL Server 2008 R2, 2012, WCF, MVC</w:t>
+          <w:sz w:val="24"/>
+          <w:szCs w:val="24"/>
+        </w:rPr>
+        <w:t xml:space="preserve"> </w:t>
+      </w:r>
+      <w:r>
+        <w:rPr>
+          <w:rFonts w:ascii="Arial" w:eastAsia="Arial" w:hAnsi="Arial" w:cs="Arial"/>
+          <w:color w:val="000000"/>
+          <w:sz w:val="24"/>
+          <w:szCs w:val="24"/>
+        </w:rPr>
+        <w:t>2010, VM Player, Visual Studio .Net 2012, SQL Server 2008 R2, 2012, WCF, MVC</w:t>
       </w:r>
     </w:p>
     <w:p>
@@ -7496,7 +7728,6 @@
           <w:sz w:val="24"/>
           <w:szCs w:val="24"/>
         </w:rPr>
-        <w:lastRenderedPageBreak/>
         <w:t>Alsons/AWS, Inc</w:t>
       </w:r>
       <w:r>
@@ -7819,7 +8050,6 @@
         <w:rPr>
           <w:rFonts w:ascii="Arial" w:eastAsia="Arial" w:hAnsi="Arial" w:cs="Arial"/>
           <w:b/>
-          <w:color w:val="FF0000"/>
           <w:sz w:val="24"/>
           <w:szCs w:val="24"/>
         </w:rPr>
@@ -7828,11 +8058,19 @@
       <w:r>
         <w:rPr>
           <w:rFonts w:ascii="Arial" w:eastAsia="Arial" w:hAnsi="Arial" w:cs="Arial"/>
-          <w:color w:val="000000"/>
-          <w:sz w:val="24"/>
-          <w:szCs w:val="24"/>
-        </w:rPr>
-        <w:t xml:space="preserve"> as collaboration tool.</w:t>
+          <w:sz w:val="24"/>
+          <w:szCs w:val="24"/>
+        </w:rPr>
+        <w:t xml:space="preserve"> </w:t>
+      </w:r>
+      <w:r>
+        <w:rPr>
+          <w:rFonts w:ascii="Arial" w:eastAsia="Arial" w:hAnsi="Arial" w:cs="Arial"/>
+          <w:color w:val="000000"/>
+          <w:sz w:val="24"/>
+          <w:szCs w:val="24"/>
+        </w:rPr>
+        <w:t>as collaboration tool.</w:t>
       </w:r>
     </w:p>
     <w:p>
@@ -8307,7 +8545,25 @@
           <w:sz w:val="24"/>
           <w:szCs w:val="24"/>
         </w:rPr>
-        <w:t xml:space="preserve">Study new technologies and implement. </w:t>
+        <w:t xml:space="preserve">Study </w:t>
+      </w:r>
+      <w:r>
+        <w:rPr>
+          <w:rFonts w:ascii="Arial" w:eastAsia="Arial" w:hAnsi="Arial" w:cs="Arial"/>
+          <w:color w:val="000000"/>
+          <w:sz w:val="24"/>
+          <w:szCs w:val="24"/>
+        </w:rPr>
+        <w:t>recent technologies</w:t>
+      </w:r>
+      <w:r>
+        <w:rPr>
+          <w:rFonts w:ascii="Arial" w:eastAsia="Arial" w:hAnsi="Arial" w:cs="Arial"/>
+          <w:color w:val="000000"/>
+          <w:sz w:val="24"/>
+          <w:szCs w:val="24"/>
+        </w:rPr>
+        <w:t xml:space="preserve"> and implement. </w:t>
       </w:r>
     </w:p>
     <w:p>
@@ -8478,7 +8734,6 @@
           <w:sz w:val="24"/>
           <w:szCs w:val="24"/>
         </w:rPr>
-        <w:lastRenderedPageBreak/>
         <w:t>Seven Seven Global Services Inc.</w:t>
       </w:r>
       <w:r>
@@ -9382,7 +9637,25 @@
           <w:sz w:val="24"/>
           <w:szCs w:val="24"/>
         </w:rPr>
-        <w:t xml:space="preserve">Contribute ideas regarding additional </w:t>
+        <w:t>Contribute ideas regarding additional features</w:t>
+      </w:r>
+      <w:r>
+        <w:rPr>
+          <w:rFonts w:ascii="Arial" w:eastAsia="Arial" w:hAnsi="Arial" w:cs="Arial"/>
+          <w:color w:val="000000"/>
+          <w:sz w:val="24"/>
+          <w:szCs w:val="24"/>
+        </w:rPr>
+        <w:t xml:space="preserve"> and</w:t>
+      </w:r>
+      <w:r>
+        <w:rPr>
+          <w:rFonts w:ascii="Arial" w:eastAsia="Arial" w:hAnsi="Arial" w:cs="Arial"/>
+          <w:color w:val="000000"/>
+          <w:sz w:val="24"/>
+          <w:szCs w:val="24"/>
+        </w:rPr>
+        <w:t xml:space="preserve"> functionalities.</w:t>
       </w:r>
     </w:p>
     <w:p>
@@ -9410,34 +9683,6 @@
           <w:sz w:val="24"/>
           <w:szCs w:val="24"/>
         </w:rPr>
-        <w:t>features, functionalities.</w:t>
-      </w:r>
-    </w:p>
-    <w:p>
-      <w:pPr>
-        <w:numPr>
-          <w:ilvl w:val="0"/>
-          <w:numId w:val="284"/>
-        </w:numPr>
-        <w:tabs>
-          <w:tab w:val="left" w:pos="900"/>
-        </w:tabs>
-        <w:ind w:left="720" w:hanging="360"/>
-        <w:jc w:val="both"/>
-        <w:rPr>
-          <w:rFonts w:ascii="Arial" w:eastAsia="Arial" w:hAnsi="Arial" w:cs="Arial"/>
-          <w:color w:val="000000"/>
-          <w:sz w:val="24"/>
-          <w:szCs w:val="24"/>
-        </w:rPr>
-      </w:pPr>
-      <w:r>
-        <w:rPr>
-          <w:rFonts w:ascii="Arial" w:eastAsia="Arial" w:hAnsi="Arial" w:cs="Arial"/>
-          <w:color w:val="000000"/>
-          <w:sz w:val="24"/>
-          <w:szCs w:val="24"/>
-        </w:rPr>
         <w:t>Provide weekly progress report.</w:t>
       </w:r>
     </w:p>
@@ -9527,7 +9772,6 @@
           <w:sz w:val="24"/>
           <w:szCs w:val="24"/>
         </w:rPr>
-        <w:lastRenderedPageBreak/>
         <w:t>Strategic Systems and Information Professionals, Inc.</w:t>
       </w:r>
       <w:r>
@@ -9623,7 +9867,25 @@
           <w:sz w:val="24"/>
           <w:szCs w:val="24"/>
         </w:rPr>
-        <w:t>Create a Windows Service that collects data from shared folder to be passed to SAP Web Service Methods.</w:t>
+        <w:t xml:space="preserve">Create a Windows Service that collects data from </w:t>
+      </w:r>
+      <w:r>
+        <w:rPr>
+          <w:rFonts w:ascii="Arial" w:eastAsia="Arial" w:hAnsi="Arial" w:cs="Arial"/>
+          <w:color w:val="000000"/>
+          <w:sz w:val="24"/>
+          <w:szCs w:val="24"/>
+        </w:rPr>
+        <w:t xml:space="preserve">a </w:t>
+      </w:r>
+      <w:r>
+        <w:rPr>
+          <w:rFonts w:ascii="Arial" w:eastAsia="Arial" w:hAnsi="Arial" w:cs="Arial"/>
+          <w:color w:val="000000"/>
+          <w:sz w:val="24"/>
+          <w:szCs w:val="24"/>
+        </w:rPr>
+        <w:t>shared folder to pass to SAP Web Service Methods.</w:t>
       </w:r>
     </w:p>
     <w:p>
@@ -9741,7 +10003,6 @@
         <w:rPr>
           <w:rFonts w:ascii="Arial" w:eastAsia="Arial" w:hAnsi="Arial" w:cs="Arial"/>
           <w:b/>
-          <w:color w:val="FF0000"/>
           <w:sz w:val="24"/>
           <w:szCs w:val="24"/>
         </w:rPr>
@@ -9797,7 +10058,6 @@
         <w:rPr>
           <w:rFonts w:ascii="Arial" w:eastAsia="Arial" w:hAnsi="Arial" w:cs="Arial"/>
           <w:b/>
-          <w:color w:val="FF0000"/>
           <w:sz w:val="24"/>
           <w:szCs w:val="24"/>
         </w:rPr>
@@ -9806,11 +10066,19 @@
       <w:r>
         <w:rPr>
           <w:rFonts w:ascii="Arial" w:eastAsia="Arial" w:hAnsi="Arial" w:cs="Arial"/>
-          <w:color w:val="000000"/>
-          <w:sz w:val="24"/>
-          <w:szCs w:val="24"/>
-        </w:rPr>
-        <w:t xml:space="preserve"> 2010, DMS Document Management System, Hummingbird</w:t>
+          <w:sz w:val="24"/>
+          <w:szCs w:val="24"/>
+        </w:rPr>
+        <w:t xml:space="preserve"> </w:t>
+      </w:r>
+      <w:r>
+        <w:rPr>
+          <w:rFonts w:ascii="Arial" w:eastAsia="Arial" w:hAnsi="Arial" w:cs="Arial"/>
+          <w:color w:val="000000"/>
+          <w:sz w:val="24"/>
+          <w:szCs w:val="24"/>
+        </w:rPr>
+        <w:t>2010, DMS Document Management System, Hummingbird</w:t>
       </w:r>
     </w:p>
     <w:p>
@@ -10456,7 +10724,7 @@
           <w:sz w:val="24"/>
           <w:szCs w:val="24"/>
         </w:rPr>
-        <w:t>Developed Mall Interface program for Aloha Table Service and Aloha Quick Service.</w:t>
+        <w:t>Develop Mall Interface program for Aloha Table Service and Aloha Quick Service.</w:t>
       </w:r>
     </w:p>
     <w:p>
@@ -10484,7 +10752,25 @@
           <w:sz w:val="24"/>
           <w:szCs w:val="24"/>
         </w:rPr>
-        <w:t>Developed Business Logic Layer for</w:t>
+        <w:t>Develop Business Logic Layer for</w:t>
+      </w:r>
+      <w:r>
+        <w:rPr>
+          <w:rFonts w:ascii="Arial" w:eastAsia="Arial" w:hAnsi="Arial" w:cs="Arial"/>
+          <w:color w:val="000000"/>
+          <w:sz w:val="24"/>
+          <w:szCs w:val="24"/>
+        </w:rPr>
+        <w:t xml:space="preserve"> </w:t>
+      </w:r>
+      <w:r>
+        <w:rPr>
+          <w:rFonts w:ascii="Arial" w:eastAsia="Arial" w:hAnsi="Arial" w:cs="Arial"/>
+          <w:color w:val="000000"/>
+          <w:sz w:val="24"/>
+          <w:szCs w:val="24"/>
+        </w:rPr>
+        <w:t>Citibank Guam’s Auto Policies(insurance)</w:t>
       </w:r>
     </w:p>
     <w:p>
@@ -10508,11 +10794,49 @@
       <w:r>
         <w:rPr>
           <w:rFonts w:ascii="Arial" w:eastAsia="Arial" w:hAnsi="Arial" w:cs="Arial"/>
-          <w:color w:val="000000"/>
-          <w:sz w:val="24"/>
-          <w:szCs w:val="24"/>
-        </w:rPr>
-        <w:t>Citibank Guam’s Auto Policies(insurance)</w:t>
+          <w:b/>
+          <w:bCs/>
+          <w:color w:val="FF0000"/>
+          <w:sz w:val="24"/>
+          <w:szCs w:val="24"/>
+        </w:rPr>
+        <w:t>Microsoft Dynamics</w:t>
+      </w:r>
+      <w:r>
+        <w:rPr>
+          <w:rFonts w:ascii="Arial" w:eastAsia="Arial" w:hAnsi="Arial" w:cs="Arial"/>
+          <w:color w:val="000000"/>
+          <w:sz w:val="24"/>
+          <w:szCs w:val="24"/>
+        </w:rPr>
+        <w:t xml:space="preserve">: </w:t>
+      </w:r>
+      <w:r>
+        <w:rPr>
+          <w:rFonts w:ascii="Arial" w:eastAsia="Arial" w:hAnsi="Arial" w:cs="Arial"/>
+          <w:color w:val="000000"/>
+          <w:sz w:val="24"/>
+          <w:szCs w:val="24"/>
+        </w:rPr>
+        <w:t>Implement Microsoft’s Retail Management</w:t>
+      </w:r>
+      <w:r>
+        <w:rPr>
+          <w:rFonts w:ascii="Arial" w:eastAsia="Arial" w:hAnsi="Arial" w:cs="Arial"/>
+          <w:color w:val="000000"/>
+          <w:sz w:val="24"/>
+          <w:szCs w:val="24"/>
+        </w:rPr>
+        <w:t xml:space="preserve"> </w:t>
+      </w:r>
+      <w:r>
+        <w:rPr>
+          <w:rFonts w:ascii="Arial" w:eastAsia="Arial" w:hAnsi="Arial" w:cs="Arial"/>
+          <w:color w:val="000000"/>
+          <w:sz w:val="24"/>
+          <w:szCs w:val="24"/>
+        </w:rPr>
+        <w:t>System for SM Guam’s POS Machines.</w:t>
       </w:r>
     </w:p>
     <w:p>
@@ -10540,52 +10864,6 @@
           <w:sz w:val="24"/>
           <w:szCs w:val="24"/>
         </w:rPr>
-        <w:t>Implement Microsoft’s Retail Management</w:t>
-      </w:r>
-      <w:r>
-        <w:rPr>
-          <w:rFonts w:ascii="Arial" w:eastAsia="Arial" w:hAnsi="Arial" w:cs="Arial"/>
-          <w:color w:val="000000"/>
-          <w:sz w:val="24"/>
-          <w:szCs w:val="24"/>
-        </w:rPr>
-        <w:t xml:space="preserve"> </w:t>
-      </w:r>
-      <w:r>
-        <w:rPr>
-          <w:rFonts w:ascii="Arial" w:eastAsia="Arial" w:hAnsi="Arial" w:cs="Arial"/>
-          <w:color w:val="000000"/>
-          <w:sz w:val="24"/>
-          <w:szCs w:val="24"/>
-        </w:rPr>
-        <w:t>System for SM Guam’s POS Machines.</w:t>
-      </w:r>
-    </w:p>
-    <w:p>
-      <w:pPr>
-        <w:numPr>
-          <w:ilvl w:val="0"/>
-          <w:numId w:val="288"/>
-        </w:numPr>
-        <w:tabs>
-          <w:tab w:val="left" w:pos="900"/>
-        </w:tabs>
-        <w:ind w:left="720" w:hanging="360"/>
-        <w:jc w:val="both"/>
-        <w:rPr>
-          <w:rFonts w:ascii="Arial" w:eastAsia="Arial" w:hAnsi="Arial" w:cs="Arial"/>
-          <w:color w:val="000000"/>
-          <w:sz w:val="24"/>
-          <w:szCs w:val="24"/>
-        </w:rPr>
-      </w:pPr>
-      <w:r>
-        <w:rPr>
-          <w:rFonts w:ascii="Arial" w:eastAsia="Arial" w:hAnsi="Arial" w:cs="Arial"/>
-          <w:color w:val="000000"/>
-          <w:sz w:val="24"/>
-          <w:szCs w:val="24"/>
-        </w:rPr>
         <w:t>Create RS232 assembly (DLL) for Verifone OMNI 3750 credit card reader for POS.</w:t>
       </w:r>
     </w:p>
@@ -10623,7 +10901,6 @@
           <w:sz w:val="24"/>
           <w:szCs w:val="24"/>
         </w:rPr>
-        <w:lastRenderedPageBreak/>
         <w:t>Tools: C#, Asp.Net, AJAX, SQL Server 2005, Express Edition, Visual Studio.Net 2003, Visual Studio.Net 2005, Visual Source Safe</w:t>
       </w:r>
     </w:p>
@@ -11286,7 +11563,16 @@
           <w:sz w:val="24"/>
           <w:szCs w:val="24"/>
         </w:rPr>
-        <w:t>Team member in a project composed of 6.</w:t>
+        <w:t>Participate in a team composed of 6 as a contributor</w:t>
+      </w:r>
+      <w:r>
+        <w:rPr>
+          <w:rFonts w:ascii="Arial" w:eastAsia="Arial" w:hAnsi="Arial" w:cs="Arial"/>
+          <w:color w:val="000000"/>
+          <w:sz w:val="24"/>
+          <w:szCs w:val="24"/>
+        </w:rPr>
+        <w:t>.</w:t>
       </w:r>
     </w:p>
     <w:p>
@@ -11594,7 +11880,6 @@
           <w:sz w:val="24"/>
           <w:szCs w:val="24"/>
         </w:rPr>
-        <w:lastRenderedPageBreak/>
         <w:t>Sykes Asia Inc.</w:t>
       </w:r>
       <w:r>
@@ -12472,7 +12757,6 @@
           <w:sz w:val="24"/>
           <w:szCs w:val="24"/>
         </w:rPr>
-        <w:lastRenderedPageBreak/>
         <w:t>Information Professionals, Inc. (IPI)</w:t>
       </w:r>
       <w:r>
@@ -12976,6 +13260,24 @@
           <w:szCs w:val="24"/>
         </w:rPr>
       </w:pPr>
+      <w:r>
+        <w:rPr>
+          <w:rFonts w:ascii="Arial" w:eastAsia="Arial" w:hAnsi="Arial" w:cs="Arial"/>
+          <w:color w:val="FF0000"/>
+          <w:sz w:val="24"/>
+          <w:szCs w:val="24"/>
+        </w:rPr>
+        <w:t>POS</w:t>
+      </w:r>
+      <w:r>
+        <w:rPr>
+          <w:rFonts w:ascii="Arial" w:eastAsia="Arial" w:hAnsi="Arial" w:cs="Arial"/>
+          <w:color w:val="000000"/>
+          <w:sz w:val="24"/>
+          <w:szCs w:val="24"/>
+        </w:rPr>
+        <w:t xml:space="preserve">: </w:t>
+      </w:r>
       <w:r>
         <w:rPr>
           <w:rFonts w:ascii="Arial" w:eastAsia="Arial" w:hAnsi="Arial" w:cs="Arial"/>

</xml_diff>

<commit_message>
Added 365 to Microsoft Dynamics as requested by Elea.
</commit_message>
<xml_diff>
--- a/CV/Solomio Sisante CV.docx
+++ b/CV/Solomio Sisante CV.docx
@@ -10801,6 +10801,17 @@
           <w:szCs w:val="24"/>
         </w:rPr>
         <w:t>Microsoft Dynamics</w:t>
+      </w:r>
+      <w:r>
+        <w:rPr>
+          <w:rFonts w:ascii="Arial" w:eastAsia="Arial" w:hAnsi="Arial" w:cs="Arial"/>
+          <w:b/>
+          <w:bCs/>
+          <w:color w:val="FF0000"/>
+          <w:sz w:val="24"/>
+          <w:szCs w:val="24"/>
+        </w:rPr>
+        <w:t xml:space="preserve"> 365</w:t>
       </w:r>
       <w:r>
         <w:rPr>

</xml_diff>

<commit_message>
Moved Personal Details below the CV.
</commit_message>
<xml_diff>
--- a/CV/Solomio Sisante CV.docx
+++ b/CV/Solomio Sisante CV.docx
@@ -1,6 +1,6 @@
 
 <file path=word/document.xml><?xml version="1.0" encoding="utf-8"?>
-<w:document xmlns:wpc="http://schemas.microsoft.com/office/word/2010/wordprocessingCanvas" xmlns:cx="http://schemas.microsoft.com/office/drawing/2014/chartex" xmlns:cx1="http://schemas.microsoft.com/office/drawing/2015/9/8/chartex" xmlns:cx2="http://schemas.microsoft.com/office/drawing/2015/10/21/chartex" xmlns:cx3="http://schemas.microsoft.com/office/drawing/2016/5/9/chartex" xmlns:cx4="http://schemas.microsoft.com/office/drawing/2016/5/10/chartex" xmlns:cx5="http://schemas.microsoft.com/office/drawing/2016/5/11/chartex" xmlns:cx6="http://schemas.microsoft.com/office/drawing/2016/5/12/chartex" xmlns:cx7="http://schemas.microsoft.com/office/drawing/2016/5/13/chartex" xmlns:cx8="http://schemas.microsoft.com/office/drawing/2016/5/14/chartex" xmlns:mc="http://schemas.openxmlformats.org/markup-compatibility/2006" xmlns:aink="http://schemas.microsoft.com/office/drawing/2016/ink" xmlns:am3d="http://schemas.microsoft.com/office/drawing/2017/model3d" xmlns:o="urn:schemas-microsoft-com:office:office" xmlns:oel="http://schemas.microsoft.com/office/2019/extlst" xmlns:r="http://schemas.openxmlformats.org/officeDocument/2006/relationships" xmlns:m="http://schemas.openxmlformats.org/officeDocument/2006/math" xmlns:v="urn:schemas-microsoft-com:vml" xmlns:wp14="http://schemas.microsoft.com/office/word/2010/wordprocessingDrawing" xmlns:wp="http://schemas.openxmlformats.org/drawingml/2006/wordprocessingDrawing" xmlns:w10="urn:schemas-microsoft-com:office:word" xmlns:w="http://schemas.openxmlformats.org/wordprocessingml/2006/main" xmlns:w14="http://schemas.microsoft.com/office/word/2010/wordml" xmlns:w15="http://schemas.microsoft.com/office/word/2012/wordml" xmlns:w16cex="http://schemas.microsoft.com/office/word/2018/wordml/cex" xmlns:w16cid="http://schemas.microsoft.com/office/word/2016/wordml/cid" xmlns:w16="http://schemas.microsoft.com/office/word/2018/wordml" xmlns:w16sdtdh="http://schemas.microsoft.com/office/word/2020/wordml/sdtdatahash" xmlns:w16se="http://schemas.microsoft.com/office/word/2015/wordml/symex" xmlns:wpg="http://schemas.microsoft.com/office/word/2010/wordprocessingGroup" xmlns:wpi="http://schemas.microsoft.com/office/word/2010/wordprocessingInk" xmlns:wne="http://schemas.microsoft.com/office/word/2006/wordml" xmlns:wps="http://schemas.microsoft.com/office/word/2010/wordprocessingShape" mc:Ignorable="w14 w15 w16se w16cid w16 w16cex w16sdtdh wp14">
+<w:document xmlns:wpc="http://schemas.microsoft.com/office/word/2010/wordprocessingCanvas" xmlns:cx="http://schemas.microsoft.com/office/drawing/2014/chartex" xmlns:cx1="http://schemas.microsoft.com/office/drawing/2015/9/8/chartex" xmlns:cx2="http://schemas.microsoft.com/office/drawing/2015/10/21/chartex" xmlns:cx3="http://schemas.microsoft.com/office/drawing/2016/5/9/chartex" xmlns:cx4="http://schemas.microsoft.com/office/drawing/2016/5/10/chartex" xmlns:cx5="http://schemas.microsoft.com/office/drawing/2016/5/11/chartex" xmlns:cx6="http://schemas.microsoft.com/office/drawing/2016/5/12/chartex" xmlns:cx7="http://schemas.microsoft.com/office/drawing/2016/5/13/chartex" xmlns:cx8="http://schemas.microsoft.com/office/drawing/2016/5/14/chartex" xmlns:mc="http://schemas.openxmlformats.org/markup-compatibility/2006" xmlns:aink="http://schemas.microsoft.com/office/drawing/2016/ink" xmlns:am3d="http://schemas.microsoft.com/office/drawing/2017/model3d" xmlns:o="urn:schemas-microsoft-com:office:office" xmlns:oel="http://schemas.microsoft.com/office/2019/extlst" xmlns:r="http://schemas.openxmlformats.org/officeDocument/2006/relationships" xmlns:m="http://schemas.openxmlformats.org/officeDocument/2006/math" xmlns:v="urn:schemas-microsoft-com:vml" xmlns:wp14="http://schemas.microsoft.com/office/word/2010/wordprocessingDrawing" xmlns:wp="http://schemas.openxmlformats.org/drawingml/2006/wordprocessingDrawing" xmlns:w10="urn:schemas-microsoft-com:office:word" xmlns:w="http://schemas.openxmlformats.org/wordprocessingml/2006/main" xmlns:w14="http://schemas.microsoft.com/office/word/2010/wordml" xmlns:w15="http://schemas.microsoft.com/office/word/2012/wordml" xmlns:w16cex="http://schemas.microsoft.com/office/word/2018/wordml/cex" xmlns:w16cid="http://schemas.microsoft.com/office/word/2016/wordml/cid" xmlns:w16="http://schemas.microsoft.com/office/word/2018/wordml" xmlns:w16du="http://schemas.microsoft.com/office/word/2023/wordml/word16du" xmlns:w16sdtdh="http://schemas.microsoft.com/office/word/2020/wordml/sdtdatahash" xmlns:w16se="http://schemas.microsoft.com/office/word/2015/wordml/symex" xmlns:wpg="http://schemas.microsoft.com/office/word/2010/wordprocessingGroup" xmlns:wpi="http://schemas.microsoft.com/office/word/2010/wordprocessingInk" xmlns:wne="http://schemas.microsoft.com/office/word/2006/wordml" xmlns:wps="http://schemas.microsoft.com/office/word/2010/wordprocessingShape" mc:Ignorable="w14 w15 w16se w16cid w16 w16cex w16sdtdh w16du wp14">
   <w:body>
     <w:p>
       <w:pPr>
@@ -136,10 +136,7 @@
           <w:szCs w:val="24"/>
         </w:rPr>
       </w:pPr>
-    </w:p>
-    <w:p>
-      <w:pPr>
-        <w:jc w:val="both"/>
+      <w:r>
         <w:rPr>
           <w:rFonts w:ascii="Arial" w:eastAsia="Arial" w:hAnsi="Arial" w:cs="Arial"/>
           <w:b/>
@@ -147,8 +144,12 @@
           <w:sz w:val="24"/>
           <w:szCs w:val="24"/>
         </w:rPr>
-      </w:pPr>
-      <w:r>
+        <w:t>Professional Summary</w:t>
+      </w:r>
+    </w:p>
+    <w:p>
+      <w:pPr>
+        <w:jc w:val="both"/>
         <w:rPr>
           <w:rFonts w:ascii="Arial" w:eastAsia="Arial" w:hAnsi="Arial" w:cs="Arial"/>
           <w:b/>
@@ -156,9 +157,169 @@
           <w:sz w:val="24"/>
           <w:szCs w:val="24"/>
         </w:rPr>
-        <w:t>Mobile No.</w:t>
-      </w:r>
-      <w:r>
+      </w:pPr>
+    </w:p>
+    <w:p>
+      <w:pPr>
+        <w:jc w:val="both"/>
+        <w:rPr>
+          <w:rFonts w:ascii="Arial" w:eastAsia="Arial" w:hAnsi="Arial" w:cs="Arial"/>
+          <w:color w:val="000000"/>
+          <w:sz w:val="24"/>
+          <w:szCs w:val="24"/>
+        </w:rPr>
+      </w:pPr>
+      <w:r>
+        <w:rPr>
+          <w:rFonts w:ascii="Arial" w:eastAsia="Arial" w:hAnsi="Arial" w:cs="Arial"/>
+          <w:color w:val="000000"/>
+          <w:sz w:val="24"/>
+          <w:szCs w:val="24"/>
+        </w:rPr>
+        <w:t>2</w:t>
+      </w:r>
+      <w:r>
+        <w:rPr>
+          <w:rFonts w:ascii="Arial" w:eastAsia="Arial" w:hAnsi="Arial" w:cs="Arial"/>
+          <w:color w:val="000000"/>
+          <w:sz w:val="24"/>
+          <w:szCs w:val="24"/>
+        </w:rPr>
+        <w:t>9</w:t>
+      </w:r>
+      <w:r>
+        <w:rPr>
+          <w:rFonts w:ascii="Arial" w:eastAsia="Arial" w:hAnsi="Arial" w:cs="Arial"/>
+          <w:color w:val="000000"/>
+          <w:sz w:val="24"/>
+          <w:szCs w:val="24"/>
+        </w:rPr>
+        <w:t xml:space="preserve"> years of experience in analysis, design, development, testing and maintenance of software applications accepting multiple roles from developer to team lead.</w:t>
+      </w:r>
+    </w:p>
+    <w:p>
+      <w:pPr>
+        <w:jc w:val="both"/>
+        <w:rPr>
+          <w:rFonts w:ascii="Arial" w:eastAsia="Arial" w:hAnsi="Arial" w:cs="Arial"/>
+          <w:color w:val="000000"/>
+          <w:sz w:val="24"/>
+          <w:szCs w:val="24"/>
+        </w:rPr>
+      </w:pPr>
+      <w:r>
+        <w:rPr>
+          <w:rFonts w:ascii="Arial" w:eastAsia="Arial" w:hAnsi="Arial" w:cs="Arial"/>
+          <w:color w:val="000000"/>
+          <w:sz w:val="24"/>
+          <w:szCs w:val="24"/>
+        </w:rPr>
+        <w:t>Expertise with SharePoint, AJAX, C#.NET, VB.NET, ASP.NET, VB6, ASP, SQL Server, SSIS, Reporting Services, Crystal Reports, Microsoft POS Systems, etc.</w:t>
+      </w:r>
+    </w:p>
+    <w:p>
+      <w:pPr>
+        <w:jc w:val="both"/>
+        <w:rPr>
+          <w:rFonts w:ascii="Arial" w:eastAsia="Arial" w:hAnsi="Arial" w:cs="Arial"/>
+          <w:color w:val="000000"/>
+          <w:sz w:val="24"/>
+          <w:szCs w:val="24"/>
+        </w:rPr>
+      </w:pPr>
+      <w:r>
+        <w:rPr>
+          <w:rFonts w:ascii="Arial" w:eastAsia="Arial" w:hAnsi="Arial" w:cs="Arial"/>
+          <w:color w:val="000000"/>
+          <w:sz w:val="24"/>
+          <w:szCs w:val="24"/>
+        </w:rPr>
+        <w:t>Successfully designed and developed a significant N-Tier application using these technologies with demonstrated expertise on the presentation layer (with a web-based interface), middle tier, and database layer.</w:t>
+      </w:r>
+    </w:p>
+    <w:p>
+      <w:pPr>
+        <w:jc w:val="both"/>
+        <w:rPr>
+          <w:rFonts w:ascii="Arial" w:eastAsia="Arial" w:hAnsi="Arial" w:cs="Arial"/>
+          <w:color w:val="000000"/>
+          <w:sz w:val="24"/>
+          <w:szCs w:val="24"/>
+        </w:rPr>
+      </w:pPr>
+      <w:r>
+        <w:rPr>
+          <w:rFonts w:ascii="Arial" w:eastAsia="Arial" w:hAnsi="Arial" w:cs="Arial"/>
+          <w:color w:val="000000"/>
+          <w:sz w:val="24"/>
+          <w:szCs w:val="24"/>
+        </w:rPr>
+        <w:t xml:space="preserve">Application of Full Life Cycle Software Development </w:t>
+      </w:r>
+    </w:p>
+    <w:p>
+      <w:pPr>
+        <w:jc w:val="both"/>
+        <w:rPr>
+          <w:rFonts w:ascii="Arial" w:eastAsia="Arial" w:hAnsi="Arial" w:cs="Arial"/>
+          <w:color w:val="000000"/>
+          <w:sz w:val="24"/>
+          <w:szCs w:val="24"/>
+        </w:rPr>
+      </w:pPr>
+      <w:r>
+        <w:rPr>
+          <w:rFonts w:ascii="Arial" w:eastAsia="Arial" w:hAnsi="Arial" w:cs="Arial"/>
+          <w:color w:val="000000"/>
+          <w:sz w:val="24"/>
+          <w:szCs w:val="24"/>
+        </w:rPr>
+        <w:t xml:space="preserve">Accomplished at least 10 Full Life Cycle Software Development </w:t>
+      </w:r>
+    </w:p>
+    <w:p>
+      <w:pPr>
+        <w:jc w:val="both"/>
+        <w:rPr>
+          <w:rFonts w:ascii="Arial" w:eastAsia="Arial" w:hAnsi="Arial" w:cs="Arial"/>
+          <w:color w:val="000000"/>
+          <w:sz w:val="24"/>
+          <w:szCs w:val="24"/>
+        </w:rPr>
+      </w:pPr>
+      <w:r>
+        <w:rPr>
+          <w:rFonts w:ascii="Arial" w:eastAsia="Arial" w:hAnsi="Arial" w:cs="Arial"/>
+          <w:color w:val="000000"/>
+          <w:sz w:val="24"/>
+          <w:szCs w:val="24"/>
+        </w:rPr>
+        <w:t>Experience in the sole architecture of Core Layers and functionalities.</w:t>
+      </w:r>
+    </w:p>
+    <w:p>
+      <w:pPr>
+        <w:jc w:val="both"/>
+        <w:rPr>
+          <w:rFonts w:ascii="Arial" w:eastAsia="Arial" w:hAnsi="Arial" w:cs="Arial"/>
+          <w:color w:val="000000"/>
+          <w:sz w:val="24"/>
+          <w:szCs w:val="24"/>
+        </w:rPr>
+      </w:pPr>
+      <w:r>
+        <w:rPr>
+          <w:rFonts w:ascii="Arial" w:eastAsia="Arial" w:hAnsi="Arial" w:cs="Arial"/>
+          <w:color w:val="000000"/>
+          <w:sz w:val="24"/>
+          <w:szCs w:val="24"/>
+        </w:rPr>
+        <w:t>Online web-development. Online client updates.</w:t>
+      </w:r>
+    </w:p>
+    <w:p>
+      <w:pPr>
+        <w:jc w:val="both"/>
         <w:rPr>
           <w:rFonts w:ascii="Arial" w:eastAsia="Arial" w:hAnsi="Arial" w:cs="Arial"/>
           <w:b/>
@@ -166,18 +327,273 @@
           <w:sz w:val="24"/>
           <w:szCs w:val="24"/>
         </w:rPr>
+      </w:pPr>
+    </w:p>
+    <w:p>
+      <w:pPr>
+        <w:jc w:val="both"/>
+        <w:rPr>
+          <w:rFonts w:ascii="Arial" w:eastAsia="Arial" w:hAnsi="Arial" w:cs="Arial"/>
+          <w:b/>
+          <w:color w:val="000000"/>
+          <w:sz w:val="24"/>
+          <w:szCs w:val="24"/>
+        </w:rPr>
+      </w:pPr>
+    </w:p>
+    <w:p>
+      <w:pPr>
+        <w:jc w:val="both"/>
+        <w:rPr>
+          <w:rFonts w:ascii="Arial" w:eastAsia="Arial" w:hAnsi="Arial" w:cs="Arial"/>
+          <w:b/>
+          <w:color w:val="000000"/>
+          <w:sz w:val="24"/>
+          <w:szCs w:val="24"/>
+        </w:rPr>
+      </w:pPr>
+      <w:r>
+        <w:rPr>
+          <w:rFonts w:ascii="Arial" w:eastAsia="Arial" w:hAnsi="Arial" w:cs="Arial"/>
+          <w:b/>
+          <w:color w:val="000000"/>
+          <w:sz w:val="24"/>
+          <w:szCs w:val="24"/>
+        </w:rPr>
+        <w:t>Software Skill Set:</w:t>
+      </w:r>
+    </w:p>
+    <w:p>
+      <w:pPr>
+        <w:jc w:val="both"/>
+        <w:rPr>
+          <w:rFonts w:ascii="Arial" w:eastAsia="Arial" w:hAnsi="Arial" w:cs="Arial"/>
+          <w:color w:val="000000"/>
+          <w:sz w:val="24"/>
+          <w:szCs w:val="24"/>
+        </w:rPr>
+      </w:pPr>
+    </w:p>
+    <w:p>
+      <w:pPr>
+        <w:jc w:val="both"/>
+        <w:rPr>
+          <w:rFonts w:ascii="Arial" w:eastAsia="Arial" w:hAnsi="Arial" w:cs="Arial"/>
+          <w:color w:val="000000"/>
+          <w:sz w:val="24"/>
+          <w:szCs w:val="24"/>
+        </w:rPr>
+      </w:pPr>
+      <w:r>
+        <w:rPr>
+          <w:rFonts w:ascii="Arial" w:eastAsia="Arial" w:hAnsi="Arial" w:cs="Arial"/>
+          <w:color w:val="000000"/>
+          <w:sz w:val="24"/>
+          <w:szCs w:val="24"/>
+        </w:rPr>
+        <w:t xml:space="preserve">SharePoint 2010, 2013, 2016, ASP.Net, C#, VB.Net, </w:t>
+      </w:r>
+      <w:r>
+        <w:rPr>
+          <w:rFonts w:ascii="Arial" w:eastAsia="Arial" w:hAnsi="Arial" w:cs="Arial"/>
+          <w:color w:val="000000"/>
+          <w:sz w:val="24"/>
+          <w:szCs w:val="24"/>
+        </w:rPr>
+        <w:t xml:space="preserve">Reports (Power BI, Crystal), </w:t>
+      </w:r>
+      <w:r>
+        <w:rPr>
+          <w:rFonts w:ascii="Arial" w:eastAsia="Arial" w:hAnsi="Arial" w:cs="Arial"/>
+          <w:color w:val="000000"/>
+          <w:sz w:val="24"/>
+          <w:szCs w:val="24"/>
+        </w:rPr>
+        <w:t>PHP, Gherkins, LAMP, Behat, Mink, MS SQL Server (OLTP, OLAP), Oracle, MySQL, .Net Framework 1.0 to the latest (WCF, WPF, Web API, Web Services, etc.), Client scripting(JavaScript, jQuery, AngularJS 1-4, ember, backbone, knockout, etc..), Responsive App (HTML5, Bootstrap, CSS), UnityIOC, CMS(DNN, Umbraco, Drupal, Joomla, nopCommerce, etc.), OOP, OOD, Repositories (VSS, TFS, Git, Bitbucket, GitHub, SourceOfSite, Mercurial HG, Tortoise, etc</w:t>
+      </w:r>
+      <w:r>
+        <w:rPr>
+          <w:rFonts w:ascii="Arial" w:eastAsia="Arial" w:hAnsi="Arial" w:cs="Arial"/>
+          <w:color w:val="000000"/>
+          <w:sz w:val="24"/>
+          <w:szCs w:val="24"/>
+        </w:rPr>
+        <w:t>.</w:t>
+      </w:r>
+      <w:r>
+        <w:rPr>
+          <w:rFonts w:ascii="Arial" w:eastAsia="Arial" w:hAnsi="Arial" w:cs="Arial"/>
+          <w:color w:val="000000"/>
+          <w:sz w:val="24"/>
+          <w:szCs w:val="24"/>
+        </w:rPr>
+        <w:t>), Cloud Computing (Azure, Cloud Share, etc.), Methodologies (Waterfall, Agile/Scrum, Hybrid, CMMI), Virtual Machines (Oracle Virtual Box, VMWare, Virtual Player, Virtual PC, Windows VM), Docker</w:t>
+      </w:r>
+    </w:p>
+    <w:p>
+      <w:pPr>
+        <w:jc w:val="both"/>
+        <w:rPr>
+          <w:rFonts w:ascii="Arial" w:eastAsia="Arial" w:hAnsi="Arial" w:cs="Arial"/>
+          <w:color w:val="000000"/>
+          <w:sz w:val="24"/>
+          <w:szCs w:val="24"/>
+        </w:rPr>
+      </w:pPr>
+    </w:p>
+    <w:p>
+      <w:pPr>
+        <w:jc w:val="both"/>
+        <w:rPr>
+          <w:rFonts w:ascii="Arial" w:eastAsia="Arial" w:hAnsi="Arial" w:cs="Arial"/>
+          <w:color w:val="000000"/>
+          <w:sz w:val="24"/>
+          <w:szCs w:val="24"/>
+        </w:rPr>
+      </w:pPr>
+      <w:r>
+        <w:rPr>
+          <w:rFonts w:ascii="Arial" w:eastAsia="Arial" w:hAnsi="Arial" w:cs="Arial"/>
+          <w:b/>
+          <w:color w:val="000000"/>
+          <w:sz w:val="24"/>
+          <w:szCs w:val="24"/>
+        </w:rPr>
+        <w:t>Objective:</w:t>
+      </w:r>
+      <w:r>
+        <w:rPr>
+          <w:rFonts w:ascii="Arial" w:eastAsia="Arial" w:hAnsi="Arial" w:cs="Arial"/>
+          <w:b/>
+          <w:color w:val="000000"/>
+          <w:sz w:val="24"/>
+          <w:szCs w:val="24"/>
+        </w:rPr>
         <w:tab/>
       </w:r>
       <w:r>
         <w:rPr>
           <w:rFonts w:ascii="Arial" w:eastAsia="Arial" w:hAnsi="Arial" w:cs="Arial"/>
+          <w:color w:val="000000"/>
+          <w:sz w:val="24"/>
+          <w:szCs w:val="24"/>
+        </w:rPr>
+        <w:t xml:space="preserve">To impart knowledge and learn more, educate and be educated while doing the best thing that I do in my life; programming, analysis and design. </w:t>
+      </w:r>
+    </w:p>
+    <w:p>
+      <w:pPr>
+        <w:jc w:val="both"/>
+        <w:rPr>
+          <w:rFonts w:ascii="Arial" w:eastAsia="Arial" w:hAnsi="Arial" w:cs="Arial"/>
+          <w:color w:val="000000"/>
+          <w:sz w:val="24"/>
+          <w:szCs w:val="24"/>
+        </w:rPr>
+      </w:pPr>
+    </w:p>
+    <w:p>
+      <w:pPr>
+        <w:jc w:val="both"/>
+        <w:rPr>
+          <w:rFonts w:ascii="Arial" w:eastAsia="Arial" w:hAnsi="Arial" w:cs="Arial"/>
+          <w:color w:val="000000"/>
+          <w:sz w:val="24"/>
+          <w:szCs w:val="24"/>
+        </w:rPr>
+      </w:pPr>
+    </w:p>
+    <w:p>
+      <w:pPr>
+        <w:jc w:val="both"/>
+        <w:rPr>
+          <w:rFonts w:ascii="Arial" w:eastAsia="Arial" w:hAnsi="Arial" w:cs="Arial"/>
+          <w:color w:val="000000"/>
+          <w:sz w:val="24"/>
+          <w:szCs w:val="24"/>
+        </w:rPr>
+      </w:pPr>
+    </w:p>
+    <w:p>
+      <w:pPr>
+        <w:jc w:val="both"/>
+        <w:rPr>
+          <w:rFonts w:ascii="Arial" w:eastAsia="Arial" w:hAnsi="Arial" w:cs="Arial"/>
+          <w:color w:val="000000"/>
+          <w:sz w:val="24"/>
+          <w:szCs w:val="24"/>
+        </w:rPr>
+      </w:pPr>
+    </w:p>
+    <w:p>
+      <w:pPr>
+        <w:jc w:val="both"/>
+        <w:rPr>
+          <w:rFonts w:ascii="Arial" w:eastAsia="Arial" w:hAnsi="Arial" w:cs="Arial"/>
+          <w:color w:val="000000"/>
+          <w:sz w:val="24"/>
+          <w:szCs w:val="24"/>
+        </w:rPr>
+      </w:pPr>
+    </w:p>
+    <w:p>
+      <w:pPr>
+        <w:jc w:val="both"/>
+        <w:rPr>
+          <w:rFonts w:ascii="Arial" w:eastAsia="Arial" w:hAnsi="Arial" w:cs="Arial"/>
+          <w:color w:val="000000"/>
+          <w:sz w:val="24"/>
+          <w:szCs w:val="24"/>
+        </w:rPr>
+      </w:pPr>
+    </w:p>
+    <w:p>
+      <w:pPr>
+        <w:jc w:val="both"/>
+        <w:rPr>
+          <w:rFonts w:ascii="Arial" w:eastAsia="Arial" w:hAnsi="Arial" w:cs="Arial"/>
+          <w:color w:val="000000"/>
+          <w:sz w:val="24"/>
+          <w:szCs w:val="24"/>
+        </w:rPr>
+      </w:pPr>
+    </w:p>
+    <w:p>
+      <w:pPr>
+        <w:jc w:val="both"/>
+        <w:rPr>
+          <w:rFonts w:ascii="Arial" w:eastAsia="Arial" w:hAnsi="Arial" w:cs="Arial"/>
+          <w:color w:val="000000"/>
+          <w:sz w:val="24"/>
+          <w:szCs w:val="24"/>
+        </w:rPr>
+      </w:pPr>
+    </w:p>
+    <w:p>
+      <w:pPr>
+        <w:jc w:val="both"/>
+        <w:rPr>
+          <w:rFonts w:ascii="Arial" w:eastAsia="Arial" w:hAnsi="Arial" w:cs="Arial"/>
+          <w:color w:val="000000"/>
+          <w:sz w:val="24"/>
+          <w:szCs w:val="24"/>
+        </w:rPr>
+      </w:pPr>
+    </w:p>
+    <w:p>
+      <w:pPr>
+        <w:tabs>
+          <w:tab w:val="left" w:pos="900"/>
+        </w:tabs>
+        <w:jc w:val="both"/>
+        <w:rPr>
+          <w:rFonts w:ascii="Arial" w:eastAsia="Arial" w:hAnsi="Arial" w:cs="Arial"/>
           <w:b/>
           <w:color w:val="000000"/>
           <w:sz w:val="24"/>
           <w:szCs w:val="24"/>
         </w:rPr>
-        <w:tab/>
-      </w:r>
+      </w:pPr>
       <w:r>
         <w:rPr>
           <w:rFonts w:ascii="Arial" w:eastAsia="Arial" w:hAnsi="Arial" w:cs="Arial"/>
@@ -186,1345 +602,7 @@
           <w:sz w:val="24"/>
           <w:szCs w:val="24"/>
         </w:rPr>
-        <w:t xml:space="preserve">: </w:t>
-      </w:r>
-      <w:r>
-        <w:rPr>
-          <w:rFonts w:ascii="Arial" w:eastAsia="Arial" w:hAnsi="Arial" w:cs="Arial"/>
-          <w:b/>
-          <w:color w:val="000000"/>
-          <w:sz w:val="24"/>
-          <w:szCs w:val="24"/>
-        </w:rPr>
-        <w:tab/>
-        <w:t>+6397729753375</w:t>
-      </w:r>
-    </w:p>
-    <w:p>
-      <w:pPr>
-        <w:jc w:val="both"/>
-        <w:rPr>
-          <w:rFonts w:ascii="Arial" w:hAnsi="Arial" w:cs="Arial"/>
-          <w:color w:val="000000"/>
-          <w:sz w:val="24"/>
-          <w:szCs w:val="24"/>
-        </w:rPr>
-      </w:pPr>
-      <w:r>
-        <w:rPr>
-          <w:rFonts w:ascii="Arial" w:hAnsi="Arial" w:cs="Arial"/>
-          <w:b/>
-          <w:color w:val="000000"/>
-          <w:sz w:val="24"/>
-          <w:szCs w:val="24"/>
-        </w:rPr>
-        <w:t>Address</w:t>
-      </w:r>
-      <w:r>
-        <w:rPr>
-          <w:rFonts w:ascii="Arial" w:hAnsi="Arial" w:cs="Arial"/>
-          <w:b/>
-          <w:color w:val="000000"/>
-          <w:sz w:val="24"/>
-          <w:szCs w:val="24"/>
-        </w:rPr>
-        <w:tab/>
-      </w:r>
-      <w:r>
-        <w:rPr>
-          <w:rFonts w:ascii="Arial" w:hAnsi="Arial" w:cs="Arial"/>
-          <w:b/>
-          <w:color w:val="000000"/>
-          <w:sz w:val="24"/>
-          <w:szCs w:val="24"/>
-        </w:rPr>
-        <w:tab/>
-      </w:r>
-      <w:r>
-        <w:rPr>
-          <w:rFonts w:ascii="Arial" w:hAnsi="Arial" w:cs="Arial"/>
-          <w:b/>
-          <w:color w:val="000000"/>
-          <w:sz w:val="24"/>
-          <w:szCs w:val="24"/>
-        </w:rPr>
-        <w:t>:</w:t>
-      </w:r>
-      <w:r>
-        <w:rPr>
-          <w:rFonts w:ascii="Arial" w:hAnsi="Arial" w:cs="Arial"/>
-          <w:b/>
-          <w:color w:val="000000"/>
-          <w:sz w:val="24"/>
-          <w:szCs w:val="24"/>
-        </w:rPr>
-        <w:tab/>
-      </w:r>
-      <w:r>
-        <w:rPr>
-          <w:rFonts w:ascii="Arial" w:hAnsi="Arial" w:cs="Arial"/>
-          <w:color w:val="000000"/>
-          <w:sz w:val="24"/>
-          <w:szCs w:val="24"/>
-        </w:rPr>
-        <w:t>B7 L7 P3 Alta Homes, Molino 3, Bacoor Cavite 4102</w:t>
-      </w:r>
-    </w:p>
-    <w:p>
-      <w:pPr>
-        <w:jc w:val="both"/>
-        <w:rPr>
-          <w:rFonts w:ascii="Arial" w:hAnsi="Arial" w:cs="Arial"/>
-          <w:color w:val="000000"/>
-          <w:sz w:val="24"/>
-          <w:szCs w:val="24"/>
-        </w:rPr>
-      </w:pPr>
-      <w:r>
-        <w:rPr>
-          <w:rFonts w:ascii="Arial" w:hAnsi="Arial" w:cs="Arial"/>
-          <w:b/>
-          <w:color w:val="000000"/>
-          <w:sz w:val="24"/>
-          <w:szCs w:val="24"/>
-        </w:rPr>
-        <w:t>Status</w:t>
-      </w:r>
-      <w:r>
-        <w:rPr>
-          <w:rFonts w:ascii="Arial" w:hAnsi="Arial" w:cs="Arial"/>
-          <w:b/>
-          <w:color w:val="000000"/>
-          <w:sz w:val="24"/>
-          <w:szCs w:val="24"/>
-        </w:rPr>
-        <w:tab/>
-      </w:r>
-      <w:r>
-        <w:rPr>
-          <w:rFonts w:ascii="Arial" w:hAnsi="Arial" w:cs="Arial"/>
-          <w:b/>
-          <w:color w:val="000000"/>
-          <w:sz w:val="24"/>
-          <w:szCs w:val="24"/>
-        </w:rPr>
-        <w:tab/>
-      </w:r>
-      <w:r>
-        <w:rPr>
-          <w:rFonts w:ascii="Arial" w:hAnsi="Arial" w:cs="Arial"/>
-          <w:b/>
-          <w:color w:val="000000"/>
-          <w:sz w:val="24"/>
-          <w:szCs w:val="24"/>
-        </w:rPr>
-        <w:t>:</w:t>
-      </w:r>
-      <w:r>
-        <w:rPr>
-          <w:rFonts w:ascii="Arial" w:hAnsi="Arial" w:cs="Arial"/>
-          <w:b/>
-          <w:color w:val="000000"/>
-          <w:sz w:val="24"/>
-          <w:szCs w:val="24"/>
-        </w:rPr>
-        <w:tab/>
-      </w:r>
-      <w:r>
-        <w:rPr>
-          <w:rFonts w:ascii="Arial" w:hAnsi="Arial" w:cs="Arial"/>
-          <w:color w:val="000000"/>
-          <w:sz w:val="24"/>
-          <w:szCs w:val="24"/>
-        </w:rPr>
-        <w:t xml:space="preserve">Married. </w:t>
-      </w:r>
-    </w:p>
-    <w:p>
-      <w:pPr>
-        <w:jc w:val="both"/>
-        <w:rPr>
-          <w:rFonts w:ascii="Arial" w:hAnsi="Arial" w:cs="Arial"/>
-          <w:color w:val="000000"/>
-          <w:sz w:val="24"/>
-          <w:szCs w:val="24"/>
-        </w:rPr>
-      </w:pPr>
-      <w:r>
-        <w:rPr>
-          <w:rFonts w:ascii="Arial" w:hAnsi="Arial" w:cs="Arial"/>
-          <w:b/>
-          <w:color w:val="000000"/>
-          <w:sz w:val="24"/>
-          <w:szCs w:val="24"/>
-        </w:rPr>
-        <w:t>Children</w:t>
-      </w:r>
-      <w:r>
-        <w:rPr>
-          <w:rFonts w:ascii="Arial" w:hAnsi="Arial" w:cs="Arial"/>
-          <w:b/>
-          <w:color w:val="000000"/>
-          <w:sz w:val="24"/>
-          <w:szCs w:val="24"/>
-        </w:rPr>
-        <w:tab/>
-      </w:r>
-      <w:r>
-        <w:rPr>
-          <w:rFonts w:ascii="Arial" w:hAnsi="Arial" w:cs="Arial"/>
-          <w:b/>
-          <w:color w:val="000000"/>
-          <w:sz w:val="24"/>
-          <w:szCs w:val="24"/>
-        </w:rPr>
-        <w:tab/>
-      </w:r>
-      <w:r>
-        <w:rPr>
-          <w:rFonts w:ascii="Arial" w:hAnsi="Arial" w:cs="Arial"/>
-          <w:b/>
-          <w:color w:val="000000"/>
-          <w:sz w:val="24"/>
-          <w:szCs w:val="24"/>
-        </w:rPr>
-        <w:t>:</w:t>
-      </w:r>
-      <w:r>
-        <w:rPr>
-          <w:rFonts w:ascii="Arial" w:hAnsi="Arial" w:cs="Arial"/>
-          <w:b/>
-          <w:color w:val="000000"/>
-          <w:sz w:val="24"/>
-          <w:szCs w:val="24"/>
-        </w:rPr>
-        <w:tab/>
-      </w:r>
-      <w:r>
-        <w:rPr>
-          <w:rFonts w:ascii="Arial" w:hAnsi="Arial" w:cs="Arial"/>
-          <w:color w:val="000000"/>
-          <w:sz w:val="24"/>
-          <w:szCs w:val="24"/>
-        </w:rPr>
-        <w:t xml:space="preserve"> 4 (1 deceased)</w:t>
-      </w:r>
-    </w:p>
-    <w:p>
-      <w:pPr>
-        <w:jc w:val="both"/>
-        <w:rPr>
-          <w:rFonts w:ascii="Arial" w:hAnsi="Arial" w:cs="Arial"/>
-          <w:color w:val="000000"/>
-          <w:sz w:val="24"/>
-          <w:szCs w:val="24"/>
-        </w:rPr>
-      </w:pPr>
-      <w:r>
-        <w:rPr>
-          <w:rFonts w:ascii="Arial" w:hAnsi="Arial" w:cs="Arial"/>
-          <w:b/>
-          <w:color w:val="000000"/>
-          <w:sz w:val="24"/>
-          <w:szCs w:val="24"/>
-        </w:rPr>
-        <w:t>Spouse Name</w:t>
-      </w:r>
-      <w:r>
-        <w:rPr>
-          <w:rFonts w:ascii="Arial" w:hAnsi="Arial" w:cs="Arial"/>
-          <w:b/>
-          <w:color w:val="000000"/>
-          <w:sz w:val="24"/>
-          <w:szCs w:val="24"/>
-        </w:rPr>
-        <w:tab/>
-        <w:t>:</w:t>
-      </w:r>
-      <w:r>
-        <w:rPr>
-          <w:rFonts w:ascii="Arial" w:hAnsi="Arial" w:cs="Arial"/>
-          <w:b/>
-          <w:color w:val="000000"/>
-          <w:sz w:val="24"/>
-          <w:szCs w:val="24"/>
-        </w:rPr>
-        <w:tab/>
-      </w:r>
-      <w:r>
-        <w:rPr>
-          <w:rFonts w:ascii="Arial" w:hAnsi="Arial" w:cs="Arial"/>
-          <w:color w:val="000000"/>
-          <w:sz w:val="24"/>
-          <w:szCs w:val="24"/>
-        </w:rPr>
-        <w:t>Herminia Revilla Sisante</w:t>
-      </w:r>
-    </w:p>
-    <w:p>
-      <w:pPr>
-        <w:jc w:val="both"/>
-        <w:rPr>
-          <w:rFonts w:ascii="Arial" w:hAnsi="Arial" w:cs="Arial"/>
-          <w:color w:val="000000"/>
-          <w:sz w:val="24"/>
-          <w:szCs w:val="24"/>
-        </w:rPr>
-      </w:pPr>
-      <w:r>
-        <w:rPr>
-          <w:rFonts w:ascii="Arial" w:hAnsi="Arial" w:cs="Arial"/>
-          <w:b/>
-          <w:color w:val="000000"/>
-          <w:sz w:val="24"/>
-          <w:szCs w:val="24"/>
-        </w:rPr>
-        <w:t xml:space="preserve">Cell # </w:t>
-      </w:r>
-      <w:r>
-        <w:rPr>
-          <w:rFonts w:ascii="Arial" w:hAnsi="Arial" w:cs="Arial"/>
-          <w:b/>
-          <w:color w:val="000000"/>
-          <w:sz w:val="24"/>
-          <w:szCs w:val="24"/>
-        </w:rPr>
-        <w:tab/>
-        <w:t xml:space="preserve">           </w:t>
-      </w:r>
-      <w:r>
-        <w:rPr>
-          <w:rFonts w:ascii="Arial" w:hAnsi="Arial" w:cs="Arial"/>
-          <w:b/>
-          <w:color w:val="000000"/>
-          <w:sz w:val="24"/>
-          <w:szCs w:val="24"/>
-        </w:rPr>
-        <w:tab/>
-        <w:t>:</w:t>
-      </w:r>
-      <w:r>
-        <w:rPr>
-          <w:rFonts w:ascii="Arial" w:hAnsi="Arial" w:cs="Arial"/>
-          <w:b/>
-          <w:color w:val="000000"/>
-          <w:sz w:val="24"/>
-          <w:szCs w:val="24"/>
-        </w:rPr>
-        <w:tab/>
-      </w:r>
-      <w:r>
-        <w:rPr>
-          <w:rFonts w:ascii="Arial" w:hAnsi="Arial" w:cs="Arial"/>
-          <w:color w:val="000000"/>
-          <w:sz w:val="24"/>
-          <w:szCs w:val="24"/>
-        </w:rPr>
-        <w:t>+639772953375</w:t>
-      </w:r>
-    </w:p>
-    <w:p>
-      <w:pPr>
-        <w:jc w:val="both"/>
-        <w:rPr>
-          <w:rFonts w:ascii="Arial" w:hAnsi="Arial" w:cs="Arial"/>
-          <w:color w:val="000000"/>
-          <w:sz w:val="24"/>
-          <w:szCs w:val="24"/>
-        </w:rPr>
-      </w:pPr>
-      <w:r>
-        <w:rPr>
-          <w:rFonts w:ascii="Arial" w:hAnsi="Arial" w:cs="Arial"/>
-          <w:b/>
-          <w:color w:val="000000"/>
-          <w:sz w:val="24"/>
-          <w:szCs w:val="24"/>
-        </w:rPr>
-        <w:t>SSS#</w:t>
-      </w:r>
-      <w:r>
-        <w:rPr>
-          <w:rFonts w:ascii="Arial" w:hAnsi="Arial" w:cs="Arial"/>
-          <w:b/>
-          <w:color w:val="000000"/>
-          <w:sz w:val="24"/>
-          <w:szCs w:val="24"/>
-        </w:rPr>
-        <w:tab/>
-        <w:t xml:space="preserve">           </w:t>
-      </w:r>
-      <w:r>
-        <w:rPr>
-          <w:rFonts w:ascii="Arial" w:hAnsi="Arial" w:cs="Arial"/>
-          <w:b/>
-          <w:color w:val="000000"/>
-          <w:sz w:val="24"/>
-          <w:szCs w:val="24"/>
-        </w:rPr>
-        <w:tab/>
-        <w:t>:</w:t>
-      </w:r>
-      <w:r>
-        <w:rPr>
-          <w:rFonts w:ascii="Arial" w:hAnsi="Arial" w:cs="Arial"/>
-          <w:b/>
-          <w:color w:val="000000"/>
-          <w:sz w:val="24"/>
-          <w:szCs w:val="24"/>
-        </w:rPr>
-        <w:tab/>
-      </w:r>
-      <w:r>
-        <w:rPr>
-          <w:rFonts w:ascii="Arial" w:hAnsi="Arial" w:cs="Arial"/>
-          <w:color w:val="000000"/>
-          <w:sz w:val="24"/>
-          <w:szCs w:val="24"/>
-        </w:rPr>
-        <w:t>33-2095500-7</w:t>
-      </w:r>
-    </w:p>
-    <w:p>
-      <w:pPr>
-        <w:jc w:val="both"/>
-        <w:rPr>
-          <w:rFonts w:ascii="Arial" w:eastAsia="Arial" w:hAnsi="Arial" w:cs="Arial"/>
-          <w:b/>
-          <w:color w:val="000000"/>
-          <w:sz w:val="24"/>
-          <w:szCs w:val="24"/>
-        </w:rPr>
-      </w:pPr>
-    </w:p>
-    <w:p>
-      <w:pPr>
-        <w:jc w:val="both"/>
-        <w:rPr>
-          <w:rFonts w:ascii="Arial" w:hAnsi="Arial" w:cs="Arial"/>
-          <w:b/>
-          <w:color w:val="000000"/>
-          <w:sz w:val="24"/>
-          <w:szCs w:val="24"/>
-        </w:rPr>
-      </w:pPr>
-      <w:r>
-        <w:rPr>
-          <w:rFonts w:ascii="Arial" w:hAnsi="Arial" w:cs="Arial"/>
-          <w:b/>
-          <w:color w:val="000000"/>
-          <w:sz w:val="24"/>
-          <w:szCs w:val="24"/>
-        </w:rPr>
-        <w:t>Highest Educational Achievement: (Vocational)</w:t>
-      </w:r>
-    </w:p>
-    <w:p>
-      <w:pPr>
-        <w:jc w:val="both"/>
-        <w:rPr>
-          <w:rFonts w:ascii="Arial" w:hAnsi="Arial" w:cs="Arial"/>
-          <w:color w:val="000000"/>
-          <w:sz w:val="24"/>
-          <w:szCs w:val="24"/>
-        </w:rPr>
-      </w:pPr>
-      <w:r>
-        <w:rPr>
-          <w:rFonts w:ascii="Arial" w:hAnsi="Arial" w:cs="Arial"/>
-          <w:b/>
-          <w:color w:val="000000"/>
-          <w:sz w:val="24"/>
-          <w:szCs w:val="24"/>
-        </w:rPr>
-        <w:t xml:space="preserve">School </w:t>
-      </w:r>
-      <w:r>
-        <w:rPr>
-          <w:rFonts w:ascii="Arial" w:hAnsi="Arial" w:cs="Arial"/>
-          <w:b/>
-          <w:color w:val="000000"/>
-          <w:sz w:val="24"/>
-          <w:szCs w:val="24"/>
-        </w:rPr>
-        <w:tab/>
-      </w:r>
-      <w:r>
-        <w:rPr>
-          <w:rFonts w:ascii="Arial" w:hAnsi="Arial" w:cs="Arial"/>
-          <w:b/>
-          <w:color w:val="000000"/>
-          <w:sz w:val="24"/>
-          <w:szCs w:val="24"/>
-        </w:rPr>
-        <w:tab/>
-        <w:t>:</w:t>
-      </w:r>
-      <w:r>
-        <w:rPr>
-          <w:rFonts w:ascii="Arial" w:hAnsi="Arial" w:cs="Arial"/>
-          <w:b/>
-          <w:color w:val="000000"/>
-          <w:sz w:val="24"/>
-          <w:szCs w:val="24"/>
-        </w:rPr>
-        <w:tab/>
-      </w:r>
-      <w:r>
-        <w:rPr>
-          <w:rFonts w:ascii="Arial" w:hAnsi="Arial" w:cs="Arial"/>
-          <w:color w:val="000000"/>
-          <w:sz w:val="24"/>
-          <w:szCs w:val="24"/>
-        </w:rPr>
-        <w:t>Technological Institute of the Philippines (TIP)</w:t>
-      </w:r>
-    </w:p>
-    <w:p>
-      <w:pPr>
-        <w:jc w:val="both"/>
-        <w:rPr>
-          <w:rFonts w:ascii="Arial" w:hAnsi="Arial" w:cs="Arial"/>
-          <w:color w:val="000000"/>
-          <w:sz w:val="24"/>
-          <w:szCs w:val="24"/>
-        </w:rPr>
-      </w:pPr>
-      <w:r>
-        <w:rPr>
-          <w:rFonts w:ascii="Arial" w:hAnsi="Arial" w:cs="Arial"/>
-          <w:b/>
-          <w:color w:val="000000"/>
-          <w:sz w:val="24"/>
-          <w:szCs w:val="24"/>
-        </w:rPr>
-        <w:t>Course</w:t>
-      </w:r>
-      <w:r>
-        <w:rPr>
-          <w:rFonts w:ascii="Arial" w:hAnsi="Arial" w:cs="Arial"/>
-          <w:b/>
-          <w:color w:val="000000"/>
-          <w:sz w:val="24"/>
-          <w:szCs w:val="24"/>
-        </w:rPr>
-        <w:tab/>
-      </w:r>
-      <w:r>
-        <w:rPr>
-          <w:rFonts w:ascii="Arial" w:hAnsi="Arial" w:cs="Arial"/>
-          <w:b/>
-          <w:color w:val="000000"/>
-          <w:sz w:val="24"/>
-          <w:szCs w:val="24"/>
-        </w:rPr>
-        <w:tab/>
-        <w:t>:</w:t>
-      </w:r>
-      <w:r>
-        <w:rPr>
-          <w:rFonts w:ascii="Arial" w:hAnsi="Arial" w:cs="Arial"/>
-          <w:b/>
-          <w:color w:val="000000"/>
-          <w:sz w:val="24"/>
-          <w:szCs w:val="24"/>
-        </w:rPr>
-        <w:tab/>
-      </w:r>
-      <w:r>
-        <w:rPr>
-          <w:rFonts w:ascii="Arial" w:hAnsi="Arial" w:cs="Arial"/>
-          <w:color w:val="000000"/>
-          <w:sz w:val="24"/>
-          <w:szCs w:val="24"/>
-        </w:rPr>
-        <w:t>Computer Technology</w:t>
-      </w:r>
-    </w:p>
-    <w:p>
-      <w:pPr>
-        <w:jc w:val="both"/>
-        <w:rPr>
-          <w:rFonts w:ascii="Arial" w:hAnsi="Arial" w:cs="Arial"/>
-          <w:color w:val="000000"/>
-          <w:sz w:val="24"/>
-          <w:szCs w:val="24"/>
-        </w:rPr>
-      </w:pPr>
-      <w:r>
-        <w:rPr>
-          <w:rFonts w:ascii="Arial" w:hAnsi="Arial" w:cs="Arial"/>
-          <w:b/>
-          <w:color w:val="000000"/>
-          <w:sz w:val="24"/>
-          <w:szCs w:val="24"/>
-        </w:rPr>
-        <w:t>Graduated</w:t>
-      </w:r>
-      <w:r>
-        <w:rPr>
-          <w:rFonts w:ascii="Arial" w:hAnsi="Arial" w:cs="Arial"/>
-          <w:b/>
-          <w:color w:val="000000"/>
-          <w:sz w:val="24"/>
-          <w:szCs w:val="24"/>
-        </w:rPr>
-        <w:tab/>
-      </w:r>
-      <w:r>
-        <w:rPr>
-          <w:rFonts w:ascii="Arial" w:hAnsi="Arial" w:cs="Arial"/>
-          <w:b/>
-          <w:color w:val="000000"/>
-          <w:sz w:val="24"/>
-          <w:szCs w:val="24"/>
-        </w:rPr>
-        <w:tab/>
-      </w:r>
-      <w:r>
-        <w:rPr>
-          <w:rFonts w:ascii="Arial" w:hAnsi="Arial" w:cs="Arial"/>
-          <w:b/>
-          <w:color w:val="000000"/>
-          <w:sz w:val="24"/>
-          <w:szCs w:val="24"/>
-        </w:rPr>
-        <w:t>:</w:t>
-      </w:r>
-      <w:r>
-        <w:rPr>
-          <w:rFonts w:ascii="Arial" w:hAnsi="Arial" w:cs="Arial"/>
-          <w:b/>
-          <w:color w:val="000000"/>
-          <w:sz w:val="24"/>
-          <w:szCs w:val="24"/>
-        </w:rPr>
-        <w:tab/>
-      </w:r>
-      <w:r>
-        <w:rPr>
-          <w:rFonts w:ascii="Arial" w:hAnsi="Arial" w:cs="Arial"/>
-          <w:color w:val="000000"/>
-          <w:sz w:val="24"/>
-          <w:szCs w:val="24"/>
-        </w:rPr>
-        <w:t>March 1994 (1year)</w:t>
-      </w:r>
-    </w:p>
-    <w:p>
-      <w:pPr>
-        <w:jc w:val="both"/>
-        <w:rPr>
-          <w:rFonts w:ascii="Arial" w:hAnsi="Arial" w:cs="Arial"/>
-          <w:color w:val="000000"/>
-          <w:sz w:val="24"/>
-          <w:szCs w:val="24"/>
-        </w:rPr>
-      </w:pPr>
-    </w:p>
-    <w:p>
-      <w:pPr>
-        <w:jc w:val="both"/>
-        <w:rPr>
-          <w:rFonts w:ascii="Arial" w:hAnsi="Arial" w:cs="Arial"/>
-          <w:b/>
-          <w:color w:val="000000"/>
-          <w:sz w:val="24"/>
-          <w:szCs w:val="24"/>
-        </w:rPr>
-      </w:pPr>
-      <w:r>
-        <w:rPr>
-          <w:rFonts w:ascii="Arial" w:hAnsi="Arial" w:cs="Arial"/>
-          <w:b/>
-          <w:color w:val="000000"/>
-          <w:sz w:val="24"/>
-          <w:szCs w:val="24"/>
-        </w:rPr>
-        <w:t>College</w:t>
-      </w:r>
-      <w:r>
-        <w:rPr>
-          <w:rFonts w:ascii="Arial" w:hAnsi="Arial" w:cs="Arial"/>
-          <w:b/>
-          <w:color w:val="000000"/>
-          <w:sz w:val="24"/>
-          <w:szCs w:val="24"/>
-        </w:rPr>
-        <w:tab/>
-      </w:r>
-      <w:r>
-        <w:rPr>
-          <w:rFonts w:ascii="Arial" w:hAnsi="Arial" w:cs="Arial"/>
-          <w:b/>
-          <w:color w:val="000000"/>
-          <w:sz w:val="24"/>
-          <w:szCs w:val="24"/>
-        </w:rPr>
-        <w:tab/>
-      </w:r>
-      <w:r>
-        <w:rPr>
-          <w:rFonts w:ascii="Arial" w:hAnsi="Arial" w:cs="Arial"/>
-          <w:b/>
-          <w:color w:val="000000"/>
-          <w:sz w:val="24"/>
-          <w:szCs w:val="24"/>
-        </w:rPr>
-        <w:t xml:space="preserve">: </w:t>
-      </w:r>
-      <w:r>
-        <w:rPr>
-          <w:rFonts w:ascii="Arial" w:hAnsi="Arial" w:cs="Arial"/>
-          <w:b/>
-          <w:color w:val="000000"/>
-          <w:sz w:val="24"/>
-          <w:szCs w:val="24"/>
-        </w:rPr>
-        <w:tab/>
-        <w:t>(Undergraduate)</w:t>
-      </w:r>
-    </w:p>
-    <w:p>
-      <w:pPr>
-        <w:jc w:val="both"/>
-        <w:rPr>
-          <w:rFonts w:ascii="Arial" w:hAnsi="Arial" w:cs="Arial"/>
-          <w:color w:val="000000"/>
-          <w:sz w:val="24"/>
-          <w:szCs w:val="24"/>
-        </w:rPr>
-      </w:pPr>
-      <w:r>
-        <w:rPr>
-          <w:rFonts w:ascii="Arial" w:hAnsi="Arial" w:cs="Arial"/>
-          <w:b/>
-          <w:color w:val="000000"/>
-          <w:sz w:val="24"/>
-          <w:szCs w:val="24"/>
-        </w:rPr>
-        <w:t xml:space="preserve">School </w:t>
-      </w:r>
-      <w:r>
-        <w:rPr>
-          <w:rFonts w:ascii="Arial" w:hAnsi="Arial" w:cs="Arial"/>
-          <w:b/>
-          <w:color w:val="000000"/>
-          <w:sz w:val="24"/>
-          <w:szCs w:val="24"/>
-        </w:rPr>
-        <w:tab/>
-      </w:r>
-      <w:r>
-        <w:rPr>
-          <w:rFonts w:ascii="Arial" w:hAnsi="Arial" w:cs="Arial"/>
-          <w:b/>
-          <w:color w:val="000000"/>
-          <w:sz w:val="24"/>
-          <w:szCs w:val="24"/>
-        </w:rPr>
-        <w:tab/>
-        <w:t>:</w:t>
-      </w:r>
-      <w:r>
-        <w:rPr>
-          <w:rFonts w:ascii="Arial" w:hAnsi="Arial" w:cs="Arial"/>
-          <w:b/>
-          <w:color w:val="000000"/>
-          <w:sz w:val="24"/>
-          <w:szCs w:val="24"/>
-        </w:rPr>
-        <w:tab/>
-      </w:r>
-      <w:r>
-        <w:rPr>
-          <w:rFonts w:ascii="Arial" w:hAnsi="Arial" w:cs="Arial"/>
-          <w:color w:val="000000"/>
-          <w:sz w:val="24"/>
-          <w:szCs w:val="24"/>
-        </w:rPr>
-        <w:t>Mapua Institute of Technology (MIT)</w:t>
-      </w:r>
-    </w:p>
-    <w:p>
-      <w:pPr>
-        <w:jc w:val="both"/>
-        <w:rPr>
-          <w:rFonts w:ascii="Arial" w:hAnsi="Arial" w:cs="Arial"/>
-          <w:color w:val="000000"/>
-          <w:sz w:val="24"/>
-          <w:szCs w:val="24"/>
-        </w:rPr>
-      </w:pPr>
-      <w:r>
-        <w:rPr>
-          <w:rFonts w:ascii="Arial" w:hAnsi="Arial" w:cs="Arial"/>
-          <w:b/>
-          <w:color w:val="000000"/>
-          <w:sz w:val="24"/>
-          <w:szCs w:val="24"/>
-        </w:rPr>
-        <w:t>Course</w:t>
-      </w:r>
-      <w:r>
-        <w:rPr>
-          <w:rFonts w:ascii="Arial" w:hAnsi="Arial" w:cs="Arial"/>
-          <w:b/>
-          <w:color w:val="000000"/>
-          <w:sz w:val="24"/>
-          <w:szCs w:val="24"/>
-        </w:rPr>
-        <w:tab/>
-      </w:r>
-      <w:r>
-        <w:rPr>
-          <w:rFonts w:ascii="Arial" w:hAnsi="Arial" w:cs="Arial"/>
-          <w:b/>
-          <w:color w:val="000000"/>
-          <w:sz w:val="24"/>
-          <w:szCs w:val="24"/>
-        </w:rPr>
-        <w:tab/>
-        <w:t>:</w:t>
-      </w:r>
-      <w:r>
-        <w:rPr>
-          <w:rFonts w:ascii="Arial" w:hAnsi="Arial" w:cs="Arial"/>
-          <w:b/>
-          <w:color w:val="000000"/>
-          <w:sz w:val="24"/>
-          <w:szCs w:val="24"/>
-        </w:rPr>
-        <w:tab/>
-      </w:r>
-      <w:r>
-        <w:rPr>
-          <w:rFonts w:ascii="Arial" w:hAnsi="Arial" w:cs="Arial"/>
-          <w:color w:val="000000"/>
-          <w:sz w:val="24"/>
-          <w:szCs w:val="24"/>
-        </w:rPr>
-        <w:t xml:space="preserve">BSEE </w:t>
-      </w:r>
-    </w:p>
-    <w:p>
-      <w:pPr>
-        <w:jc w:val="both"/>
-        <w:rPr>
-          <w:rFonts w:ascii="Arial" w:hAnsi="Arial" w:cs="Arial"/>
-          <w:color w:val="000000"/>
-          <w:sz w:val="24"/>
-          <w:szCs w:val="24"/>
-        </w:rPr>
-      </w:pPr>
-      <w:r>
-        <w:rPr>
-          <w:rFonts w:ascii="Arial" w:hAnsi="Arial" w:cs="Arial"/>
-          <w:b/>
-          <w:color w:val="000000"/>
-          <w:sz w:val="24"/>
-          <w:szCs w:val="24"/>
-        </w:rPr>
-        <w:t>Duration</w:t>
-      </w:r>
-      <w:r>
-        <w:rPr>
-          <w:rFonts w:ascii="Arial" w:hAnsi="Arial" w:cs="Arial"/>
-          <w:b/>
-          <w:color w:val="000000"/>
-          <w:sz w:val="24"/>
-          <w:szCs w:val="24"/>
-        </w:rPr>
-        <w:tab/>
-      </w:r>
-      <w:r>
-        <w:rPr>
-          <w:rFonts w:ascii="Arial" w:hAnsi="Arial" w:cs="Arial"/>
-          <w:b/>
-          <w:color w:val="000000"/>
-          <w:sz w:val="24"/>
-          <w:szCs w:val="24"/>
-        </w:rPr>
-        <w:tab/>
-      </w:r>
-      <w:r>
-        <w:rPr>
-          <w:rFonts w:ascii="Arial" w:hAnsi="Arial" w:cs="Arial"/>
-          <w:b/>
-          <w:color w:val="000000"/>
-          <w:sz w:val="24"/>
-          <w:szCs w:val="24"/>
-        </w:rPr>
-        <w:t>:</w:t>
-      </w:r>
-      <w:r>
-        <w:rPr>
-          <w:rFonts w:ascii="Arial" w:hAnsi="Arial" w:cs="Arial"/>
-          <w:b/>
-          <w:color w:val="000000"/>
-          <w:sz w:val="24"/>
-          <w:szCs w:val="24"/>
-        </w:rPr>
-        <w:tab/>
-      </w:r>
-      <w:r>
-        <w:rPr>
-          <w:rFonts w:ascii="Arial" w:hAnsi="Arial" w:cs="Arial"/>
-          <w:color w:val="000000"/>
-          <w:sz w:val="24"/>
-          <w:szCs w:val="24"/>
-        </w:rPr>
-        <w:t>1990 - 1991 (1year)</w:t>
-      </w:r>
-    </w:p>
-    <w:p>
-      <w:pPr>
-        <w:jc w:val="both"/>
-        <w:rPr>
-          <w:rFonts w:ascii="Arial" w:hAnsi="Arial" w:cs="Arial"/>
-          <w:color w:val="000000"/>
-          <w:sz w:val="24"/>
-          <w:szCs w:val="24"/>
-        </w:rPr>
-      </w:pPr>
-    </w:p>
-    <w:p>
-      <w:pPr>
-        <w:jc w:val="both"/>
-        <w:rPr>
-          <w:rFonts w:ascii="Arial" w:eastAsia="Arial" w:hAnsi="Arial" w:cs="Arial"/>
-          <w:b/>
-          <w:color w:val="000000"/>
-          <w:sz w:val="24"/>
-          <w:szCs w:val="24"/>
-        </w:rPr>
-      </w:pPr>
-    </w:p>
-    <w:p>
-      <w:pPr>
-        <w:jc w:val="both"/>
-        <w:rPr>
-          <w:rFonts w:ascii="Arial" w:eastAsia="Arial" w:hAnsi="Arial" w:cs="Arial"/>
-          <w:b/>
-          <w:color w:val="000000"/>
-          <w:sz w:val="24"/>
-          <w:szCs w:val="24"/>
-        </w:rPr>
-      </w:pPr>
-      <w:r>
-        <w:rPr>
-          <w:rFonts w:ascii="Arial" w:eastAsia="Arial" w:hAnsi="Arial" w:cs="Arial"/>
-          <w:b/>
-          <w:color w:val="000000"/>
-          <w:sz w:val="24"/>
-          <w:szCs w:val="24"/>
-        </w:rPr>
-        <w:t>Professional Summary</w:t>
-      </w:r>
-    </w:p>
-    <w:p>
-      <w:pPr>
-        <w:jc w:val="both"/>
-        <w:rPr>
-          <w:rFonts w:ascii="Arial" w:eastAsia="Arial" w:hAnsi="Arial" w:cs="Arial"/>
-          <w:b/>
-          <w:color w:val="000000"/>
-          <w:sz w:val="24"/>
-          <w:szCs w:val="24"/>
-        </w:rPr>
-      </w:pPr>
-    </w:p>
-    <w:p>
-      <w:pPr>
-        <w:jc w:val="both"/>
-        <w:rPr>
-          <w:rFonts w:ascii="Arial" w:eastAsia="Arial" w:hAnsi="Arial" w:cs="Arial"/>
-          <w:color w:val="000000"/>
-          <w:sz w:val="24"/>
-          <w:szCs w:val="24"/>
-        </w:rPr>
-      </w:pPr>
-      <w:r>
-        <w:rPr>
-          <w:rFonts w:ascii="Arial" w:eastAsia="Arial" w:hAnsi="Arial" w:cs="Arial"/>
-          <w:color w:val="000000"/>
-          <w:sz w:val="24"/>
-          <w:szCs w:val="24"/>
-        </w:rPr>
-        <w:t>2</w:t>
-      </w:r>
-      <w:r>
-        <w:rPr>
-          <w:rFonts w:ascii="Arial" w:eastAsia="Arial" w:hAnsi="Arial" w:cs="Arial"/>
-          <w:color w:val="000000"/>
-          <w:sz w:val="24"/>
-          <w:szCs w:val="24"/>
-        </w:rPr>
-        <w:t>9</w:t>
-      </w:r>
-      <w:r>
-        <w:rPr>
-          <w:rFonts w:ascii="Arial" w:eastAsia="Arial" w:hAnsi="Arial" w:cs="Arial"/>
-          <w:color w:val="000000"/>
-          <w:sz w:val="24"/>
-          <w:szCs w:val="24"/>
-        </w:rPr>
-        <w:t xml:space="preserve"> years of experience in analysis, design, development, testing and maintenance of software applications accepting multiple roles from developer to team lead.</w:t>
-      </w:r>
-    </w:p>
-    <w:p>
-      <w:pPr>
-        <w:jc w:val="both"/>
-        <w:rPr>
-          <w:rFonts w:ascii="Arial" w:eastAsia="Arial" w:hAnsi="Arial" w:cs="Arial"/>
-          <w:color w:val="000000"/>
-          <w:sz w:val="24"/>
-          <w:szCs w:val="24"/>
-        </w:rPr>
-      </w:pPr>
-      <w:r>
-        <w:rPr>
-          <w:rFonts w:ascii="Arial" w:eastAsia="Arial" w:hAnsi="Arial" w:cs="Arial"/>
-          <w:color w:val="000000"/>
-          <w:sz w:val="24"/>
-          <w:szCs w:val="24"/>
-        </w:rPr>
-        <w:t>Expertise with SharePoint, AJAX, C#.NET, VB.NET, ASP.NET, VB6, ASP, SQL Server, SSIS, Reporting Services, Crystal Reports, Microsoft POS Systems, etc.</w:t>
-      </w:r>
-    </w:p>
-    <w:p>
-      <w:pPr>
-        <w:jc w:val="both"/>
-        <w:rPr>
-          <w:rFonts w:ascii="Arial" w:eastAsia="Arial" w:hAnsi="Arial" w:cs="Arial"/>
-          <w:color w:val="000000"/>
-          <w:sz w:val="24"/>
-          <w:szCs w:val="24"/>
-        </w:rPr>
-      </w:pPr>
-      <w:r>
-        <w:rPr>
-          <w:rFonts w:ascii="Arial" w:eastAsia="Arial" w:hAnsi="Arial" w:cs="Arial"/>
-          <w:color w:val="000000"/>
-          <w:sz w:val="24"/>
-          <w:szCs w:val="24"/>
-        </w:rPr>
-        <w:t>Successfully designed and developed a significant N-Tier application using these technologies with demonstrated expertise on the presentation layer (with a web-based interface), middle tier, and database layer.</w:t>
-      </w:r>
-    </w:p>
-    <w:p>
-      <w:pPr>
-        <w:jc w:val="both"/>
-        <w:rPr>
-          <w:rFonts w:ascii="Arial" w:eastAsia="Arial" w:hAnsi="Arial" w:cs="Arial"/>
-          <w:color w:val="000000"/>
-          <w:sz w:val="24"/>
-          <w:szCs w:val="24"/>
-        </w:rPr>
-      </w:pPr>
-      <w:r>
-        <w:rPr>
-          <w:rFonts w:ascii="Arial" w:eastAsia="Arial" w:hAnsi="Arial" w:cs="Arial"/>
-          <w:color w:val="000000"/>
-          <w:sz w:val="24"/>
-          <w:szCs w:val="24"/>
-        </w:rPr>
-        <w:t xml:space="preserve">Application of Full Life Cycle Software Development </w:t>
-      </w:r>
-    </w:p>
-    <w:p>
-      <w:pPr>
-        <w:jc w:val="both"/>
-        <w:rPr>
-          <w:rFonts w:ascii="Arial" w:eastAsia="Arial" w:hAnsi="Arial" w:cs="Arial"/>
-          <w:color w:val="000000"/>
-          <w:sz w:val="24"/>
-          <w:szCs w:val="24"/>
-        </w:rPr>
-      </w:pPr>
-      <w:r>
-        <w:rPr>
-          <w:rFonts w:ascii="Arial" w:eastAsia="Arial" w:hAnsi="Arial" w:cs="Arial"/>
-          <w:color w:val="000000"/>
-          <w:sz w:val="24"/>
-          <w:szCs w:val="24"/>
-        </w:rPr>
-        <w:t xml:space="preserve">Accomplished at least 10 Full Life Cycle Software Development </w:t>
-      </w:r>
-    </w:p>
-    <w:p>
-      <w:pPr>
-        <w:jc w:val="both"/>
-        <w:rPr>
-          <w:rFonts w:ascii="Arial" w:eastAsia="Arial" w:hAnsi="Arial" w:cs="Arial"/>
-          <w:color w:val="000000"/>
-          <w:sz w:val="24"/>
-          <w:szCs w:val="24"/>
-        </w:rPr>
-      </w:pPr>
-      <w:r>
-        <w:rPr>
-          <w:rFonts w:ascii="Arial" w:eastAsia="Arial" w:hAnsi="Arial" w:cs="Arial"/>
-          <w:color w:val="000000"/>
-          <w:sz w:val="24"/>
-          <w:szCs w:val="24"/>
-        </w:rPr>
-        <w:t>Experience in the sole architecture of Core Layers and functionalities.</w:t>
-      </w:r>
-    </w:p>
-    <w:p>
-      <w:pPr>
-        <w:jc w:val="both"/>
-        <w:rPr>
-          <w:rFonts w:ascii="Arial" w:eastAsia="Arial" w:hAnsi="Arial" w:cs="Arial"/>
-          <w:color w:val="000000"/>
-          <w:sz w:val="24"/>
-          <w:szCs w:val="24"/>
-        </w:rPr>
-      </w:pPr>
-      <w:r>
-        <w:rPr>
-          <w:rFonts w:ascii="Arial" w:eastAsia="Arial" w:hAnsi="Arial" w:cs="Arial"/>
-          <w:color w:val="000000"/>
-          <w:sz w:val="24"/>
-          <w:szCs w:val="24"/>
-        </w:rPr>
-        <w:t>Online web-development. Online client updates.</w:t>
-      </w:r>
-    </w:p>
-    <w:p>
-      <w:pPr>
-        <w:jc w:val="both"/>
-        <w:rPr>
-          <w:rFonts w:ascii="Arial" w:eastAsia="Arial" w:hAnsi="Arial" w:cs="Arial"/>
-          <w:color w:val="000000"/>
-          <w:sz w:val="24"/>
-          <w:szCs w:val="24"/>
-        </w:rPr>
-      </w:pPr>
-    </w:p>
-    <w:p>
-      <w:pPr>
-        <w:jc w:val="both"/>
-        <w:rPr>
-          <w:rFonts w:ascii="Arial" w:eastAsia="Arial" w:hAnsi="Arial" w:cs="Arial"/>
-          <w:b/>
-          <w:color w:val="000000"/>
-          <w:sz w:val="24"/>
-          <w:szCs w:val="24"/>
-        </w:rPr>
-      </w:pPr>
-    </w:p>
-    <w:p>
-      <w:pPr>
-        <w:jc w:val="both"/>
-        <w:rPr>
-          <w:rFonts w:ascii="Arial" w:eastAsia="Arial" w:hAnsi="Arial" w:cs="Arial"/>
-          <w:b/>
-          <w:color w:val="000000"/>
-          <w:sz w:val="24"/>
-          <w:szCs w:val="24"/>
-        </w:rPr>
-      </w:pPr>
-    </w:p>
-    <w:p>
-      <w:pPr>
-        <w:jc w:val="both"/>
-        <w:rPr>
-          <w:rFonts w:ascii="Arial" w:eastAsia="Arial" w:hAnsi="Arial" w:cs="Arial"/>
-          <w:b/>
-          <w:color w:val="000000"/>
-          <w:sz w:val="24"/>
-          <w:szCs w:val="24"/>
-        </w:rPr>
-      </w:pPr>
-    </w:p>
-    <w:p>
-      <w:pPr>
-        <w:jc w:val="both"/>
-        <w:rPr>
-          <w:rFonts w:ascii="Arial" w:eastAsia="Arial" w:hAnsi="Arial" w:cs="Arial"/>
-          <w:b/>
-          <w:color w:val="000000"/>
-          <w:sz w:val="24"/>
-          <w:szCs w:val="24"/>
-        </w:rPr>
-      </w:pPr>
-    </w:p>
-    <w:p>
-      <w:pPr>
-        <w:jc w:val="both"/>
-        <w:rPr>
-          <w:rFonts w:ascii="Arial" w:eastAsia="Arial" w:hAnsi="Arial" w:cs="Arial"/>
-          <w:b/>
-          <w:color w:val="000000"/>
-          <w:sz w:val="24"/>
-          <w:szCs w:val="24"/>
-        </w:rPr>
-      </w:pPr>
-      <w:r>
-        <w:rPr>
-          <w:rFonts w:ascii="Arial" w:eastAsia="Arial" w:hAnsi="Arial" w:cs="Arial"/>
-          <w:b/>
-          <w:color w:val="000000"/>
-          <w:sz w:val="24"/>
-          <w:szCs w:val="24"/>
-        </w:rPr>
         <w:lastRenderedPageBreak/>
-        <w:t>Software Skill Set:</w:t>
-      </w:r>
-    </w:p>
-    <w:p>
-      <w:pPr>
-        <w:jc w:val="both"/>
-        <w:rPr>
-          <w:rFonts w:ascii="Arial" w:eastAsia="Arial" w:hAnsi="Arial" w:cs="Arial"/>
-          <w:color w:val="000000"/>
-          <w:sz w:val="24"/>
-          <w:szCs w:val="24"/>
-        </w:rPr>
-      </w:pPr>
-    </w:p>
-    <w:p>
-      <w:pPr>
-        <w:jc w:val="both"/>
-        <w:rPr>
-          <w:rFonts w:ascii="Arial" w:eastAsia="Arial" w:hAnsi="Arial" w:cs="Arial"/>
-          <w:color w:val="000000"/>
-          <w:sz w:val="24"/>
-          <w:szCs w:val="24"/>
-        </w:rPr>
-      </w:pPr>
-      <w:r>
-        <w:rPr>
-          <w:rFonts w:ascii="Arial" w:eastAsia="Arial" w:hAnsi="Arial" w:cs="Arial"/>
-          <w:color w:val="000000"/>
-          <w:sz w:val="24"/>
-          <w:szCs w:val="24"/>
-        </w:rPr>
-        <w:t xml:space="preserve">SharePoint 2010, 2013, 2016, ASP.Net, C#, VB.Net, </w:t>
-      </w:r>
-      <w:r>
-        <w:rPr>
-          <w:rFonts w:ascii="Arial" w:eastAsia="Arial" w:hAnsi="Arial" w:cs="Arial"/>
-          <w:color w:val="000000"/>
-          <w:sz w:val="24"/>
-          <w:szCs w:val="24"/>
-        </w:rPr>
-        <w:t xml:space="preserve">Reports (Power BI, Crystal), </w:t>
-      </w:r>
-      <w:r>
-        <w:rPr>
-          <w:rFonts w:ascii="Arial" w:eastAsia="Arial" w:hAnsi="Arial" w:cs="Arial"/>
-          <w:color w:val="000000"/>
-          <w:sz w:val="24"/>
-          <w:szCs w:val="24"/>
-        </w:rPr>
-        <w:t>PHP, Gherkins, LAMP, Behat, Mink, MS SQL Server (OLTP, OLAP), Oracle, MySQL, .Net Framework 1.0 to the latest (WCF, WPF, Web API, Web Services, etc.), Client scripting(JavaScript, jQuery, AngularJS 1-4, ember, backbone, knockout, etc..), Responsive App (HTML5, Bootstrap, CSS), UnityIOC, CMS(DNN, Umbraco, Drupal, Joomla, nopCommerce, etc.), OOP, OOD, Repositories (VSS, TFS, Git, Bitbucket, GitHub, SourceOfSite, Mercurial HG, Tortoise, etc</w:t>
-      </w:r>
-      <w:r>
-        <w:rPr>
-          <w:rFonts w:ascii="Arial" w:eastAsia="Arial" w:hAnsi="Arial" w:cs="Arial"/>
-          <w:color w:val="000000"/>
-          <w:sz w:val="24"/>
-          <w:szCs w:val="24"/>
-        </w:rPr>
-        <w:t>.</w:t>
-      </w:r>
-      <w:r>
-        <w:rPr>
-          <w:rFonts w:ascii="Arial" w:eastAsia="Arial" w:hAnsi="Arial" w:cs="Arial"/>
-          <w:color w:val="000000"/>
-          <w:sz w:val="24"/>
-          <w:szCs w:val="24"/>
-        </w:rPr>
-        <w:t>), Cloud Computing (Azure, Cloud Share, etc.), Methodologies (Waterfall, Agile/Scrum, Hybrid, CMMI), Virtual Machines (Oracle Virtual Box, VMWare, Virtual Player, Virtual PC, Windows VM), Docker</w:t>
-      </w:r>
-    </w:p>
-    <w:p>
-      <w:pPr>
-        <w:jc w:val="both"/>
-        <w:rPr>
-          <w:rFonts w:ascii="Arial" w:eastAsia="Arial" w:hAnsi="Arial" w:cs="Arial"/>
-          <w:color w:val="000000"/>
-          <w:sz w:val="24"/>
-          <w:szCs w:val="24"/>
-        </w:rPr>
-      </w:pPr>
-    </w:p>
-    <w:p>
-      <w:pPr>
-        <w:jc w:val="both"/>
-        <w:rPr>
-          <w:rFonts w:ascii="Arial" w:eastAsia="Arial" w:hAnsi="Arial" w:cs="Arial"/>
-          <w:color w:val="000000"/>
-          <w:sz w:val="24"/>
-          <w:szCs w:val="24"/>
-        </w:rPr>
-      </w:pPr>
-      <w:r>
-        <w:rPr>
-          <w:rFonts w:ascii="Arial" w:eastAsia="Arial" w:hAnsi="Arial" w:cs="Arial"/>
-          <w:b/>
-          <w:color w:val="000000"/>
-          <w:sz w:val="24"/>
-          <w:szCs w:val="24"/>
-        </w:rPr>
-        <w:t>Objective:</w:t>
-      </w:r>
-      <w:r>
-        <w:rPr>
-          <w:rFonts w:ascii="Arial" w:eastAsia="Arial" w:hAnsi="Arial" w:cs="Arial"/>
-          <w:b/>
-          <w:color w:val="000000"/>
-          <w:sz w:val="24"/>
-          <w:szCs w:val="24"/>
-        </w:rPr>
-        <w:tab/>
-      </w:r>
-      <w:r>
-        <w:rPr>
-          <w:rFonts w:ascii="Arial" w:eastAsia="Arial" w:hAnsi="Arial" w:cs="Arial"/>
-          <w:color w:val="000000"/>
-          <w:sz w:val="24"/>
-          <w:szCs w:val="24"/>
-        </w:rPr>
-        <w:t xml:space="preserve">To impart knowledge and learn more, educate and be educated while doing the best thing that I do in my life; programming, analysis and design. </w:t>
-      </w:r>
-    </w:p>
-    <w:p>
-      <w:pPr>
-        <w:jc w:val="both"/>
-        <w:rPr>
-          <w:rFonts w:ascii="Arial" w:eastAsia="Arial" w:hAnsi="Arial" w:cs="Arial"/>
-          <w:color w:val="000000"/>
-          <w:sz w:val="24"/>
-          <w:szCs w:val="24"/>
-        </w:rPr>
-      </w:pPr>
-    </w:p>
-    <w:p>
-      <w:pPr>
-        <w:tabs>
-          <w:tab w:val="left" w:pos="900"/>
-        </w:tabs>
-        <w:jc w:val="both"/>
-        <w:rPr>
-          <w:rFonts w:ascii="Arial" w:eastAsia="Arial" w:hAnsi="Arial" w:cs="Arial"/>
-          <w:b/>
-          <w:color w:val="000000"/>
-          <w:sz w:val="24"/>
-          <w:szCs w:val="24"/>
-        </w:rPr>
-      </w:pPr>
-      <w:r>
-        <w:rPr>
-          <w:rFonts w:ascii="Arial" w:eastAsia="Arial" w:hAnsi="Arial" w:cs="Arial"/>
-          <w:b/>
-          <w:color w:val="000000"/>
-          <w:sz w:val="24"/>
-          <w:szCs w:val="24"/>
-        </w:rPr>
         <w:t>Work History:</w:t>
       </w:r>
     </w:p>
@@ -2300,8 +1378,9 @@
           <w:sz w:val="24"/>
           <w:szCs w:val="24"/>
         </w:rPr>
-        <w:t>Implement Git Repo in Azure Dev</w:t>
-      </w:r>
+        <w:t xml:space="preserve">Implement </w:t>
+      </w:r>
+      <w:proofErr w:type="spellStart"/>
       <w:r>
         <w:rPr>
           <w:rFonts w:ascii="Arial" w:eastAsia="EB Garamond" w:hAnsi="Arial" w:cs="Arial"/>
@@ -2309,6 +1388,25 @@
           <w:sz w:val="24"/>
           <w:szCs w:val="24"/>
         </w:rPr>
+        <w:t>Git</w:t>
+      </w:r>
+      <w:proofErr w:type="spellEnd"/>
+      <w:r>
+        <w:rPr>
+          <w:rFonts w:ascii="Arial" w:eastAsia="EB Garamond" w:hAnsi="Arial" w:cs="Arial"/>
+          <w:color w:val="000000"/>
+          <w:sz w:val="24"/>
+          <w:szCs w:val="24"/>
+        </w:rPr>
+        <w:t xml:space="preserve"> Repo in Azure Dev</w:t>
+      </w:r>
+      <w:r>
+        <w:rPr>
+          <w:rFonts w:ascii="Arial" w:eastAsia="EB Garamond" w:hAnsi="Arial" w:cs="Arial"/>
+          <w:color w:val="000000"/>
+          <w:sz w:val="24"/>
+          <w:szCs w:val="24"/>
+        </w:rPr>
         <w:t>O</w:t>
       </w:r>
       <w:r>
@@ -2356,7 +1454,6 @@
           <w:sz w:val="24"/>
           <w:szCs w:val="24"/>
         </w:rPr>
-        <w:lastRenderedPageBreak/>
         <w:t>Tools: Visual Studio 2022, SharePoint, Teams, C#, Git, GitHub, Azure DevOps</w:t>
       </w:r>
       <w:r>
@@ -2703,7 +1800,27 @@
           <w:sz w:val="24"/>
           <w:szCs w:val="24"/>
         </w:rPr>
-        <w:t>Implement Git Repo in Azure Dev</w:t>
+        <w:t xml:space="preserve">Implement </w:t>
+      </w:r>
+      <w:proofErr w:type="spellStart"/>
+      <w:r>
+        <w:rPr>
+          <w:rFonts w:ascii="Arial" w:eastAsia="EB Garamond" w:hAnsi="Arial" w:cs="Arial"/>
+          <w:color w:val="000000"/>
+          <w:sz w:val="24"/>
+          <w:szCs w:val="24"/>
+        </w:rPr>
+        <w:t>Git</w:t>
+      </w:r>
+      <w:proofErr w:type="spellEnd"/>
+      <w:r>
+        <w:rPr>
+          <w:rFonts w:ascii="Arial" w:eastAsia="EB Garamond" w:hAnsi="Arial" w:cs="Arial"/>
+          <w:color w:val="000000"/>
+          <w:sz w:val="24"/>
+          <w:szCs w:val="24"/>
+        </w:rPr>
+        <w:t xml:space="preserve"> Repo in Azure Dev</w:t>
       </w:r>
       <w:r>
         <w:rPr>
@@ -2750,6 +1867,7 @@
           <w:sz w:val="24"/>
           <w:szCs w:val="24"/>
         </w:rPr>
+        <w:lastRenderedPageBreak/>
         <w:t>Provide POCs for the test project and other tools such as the Test Commander tool.</w:t>
       </w:r>
     </w:p>
@@ -3475,66 +2593,6 @@
         <w:jc w:val="both"/>
         <w:rPr>
           <w:rFonts w:ascii="Arial" w:eastAsia="Arial" w:hAnsi="Arial" w:cs="Arial"/>
-          <w:b/>
-          <w:color w:val="000000"/>
-          <w:sz w:val="24"/>
-          <w:szCs w:val="24"/>
-        </w:rPr>
-      </w:pPr>
-    </w:p>
-    <w:p>
-      <w:pPr>
-        <w:tabs>
-          <w:tab w:val="left" w:pos="900"/>
-        </w:tabs>
-        <w:jc w:val="both"/>
-        <w:rPr>
-          <w:rFonts w:ascii="Arial" w:eastAsia="Arial" w:hAnsi="Arial" w:cs="Arial"/>
-          <w:b/>
-          <w:color w:val="000000"/>
-          <w:sz w:val="24"/>
-          <w:szCs w:val="24"/>
-        </w:rPr>
-      </w:pPr>
-    </w:p>
-    <w:p>
-      <w:pPr>
-        <w:tabs>
-          <w:tab w:val="left" w:pos="900"/>
-        </w:tabs>
-        <w:jc w:val="both"/>
-        <w:rPr>
-          <w:rFonts w:ascii="Arial" w:eastAsia="Arial" w:hAnsi="Arial" w:cs="Arial"/>
-          <w:b/>
-          <w:color w:val="000000"/>
-          <w:sz w:val="24"/>
-          <w:szCs w:val="24"/>
-        </w:rPr>
-      </w:pPr>
-    </w:p>
-    <w:p>
-      <w:pPr>
-        <w:tabs>
-          <w:tab w:val="left" w:pos="900"/>
-        </w:tabs>
-        <w:jc w:val="both"/>
-        <w:rPr>
-          <w:rFonts w:ascii="Arial" w:eastAsia="Arial" w:hAnsi="Arial" w:cs="Arial"/>
-          <w:b/>
-          <w:color w:val="000000"/>
-          <w:sz w:val="24"/>
-          <w:szCs w:val="24"/>
-        </w:rPr>
-      </w:pPr>
-    </w:p>
-    <w:p>
-      <w:pPr>
-        <w:tabs>
-          <w:tab w:val="left" w:pos="900"/>
-        </w:tabs>
-        <w:jc w:val="both"/>
-        <w:rPr>
-          <w:rFonts w:ascii="Arial" w:eastAsia="Arial" w:hAnsi="Arial" w:cs="Arial"/>
           <w:color w:val="000000"/>
           <w:sz w:val="24"/>
           <w:szCs w:val="24"/>
@@ -3756,6 +2814,20 @@
         <w:jc w:val="both"/>
         <w:rPr>
           <w:rFonts w:ascii="Arial" w:eastAsia="Arial" w:hAnsi="Arial" w:cs="Arial"/>
+          <w:color w:val="000000"/>
+          <w:sz w:val="24"/>
+          <w:szCs w:val="24"/>
+        </w:rPr>
+      </w:pPr>
+    </w:p>
+    <w:p>
+      <w:pPr>
+        <w:tabs>
+          <w:tab w:val="left" w:pos="900"/>
+        </w:tabs>
+        <w:jc w:val="both"/>
+        <w:rPr>
+          <w:rFonts w:ascii="Arial" w:eastAsia="Arial" w:hAnsi="Arial" w:cs="Arial"/>
           <w:b/>
           <w:color w:val="000000"/>
           <w:sz w:val="24"/>
@@ -3784,6 +2856,7 @@
           <w:sz w:val="24"/>
           <w:szCs w:val="24"/>
         </w:rPr>
+        <w:lastRenderedPageBreak/>
         <w:t xml:space="preserve">Kinetic Innovative Staffing </w:t>
       </w:r>
       <w:r>
@@ -4554,7 +3627,6 @@
           <w:sz w:val="24"/>
           <w:szCs w:val="24"/>
         </w:rPr>
-        <w:lastRenderedPageBreak/>
         <w:t>Tools: VS</w:t>
       </w:r>
       <w:r>
@@ -4861,19 +3933,65 @@
         <w:jc w:val="both"/>
         <w:rPr>
           <w:rFonts w:ascii="Arial" w:eastAsia="Arial" w:hAnsi="Arial" w:cs="Arial"/>
-          <w:color w:val="000000"/>
-          <w:sz w:val="24"/>
-          <w:szCs w:val="24"/>
-        </w:rPr>
-      </w:pPr>
-      <w:r>
-        <w:rPr>
-          <w:rFonts w:ascii="Arial" w:eastAsia="Arial" w:hAnsi="Arial" w:cs="Arial"/>
           <w:b/>
           <w:color w:val="000000"/>
           <w:sz w:val="24"/>
           <w:szCs w:val="24"/>
         </w:rPr>
+      </w:pPr>
+    </w:p>
+    <w:p>
+      <w:pPr>
+        <w:tabs>
+          <w:tab w:val="left" w:pos="900"/>
+        </w:tabs>
+        <w:jc w:val="both"/>
+        <w:rPr>
+          <w:rFonts w:ascii="Arial" w:eastAsia="Arial" w:hAnsi="Arial" w:cs="Arial"/>
+          <w:b/>
+          <w:color w:val="000000"/>
+          <w:sz w:val="24"/>
+          <w:szCs w:val="24"/>
+        </w:rPr>
+      </w:pPr>
+    </w:p>
+    <w:p>
+      <w:pPr>
+        <w:tabs>
+          <w:tab w:val="left" w:pos="900"/>
+        </w:tabs>
+        <w:jc w:val="both"/>
+        <w:rPr>
+          <w:rFonts w:ascii="Arial" w:eastAsia="Arial" w:hAnsi="Arial" w:cs="Arial"/>
+          <w:b/>
+          <w:color w:val="000000"/>
+          <w:sz w:val="24"/>
+          <w:szCs w:val="24"/>
+        </w:rPr>
+      </w:pPr>
+    </w:p>
+    <w:p>
+      <w:pPr>
+        <w:tabs>
+          <w:tab w:val="left" w:pos="900"/>
+        </w:tabs>
+        <w:jc w:val="both"/>
+        <w:rPr>
+          <w:rFonts w:ascii="Arial" w:eastAsia="Arial" w:hAnsi="Arial" w:cs="Arial"/>
+          <w:color w:val="000000"/>
+          <w:sz w:val="24"/>
+          <w:szCs w:val="24"/>
+        </w:rPr>
+      </w:pPr>
+      <w:r>
+        <w:rPr>
+          <w:rFonts w:ascii="Arial" w:eastAsia="Arial" w:hAnsi="Arial" w:cs="Arial"/>
+          <w:b/>
+          <w:color w:val="000000"/>
+          <w:sz w:val="24"/>
+          <w:szCs w:val="24"/>
+        </w:rPr>
+        <w:lastRenderedPageBreak/>
         <w:t>RCG Global Services, Inc.</w:t>
       </w:r>
       <w:r>
@@ -5662,6 +4780,7 @@
           <w:szCs w:val="24"/>
         </w:rPr>
       </w:pPr>
+      <w:proofErr w:type="spellStart"/>
       <w:r>
         <w:rPr>
           <w:rFonts w:ascii="Arial" w:eastAsia="Arial" w:hAnsi="Arial" w:cs="Arial"/>
@@ -5670,7 +4789,18 @@
           <w:sz w:val="24"/>
           <w:szCs w:val="24"/>
         </w:rPr>
-        <w:t>ServeCorp Pacific, Inc.</w:t>
+        <w:t>ServeCorp</w:t>
+      </w:r>
+      <w:proofErr w:type="spellEnd"/>
+      <w:r>
+        <w:rPr>
+          <w:rFonts w:ascii="Arial" w:eastAsia="Arial" w:hAnsi="Arial" w:cs="Arial"/>
+          <w:b/>
+          <w:color w:val="000000"/>
+          <w:sz w:val="24"/>
+          <w:szCs w:val="24"/>
+        </w:rPr>
+        <w:t xml:space="preserve"> Pacific, Inc.</w:t>
       </w:r>
       <w:r>
         <w:rPr>
@@ -5972,6 +5102,7 @@
           <w:szCs w:val="24"/>
         </w:rPr>
       </w:pPr>
+      <w:proofErr w:type="spellStart"/>
       <w:r>
         <w:rPr>
           <w:rFonts w:ascii="Arial" w:eastAsia="Arial" w:hAnsi="Arial" w:cs="Arial"/>
@@ -5980,7 +5111,19 @@
           <w:sz w:val="24"/>
           <w:szCs w:val="24"/>
         </w:rPr>
-        <w:t>Nimbyx, Inc</w:t>
+        <w:lastRenderedPageBreak/>
+        <w:t>Nimbyx</w:t>
+      </w:r>
+      <w:proofErr w:type="spellEnd"/>
+      <w:r>
+        <w:rPr>
+          <w:rFonts w:ascii="Arial" w:eastAsia="Arial" w:hAnsi="Arial" w:cs="Arial"/>
+          <w:b/>
+          <w:color w:val="000000"/>
+          <w:sz w:val="24"/>
+          <w:szCs w:val="24"/>
+        </w:rPr>
+        <w:t>, Inc</w:t>
       </w:r>
       <w:r>
         <w:rPr>
@@ -6082,7 +5225,27 @@
           <w:sz w:val="24"/>
           <w:szCs w:val="24"/>
         </w:rPr>
-        <w:t>Code, debug, test, deploy and help configure Azure environments.</w:t>
+        <w:t xml:space="preserve">Code, debug, test, deploy and help configure </w:t>
+      </w:r>
+      <w:proofErr w:type="gramStart"/>
+      <w:r>
+        <w:rPr>
+          <w:rFonts w:ascii="Arial" w:eastAsia="Arial" w:hAnsi="Arial" w:cs="Arial"/>
+          <w:color w:val="000000"/>
+          <w:sz w:val="24"/>
+          <w:szCs w:val="24"/>
+        </w:rPr>
+        <w:t>Azure</w:t>
+      </w:r>
+      <w:proofErr w:type="gramEnd"/>
+      <w:r>
+        <w:rPr>
+          <w:rFonts w:ascii="Arial" w:eastAsia="Arial" w:hAnsi="Arial" w:cs="Arial"/>
+          <w:color w:val="000000"/>
+          <w:sz w:val="24"/>
+          <w:szCs w:val="24"/>
+        </w:rPr>
+        <w:t xml:space="preserve"> environments.</w:t>
       </w:r>
     </w:p>
     <w:p>
@@ -6138,7 +5301,27 @@
           <w:sz w:val="24"/>
           <w:szCs w:val="24"/>
         </w:rPr>
-        <w:t>Develop NimbyxShop shopping cart web application.</w:t>
+        <w:t xml:space="preserve">Develop </w:t>
+      </w:r>
+      <w:proofErr w:type="spellStart"/>
+      <w:r>
+        <w:rPr>
+          <w:rFonts w:ascii="Arial" w:eastAsia="Arial" w:hAnsi="Arial" w:cs="Arial"/>
+          <w:color w:val="000000"/>
+          <w:sz w:val="24"/>
+          <w:szCs w:val="24"/>
+        </w:rPr>
+        <w:t>NimbyxShop</w:t>
+      </w:r>
+      <w:proofErr w:type="spellEnd"/>
+      <w:r>
+        <w:rPr>
+          <w:rFonts w:ascii="Arial" w:eastAsia="Arial" w:hAnsi="Arial" w:cs="Arial"/>
+          <w:color w:val="000000"/>
+          <w:sz w:val="24"/>
+          <w:szCs w:val="24"/>
+        </w:rPr>
+        <w:t xml:space="preserve"> shopping cart web application.</w:t>
       </w:r>
     </w:p>
     <w:p>
@@ -6205,6 +5388,7 @@
           <w:szCs w:val="24"/>
         </w:rPr>
       </w:pPr>
+      <w:proofErr w:type="spellStart"/>
       <w:r>
         <w:rPr>
           <w:rFonts w:ascii="Arial" w:eastAsia="Arial" w:hAnsi="Arial" w:cs="Arial"/>
@@ -6213,7 +5397,18 @@
           <w:sz w:val="24"/>
           <w:szCs w:val="24"/>
         </w:rPr>
-        <w:t>Nityo InfoTech Inc.</w:t>
+        <w:t>Nityo</w:t>
+      </w:r>
+      <w:proofErr w:type="spellEnd"/>
+      <w:r>
+        <w:rPr>
+          <w:rFonts w:ascii="Arial" w:eastAsia="Arial" w:hAnsi="Arial" w:cs="Arial"/>
+          <w:b/>
+          <w:color w:val="000000"/>
+          <w:sz w:val="24"/>
+          <w:szCs w:val="24"/>
+        </w:rPr>
+        <w:t xml:space="preserve"> InfoTech Inc.</w:t>
       </w:r>
       <w:r>
         <w:rPr>
@@ -6987,6 +6182,7 @@
           <w:sz w:val="24"/>
           <w:szCs w:val="24"/>
         </w:rPr>
+        <w:lastRenderedPageBreak/>
         <w:t xml:space="preserve">Tools: Visual Studio .Net 2012, SQL Server 2008 R2, </w:t>
       </w:r>
       <w:r>
@@ -7035,6 +6231,7 @@
           <w:szCs w:val="24"/>
         </w:rPr>
       </w:pPr>
+      <w:proofErr w:type="spellStart"/>
       <w:r>
         <w:rPr>
           <w:rFonts w:ascii="Arial" w:eastAsia="Arial" w:hAnsi="Arial" w:cs="Arial"/>
@@ -7043,7 +6240,18 @@
           <w:sz w:val="24"/>
           <w:szCs w:val="24"/>
         </w:rPr>
-        <w:t>Multirational Insourcing Support Services</w:t>
+        <w:t>Multirational</w:t>
+      </w:r>
+      <w:proofErr w:type="spellEnd"/>
+      <w:r>
+        <w:rPr>
+          <w:rFonts w:ascii="Arial" w:eastAsia="Arial" w:hAnsi="Arial" w:cs="Arial"/>
+          <w:b/>
+          <w:color w:val="000000"/>
+          <w:sz w:val="24"/>
+          <w:szCs w:val="24"/>
+        </w:rPr>
+        <w:t xml:space="preserve"> Insourcing Support Services</w:t>
       </w:r>
       <w:r>
         <w:rPr>
@@ -7897,6 +7105,48 @@
           <w:szCs w:val="24"/>
         </w:rPr>
       </w:pPr>
+    </w:p>
+    <w:p>
+      <w:pPr>
+        <w:tabs>
+          <w:tab w:val="left" w:pos="900"/>
+        </w:tabs>
+        <w:jc w:val="both"/>
+        <w:rPr>
+          <w:rFonts w:ascii="Arial" w:eastAsia="Arial" w:hAnsi="Arial" w:cs="Arial"/>
+          <w:color w:val="000000"/>
+          <w:sz w:val="24"/>
+          <w:szCs w:val="24"/>
+        </w:rPr>
+      </w:pPr>
+    </w:p>
+    <w:p>
+      <w:pPr>
+        <w:tabs>
+          <w:tab w:val="left" w:pos="900"/>
+        </w:tabs>
+        <w:jc w:val="both"/>
+        <w:rPr>
+          <w:rFonts w:ascii="Arial" w:eastAsia="Arial" w:hAnsi="Arial" w:cs="Arial"/>
+          <w:color w:val="000000"/>
+          <w:sz w:val="24"/>
+          <w:szCs w:val="24"/>
+        </w:rPr>
+      </w:pPr>
+    </w:p>
+    <w:p>
+      <w:pPr>
+        <w:tabs>
+          <w:tab w:val="left" w:pos="900"/>
+        </w:tabs>
+        <w:jc w:val="both"/>
+        <w:rPr>
+          <w:rFonts w:ascii="Arial" w:eastAsia="Arial" w:hAnsi="Arial" w:cs="Arial"/>
+          <w:color w:val="000000"/>
+          <w:sz w:val="24"/>
+          <w:szCs w:val="24"/>
+        </w:rPr>
+      </w:pPr>
       <w:r>
         <w:rPr>
           <w:rFonts w:ascii="Arial" w:eastAsia="Arial" w:hAnsi="Arial" w:cs="Arial"/>
@@ -7905,6 +7155,7 @@
           <w:sz w:val="24"/>
           <w:szCs w:val="24"/>
         </w:rPr>
+        <w:lastRenderedPageBreak/>
         <w:t>KMC Solutions, Inc</w:t>
       </w:r>
       <w:r>
@@ -8667,13 +7918,7 @@
           <w:szCs w:val="24"/>
         </w:rPr>
       </w:pPr>
-    </w:p>
-    <w:p>
-      <w:pPr>
-        <w:tabs>
-          <w:tab w:val="left" w:pos="900"/>
-        </w:tabs>
-        <w:jc w:val="both"/>
+      <w:r>
         <w:rPr>
           <w:rFonts w:ascii="Arial" w:eastAsia="Arial" w:hAnsi="Arial" w:cs="Arial"/>
           <w:b/>
@@ -8681,14 +7926,10 @@
           <w:sz w:val="24"/>
           <w:szCs w:val="24"/>
         </w:rPr>
-      </w:pPr>
-    </w:p>
-    <w:p>
-      <w:pPr>
-        <w:tabs>
-          <w:tab w:val="left" w:pos="900"/>
-        </w:tabs>
-        <w:jc w:val="both"/>
+        <w:t xml:space="preserve">Seven </w:t>
+      </w:r>
+      <w:proofErr w:type="spellStart"/>
+      <w:r>
         <w:rPr>
           <w:rFonts w:ascii="Arial" w:eastAsia="Arial" w:hAnsi="Arial" w:cs="Arial"/>
           <w:b/>
@@ -8696,14 +7937,10 @@
           <w:sz w:val="24"/>
           <w:szCs w:val="24"/>
         </w:rPr>
-      </w:pPr>
-    </w:p>
-    <w:p>
-      <w:pPr>
-        <w:tabs>
-          <w:tab w:val="left" w:pos="900"/>
-        </w:tabs>
-        <w:jc w:val="both"/>
+        <w:t>Seven</w:t>
+      </w:r>
+      <w:proofErr w:type="spellEnd"/>
+      <w:r>
         <w:rPr>
           <w:rFonts w:ascii="Arial" w:eastAsia="Arial" w:hAnsi="Arial" w:cs="Arial"/>
           <w:b/>
@@ -8711,30 +7948,7 @@
           <w:sz w:val="24"/>
           <w:szCs w:val="24"/>
         </w:rPr>
-      </w:pPr>
-    </w:p>
-    <w:p>
-      <w:pPr>
-        <w:tabs>
-          <w:tab w:val="left" w:pos="900"/>
-        </w:tabs>
-        <w:jc w:val="both"/>
-        <w:rPr>
-          <w:rFonts w:ascii="Arial" w:eastAsia="Arial" w:hAnsi="Arial" w:cs="Arial"/>
-          <w:color w:val="000000"/>
-          <w:sz w:val="24"/>
-          <w:szCs w:val="24"/>
-        </w:rPr>
-      </w:pPr>
-      <w:r>
-        <w:rPr>
-          <w:rFonts w:ascii="Arial" w:eastAsia="Arial" w:hAnsi="Arial" w:cs="Arial"/>
-          <w:b/>
-          <w:color w:val="000000"/>
-          <w:sz w:val="24"/>
-          <w:szCs w:val="24"/>
-        </w:rPr>
-        <w:t>Seven Seven Global Services Inc.</w:t>
+        <w:t xml:space="preserve"> Global Services Inc.</w:t>
       </w:r>
       <w:r>
         <w:rPr>
@@ -8960,6 +8174,48 @@
           <w:szCs w:val="24"/>
         </w:rPr>
       </w:pPr>
+    </w:p>
+    <w:p>
+      <w:pPr>
+        <w:tabs>
+          <w:tab w:val="left" w:pos="900"/>
+        </w:tabs>
+        <w:jc w:val="both"/>
+        <w:rPr>
+          <w:rFonts w:ascii="Arial" w:eastAsia="Arial" w:hAnsi="Arial" w:cs="Arial"/>
+          <w:color w:val="000000"/>
+          <w:sz w:val="24"/>
+          <w:szCs w:val="24"/>
+        </w:rPr>
+      </w:pPr>
+    </w:p>
+    <w:p>
+      <w:pPr>
+        <w:tabs>
+          <w:tab w:val="left" w:pos="900"/>
+        </w:tabs>
+        <w:jc w:val="both"/>
+        <w:rPr>
+          <w:rFonts w:ascii="Arial" w:eastAsia="Arial" w:hAnsi="Arial" w:cs="Arial"/>
+          <w:color w:val="000000"/>
+          <w:sz w:val="24"/>
+          <w:szCs w:val="24"/>
+        </w:rPr>
+      </w:pPr>
+    </w:p>
+    <w:p>
+      <w:pPr>
+        <w:tabs>
+          <w:tab w:val="left" w:pos="900"/>
+        </w:tabs>
+        <w:jc w:val="both"/>
+        <w:rPr>
+          <w:rFonts w:ascii="Arial" w:eastAsia="Arial" w:hAnsi="Arial" w:cs="Arial"/>
+          <w:color w:val="000000"/>
+          <w:sz w:val="24"/>
+          <w:szCs w:val="24"/>
+        </w:rPr>
+      </w:pPr>
       <w:r>
         <w:rPr>
           <w:rFonts w:ascii="Arial" w:eastAsia="Arial" w:hAnsi="Arial" w:cs="Arial"/>
@@ -8968,6 +8224,7 @@
           <w:sz w:val="24"/>
           <w:szCs w:val="24"/>
         </w:rPr>
+        <w:lastRenderedPageBreak/>
         <w:t>HR Network Inc</w:t>
       </w:r>
       <w:r>
@@ -9750,20 +9007,6 @@
           <w:szCs w:val="24"/>
         </w:rPr>
       </w:pPr>
-    </w:p>
-    <w:p>
-      <w:pPr>
-        <w:tabs>
-          <w:tab w:val="left" w:pos="900"/>
-        </w:tabs>
-        <w:jc w:val="both"/>
-        <w:rPr>
-          <w:rFonts w:ascii="Arial" w:eastAsia="Arial" w:hAnsi="Arial" w:cs="Arial"/>
-          <w:color w:val="000000"/>
-          <w:sz w:val="24"/>
-          <w:szCs w:val="24"/>
-        </w:rPr>
-      </w:pPr>
       <w:r>
         <w:rPr>
           <w:rFonts w:ascii="Arial" w:eastAsia="Arial" w:hAnsi="Arial" w:cs="Arial"/>
@@ -10052,6 +9295,7 @@
           <w:sz w:val="24"/>
           <w:szCs w:val="24"/>
         </w:rPr>
+        <w:lastRenderedPageBreak/>
         <w:t xml:space="preserve">Tools: C#, Asp.Net, SQL Server 2005 Express Edition, SAP, </w:t>
       </w:r>
       <w:r>
@@ -11192,6 +10436,7 @@
           <w:sz w:val="24"/>
           <w:szCs w:val="24"/>
         </w:rPr>
+        <w:lastRenderedPageBreak/>
         <w:t>Follow CMMI level 3 implementation.</w:t>
       </w:r>
     </w:p>
@@ -11855,34 +11100,6 @@
           <w:szCs w:val="24"/>
         </w:rPr>
       </w:pPr>
-    </w:p>
-    <w:p>
-      <w:pPr>
-        <w:tabs>
-          <w:tab w:val="left" w:pos="900"/>
-        </w:tabs>
-        <w:jc w:val="both"/>
-        <w:rPr>
-          <w:rFonts w:ascii="Arial" w:eastAsia="Arial" w:hAnsi="Arial" w:cs="Arial"/>
-          <w:color w:val="000000"/>
-          <w:sz w:val="24"/>
-          <w:szCs w:val="24"/>
-        </w:rPr>
-      </w:pPr>
-    </w:p>
-    <w:p>
-      <w:pPr>
-        <w:tabs>
-          <w:tab w:val="left" w:pos="900"/>
-        </w:tabs>
-        <w:jc w:val="both"/>
-        <w:rPr>
-          <w:rFonts w:ascii="Arial" w:eastAsia="Arial" w:hAnsi="Arial" w:cs="Arial"/>
-          <w:color w:val="000000"/>
-          <w:sz w:val="24"/>
-          <w:szCs w:val="24"/>
-        </w:rPr>
-      </w:pPr>
       <w:r>
         <w:rPr>
           <w:rFonts w:ascii="Arial" w:eastAsia="Arial" w:hAnsi="Arial" w:cs="Arial"/>
@@ -12170,6 +11387,7 @@
           <w:sz w:val="24"/>
           <w:szCs w:val="24"/>
         </w:rPr>
+        <w:lastRenderedPageBreak/>
         <w:t xml:space="preserve">Maintain and enhance existing applications like Downsized Payroll System. </w:t>
       </w:r>
     </w:p>
@@ -12695,66 +11913,6 @@
         <w:jc w:val="both"/>
         <w:rPr>
           <w:rFonts w:ascii="Arial" w:eastAsia="Arial" w:hAnsi="Arial" w:cs="Arial"/>
-          <w:b/>
-          <w:color w:val="000000"/>
-          <w:sz w:val="24"/>
-          <w:szCs w:val="24"/>
-        </w:rPr>
-      </w:pPr>
-    </w:p>
-    <w:p>
-      <w:pPr>
-        <w:tabs>
-          <w:tab w:val="left" w:pos="900"/>
-        </w:tabs>
-        <w:jc w:val="both"/>
-        <w:rPr>
-          <w:rFonts w:ascii="Arial" w:eastAsia="Arial" w:hAnsi="Arial" w:cs="Arial"/>
-          <w:b/>
-          <w:color w:val="000000"/>
-          <w:sz w:val="24"/>
-          <w:szCs w:val="24"/>
-        </w:rPr>
-      </w:pPr>
-    </w:p>
-    <w:p>
-      <w:pPr>
-        <w:tabs>
-          <w:tab w:val="left" w:pos="900"/>
-        </w:tabs>
-        <w:jc w:val="both"/>
-        <w:rPr>
-          <w:rFonts w:ascii="Arial" w:eastAsia="Arial" w:hAnsi="Arial" w:cs="Arial"/>
-          <w:b/>
-          <w:color w:val="000000"/>
-          <w:sz w:val="24"/>
-          <w:szCs w:val="24"/>
-        </w:rPr>
-      </w:pPr>
-    </w:p>
-    <w:p>
-      <w:pPr>
-        <w:tabs>
-          <w:tab w:val="left" w:pos="900"/>
-        </w:tabs>
-        <w:jc w:val="both"/>
-        <w:rPr>
-          <w:rFonts w:ascii="Arial" w:eastAsia="Arial" w:hAnsi="Arial" w:cs="Arial"/>
-          <w:b/>
-          <w:color w:val="000000"/>
-          <w:sz w:val="24"/>
-          <w:szCs w:val="24"/>
-        </w:rPr>
-      </w:pPr>
-    </w:p>
-    <w:p>
-      <w:pPr>
-        <w:tabs>
-          <w:tab w:val="left" w:pos="900"/>
-        </w:tabs>
-        <w:jc w:val="both"/>
-        <w:rPr>
-          <w:rFonts w:ascii="Arial" w:eastAsia="Arial" w:hAnsi="Arial" w:cs="Arial"/>
           <w:color w:val="000000"/>
           <w:sz w:val="24"/>
           <w:szCs w:val="24"/>
@@ -13716,6 +12874,991 @@
       </w:r>
     </w:p>
     <w:p/>
+    <w:p/>
+    <w:p>
+      <w:pPr>
+        <w:jc w:val="both"/>
+        <w:rPr>
+          <w:rFonts w:ascii="Arial" w:eastAsia="Arial" w:hAnsi="Arial" w:cs="Arial"/>
+          <w:b/>
+          <w:color w:val="000000"/>
+          <w:sz w:val="24"/>
+          <w:szCs w:val="24"/>
+        </w:rPr>
+      </w:pPr>
+      <w:r>
+        <w:rPr>
+          <w:rFonts w:ascii="Arial" w:eastAsia="Arial" w:hAnsi="Arial" w:cs="Arial"/>
+          <w:b/>
+          <w:color w:val="000000"/>
+          <w:sz w:val="24"/>
+          <w:szCs w:val="24"/>
+        </w:rPr>
+        <w:t>P</w:t>
+      </w:r>
+      <w:r>
+        <w:rPr>
+          <w:rFonts w:ascii="Arial" w:eastAsia="Arial" w:hAnsi="Arial" w:cs="Arial"/>
+          <w:b/>
+          <w:color w:val="000000"/>
+          <w:sz w:val="24"/>
+          <w:szCs w:val="24"/>
+        </w:rPr>
+        <w:t>ersonal Details</w:t>
+      </w:r>
+    </w:p>
+    <w:p>
+      <w:pPr>
+        <w:jc w:val="both"/>
+        <w:rPr>
+          <w:rFonts w:ascii="Arial" w:eastAsia="Arial" w:hAnsi="Arial" w:cs="Arial"/>
+          <w:b/>
+          <w:color w:val="000000"/>
+          <w:sz w:val="24"/>
+          <w:szCs w:val="24"/>
+        </w:rPr>
+      </w:pPr>
+    </w:p>
+    <w:p>
+      <w:pPr>
+        <w:jc w:val="both"/>
+        <w:rPr>
+          <w:rFonts w:ascii="Arial" w:eastAsia="Arial" w:hAnsi="Arial" w:cs="Arial"/>
+          <w:b/>
+          <w:color w:val="000000"/>
+          <w:sz w:val="24"/>
+          <w:szCs w:val="24"/>
+        </w:rPr>
+      </w:pPr>
+      <w:r>
+        <w:rPr>
+          <w:rFonts w:ascii="Arial" w:eastAsia="Arial" w:hAnsi="Arial" w:cs="Arial"/>
+          <w:b/>
+          <w:color w:val="000000"/>
+          <w:sz w:val="24"/>
+          <w:szCs w:val="24"/>
+        </w:rPr>
+        <w:t>Mobile No.</w:t>
+      </w:r>
+      <w:r>
+        <w:rPr>
+          <w:rFonts w:ascii="Arial" w:eastAsia="Arial" w:hAnsi="Arial" w:cs="Arial"/>
+          <w:b/>
+          <w:color w:val="000000"/>
+          <w:sz w:val="24"/>
+          <w:szCs w:val="24"/>
+        </w:rPr>
+        <w:tab/>
+      </w:r>
+      <w:r>
+        <w:rPr>
+          <w:rFonts w:ascii="Arial" w:eastAsia="Arial" w:hAnsi="Arial" w:cs="Arial"/>
+          <w:b/>
+          <w:color w:val="000000"/>
+          <w:sz w:val="24"/>
+          <w:szCs w:val="24"/>
+        </w:rPr>
+        <w:tab/>
+      </w:r>
+      <w:r>
+        <w:rPr>
+          <w:rFonts w:ascii="Arial" w:eastAsia="Arial" w:hAnsi="Arial" w:cs="Arial"/>
+          <w:b/>
+          <w:color w:val="000000"/>
+          <w:sz w:val="24"/>
+          <w:szCs w:val="24"/>
+        </w:rPr>
+        <w:t xml:space="preserve">: </w:t>
+      </w:r>
+      <w:r>
+        <w:rPr>
+          <w:rFonts w:ascii="Arial" w:eastAsia="Arial" w:hAnsi="Arial" w:cs="Arial"/>
+          <w:b/>
+          <w:color w:val="000000"/>
+          <w:sz w:val="24"/>
+          <w:szCs w:val="24"/>
+        </w:rPr>
+        <w:tab/>
+        <w:t>+6397729753375</w:t>
+      </w:r>
+    </w:p>
+    <w:p>
+      <w:pPr>
+        <w:jc w:val="both"/>
+        <w:rPr>
+          <w:rFonts w:ascii="Arial" w:hAnsi="Arial" w:cs="Arial"/>
+          <w:color w:val="000000"/>
+          <w:sz w:val="24"/>
+          <w:szCs w:val="24"/>
+        </w:rPr>
+      </w:pPr>
+      <w:r>
+        <w:rPr>
+          <w:rFonts w:ascii="Arial" w:hAnsi="Arial" w:cs="Arial"/>
+          <w:b/>
+          <w:color w:val="000000"/>
+          <w:sz w:val="24"/>
+          <w:szCs w:val="24"/>
+        </w:rPr>
+        <w:t>Address</w:t>
+      </w:r>
+      <w:r>
+        <w:rPr>
+          <w:rFonts w:ascii="Arial" w:hAnsi="Arial" w:cs="Arial"/>
+          <w:b/>
+          <w:color w:val="000000"/>
+          <w:sz w:val="24"/>
+          <w:szCs w:val="24"/>
+        </w:rPr>
+        <w:tab/>
+      </w:r>
+      <w:r>
+        <w:rPr>
+          <w:rFonts w:ascii="Arial" w:hAnsi="Arial" w:cs="Arial"/>
+          <w:b/>
+          <w:color w:val="000000"/>
+          <w:sz w:val="24"/>
+          <w:szCs w:val="24"/>
+        </w:rPr>
+        <w:tab/>
+      </w:r>
+      <w:r>
+        <w:rPr>
+          <w:rFonts w:ascii="Arial" w:hAnsi="Arial" w:cs="Arial"/>
+          <w:b/>
+          <w:color w:val="000000"/>
+          <w:sz w:val="24"/>
+          <w:szCs w:val="24"/>
+        </w:rPr>
+        <w:t>:</w:t>
+      </w:r>
+      <w:r>
+        <w:rPr>
+          <w:rFonts w:ascii="Arial" w:hAnsi="Arial" w:cs="Arial"/>
+          <w:b/>
+          <w:color w:val="000000"/>
+          <w:sz w:val="24"/>
+          <w:szCs w:val="24"/>
+        </w:rPr>
+        <w:tab/>
+      </w:r>
+      <w:r>
+        <w:rPr>
+          <w:rFonts w:ascii="Arial" w:hAnsi="Arial" w:cs="Arial"/>
+          <w:color w:val="000000"/>
+          <w:sz w:val="24"/>
+          <w:szCs w:val="24"/>
+        </w:rPr>
+        <w:t>B7 L7 P3 Alta Homes, Molino 3, Bacoor Cavite 4102</w:t>
+      </w:r>
+    </w:p>
+    <w:p>
+      <w:pPr>
+        <w:jc w:val="both"/>
+        <w:rPr>
+          <w:rFonts w:ascii="Arial" w:hAnsi="Arial" w:cs="Arial"/>
+          <w:color w:val="000000"/>
+          <w:sz w:val="24"/>
+          <w:szCs w:val="24"/>
+        </w:rPr>
+      </w:pPr>
+      <w:r>
+        <w:rPr>
+          <w:rFonts w:ascii="Arial" w:hAnsi="Arial" w:cs="Arial"/>
+          <w:b/>
+          <w:color w:val="000000"/>
+          <w:sz w:val="24"/>
+          <w:szCs w:val="24"/>
+        </w:rPr>
+        <w:t>Status</w:t>
+      </w:r>
+      <w:r>
+        <w:rPr>
+          <w:rFonts w:ascii="Arial" w:hAnsi="Arial" w:cs="Arial"/>
+          <w:b/>
+          <w:color w:val="000000"/>
+          <w:sz w:val="24"/>
+          <w:szCs w:val="24"/>
+        </w:rPr>
+        <w:tab/>
+      </w:r>
+      <w:r>
+        <w:rPr>
+          <w:rFonts w:ascii="Arial" w:hAnsi="Arial" w:cs="Arial"/>
+          <w:b/>
+          <w:color w:val="000000"/>
+          <w:sz w:val="24"/>
+          <w:szCs w:val="24"/>
+        </w:rPr>
+        <w:tab/>
+      </w:r>
+      <w:r>
+        <w:rPr>
+          <w:rFonts w:ascii="Arial" w:hAnsi="Arial" w:cs="Arial"/>
+          <w:b/>
+          <w:color w:val="000000"/>
+          <w:sz w:val="24"/>
+          <w:szCs w:val="24"/>
+        </w:rPr>
+        <w:t>:</w:t>
+      </w:r>
+      <w:r>
+        <w:rPr>
+          <w:rFonts w:ascii="Arial" w:hAnsi="Arial" w:cs="Arial"/>
+          <w:b/>
+          <w:color w:val="000000"/>
+          <w:sz w:val="24"/>
+          <w:szCs w:val="24"/>
+        </w:rPr>
+        <w:tab/>
+      </w:r>
+      <w:r>
+        <w:rPr>
+          <w:rFonts w:ascii="Arial" w:hAnsi="Arial" w:cs="Arial"/>
+          <w:color w:val="000000"/>
+          <w:sz w:val="24"/>
+          <w:szCs w:val="24"/>
+        </w:rPr>
+        <w:t xml:space="preserve">Married. </w:t>
+      </w:r>
+    </w:p>
+    <w:p>
+      <w:pPr>
+        <w:jc w:val="both"/>
+        <w:rPr>
+          <w:rFonts w:ascii="Arial" w:hAnsi="Arial" w:cs="Arial"/>
+          <w:color w:val="000000"/>
+          <w:sz w:val="24"/>
+          <w:szCs w:val="24"/>
+        </w:rPr>
+      </w:pPr>
+      <w:r>
+        <w:rPr>
+          <w:rFonts w:ascii="Arial" w:hAnsi="Arial" w:cs="Arial"/>
+          <w:b/>
+          <w:color w:val="000000"/>
+          <w:sz w:val="24"/>
+          <w:szCs w:val="24"/>
+        </w:rPr>
+        <w:t>Children</w:t>
+      </w:r>
+      <w:r>
+        <w:rPr>
+          <w:rFonts w:ascii="Arial" w:hAnsi="Arial" w:cs="Arial"/>
+          <w:b/>
+          <w:color w:val="000000"/>
+          <w:sz w:val="24"/>
+          <w:szCs w:val="24"/>
+        </w:rPr>
+        <w:tab/>
+      </w:r>
+      <w:r>
+        <w:rPr>
+          <w:rFonts w:ascii="Arial" w:hAnsi="Arial" w:cs="Arial"/>
+          <w:b/>
+          <w:color w:val="000000"/>
+          <w:sz w:val="24"/>
+          <w:szCs w:val="24"/>
+        </w:rPr>
+        <w:tab/>
+      </w:r>
+      <w:r>
+        <w:rPr>
+          <w:rFonts w:ascii="Arial" w:hAnsi="Arial" w:cs="Arial"/>
+          <w:b/>
+          <w:color w:val="000000"/>
+          <w:sz w:val="24"/>
+          <w:szCs w:val="24"/>
+        </w:rPr>
+        <w:t>:</w:t>
+      </w:r>
+      <w:r>
+        <w:rPr>
+          <w:rFonts w:ascii="Arial" w:hAnsi="Arial" w:cs="Arial"/>
+          <w:b/>
+          <w:color w:val="000000"/>
+          <w:sz w:val="24"/>
+          <w:szCs w:val="24"/>
+        </w:rPr>
+        <w:tab/>
+      </w:r>
+      <w:r>
+        <w:rPr>
+          <w:rFonts w:ascii="Arial" w:hAnsi="Arial" w:cs="Arial"/>
+          <w:color w:val="000000"/>
+          <w:sz w:val="24"/>
+          <w:szCs w:val="24"/>
+        </w:rPr>
+        <w:t xml:space="preserve"> 4 (1 deceased)</w:t>
+      </w:r>
+    </w:p>
+    <w:p>
+      <w:pPr>
+        <w:jc w:val="both"/>
+        <w:rPr>
+          <w:rFonts w:ascii="Arial" w:hAnsi="Arial" w:cs="Arial"/>
+          <w:color w:val="000000"/>
+          <w:sz w:val="24"/>
+          <w:szCs w:val="24"/>
+        </w:rPr>
+      </w:pPr>
+      <w:r>
+        <w:rPr>
+          <w:rFonts w:ascii="Arial" w:hAnsi="Arial" w:cs="Arial"/>
+          <w:b/>
+          <w:color w:val="000000"/>
+          <w:sz w:val="24"/>
+          <w:szCs w:val="24"/>
+        </w:rPr>
+        <w:t>Spouse Name</w:t>
+      </w:r>
+      <w:r>
+        <w:rPr>
+          <w:rFonts w:ascii="Arial" w:hAnsi="Arial" w:cs="Arial"/>
+          <w:b/>
+          <w:color w:val="000000"/>
+          <w:sz w:val="24"/>
+          <w:szCs w:val="24"/>
+        </w:rPr>
+        <w:tab/>
+        <w:t>:</w:t>
+      </w:r>
+      <w:r>
+        <w:rPr>
+          <w:rFonts w:ascii="Arial" w:hAnsi="Arial" w:cs="Arial"/>
+          <w:b/>
+          <w:color w:val="000000"/>
+          <w:sz w:val="24"/>
+          <w:szCs w:val="24"/>
+        </w:rPr>
+        <w:tab/>
+      </w:r>
+      <w:r>
+        <w:rPr>
+          <w:rFonts w:ascii="Arial" w:hAnsi="Arial" w:cs="Arial"/>
+          <w:color w:val="000000"/>
+          <w:sz w:val="24"/>
+          <w:szCs w:val="24"/>
+        </w:rPr>
+        <w:t>Herminia Revilla Sisante</w:t>
+      </w:r>
+    </w:p>
+    <w:p>
+      <w:pPr>
+        <w:jc w:val="both"/>
+        <w:rPr>
+          <w:rFonts w:ascii="Arial" w:hAnsi="Arial" w:cs="Arial"/>
+          <w:color w:val="000000"/>
+          <w:sz w:val="24"/>
+          <w:szCs w:val="24"/>
+        </w:rPr>
+      </w:pPr>
+      <w:r>
+        <w:rPr>
+          <w:rFonts w:ascii="Arial" w:hAnsi="Arial" w:cs="Arial"/>
+          <w:b/>
+          <w:color w:val="000000"/>
+          <w:sz w:val="24"/>
+          <w:szCs w:val="24"/>
+        </w:rPr>
+        <w:t xml:space="preserve">Cell # </w:t>
+      </w:r>
+      <w:r>
+        <w:rPr>
+          <w:rFonts w:ascii="Arial" w:hAnsi="Arial" w:cs="Arial"/>
+          <w:b/>
+          <w:color w:val="000000"/>
+          <w:sz w:val="24"/>
+          <w:szCs w:val="24"/>
+        </w:rPr>
+        <w:tab/>
+        <w:t xml:space="preserve">           </w:t>
+      </w:r>
+      <w:r>
+        <w:rPr>
+          <w:rFonts w:ascii="Arial" w:hAnsi="Arial" w:cs="Arial"/>
+          <w:b/>
+          <w:color w:val="000000"/>
+          <w:sz w:val="24"/>
+          <w:szCs w:val="24"/>
+        </w:rPr>
+        <w:tab/>
+        <w:t>:</w:t>
+      </w:r>
+      <w:r>
+        <w:rPr>
+          <w:rFonts w:ascii="Arial" w:hAnsi="Arial" w:cs="Arial"/>
+          <w:b/>
+          <w:color w:val="000000"/>
+          <w:sz w:val="24"/>
+          <w:szCs w:val="24"/>
+        </w:rPr>
+        <w:tab/>
+      </w:r>
+      <w:r>
+        <w:rPr>
+          <w:rFonts w:ascii="Arial" w:hAnsi="Arial" w:cs="Arial"/>
+          <w:color w:val="000000"/>
+          <w:sz w:val="24"/>
+          <w:szCs w:val="24"/>
+        </w:rPr>
+        <w:t>+639772953375</w:t>
+      </w:r>
+    </w:p>
+    <w:p>
+      <w:pPr>
+        <w:jc w:val="both"/>
+        <w:rPr>
+          <w:rFonts w:ascii="Arial" w:hAnsi="Arial" w:cs="Arial"/>
+          <w:color w:val="000000"/>
+          <w:sz w:val="24"/>
+          <w:szCs w:val="24"/>
+        </w:rPr>
+      </w:pPr>
+      <w:r>
+        <w:rPr>
+          <w:rFonts w:ascii="Arial" w:hAnsi="Arial" w:cs="Arial"/>
+          <w:b/>
+          <w:color w:val="000000"/>
+          <w:sz w:val="24"/>
+          <w:szCs w:val="24"/>
+        </w:rPr>
+        <w:t>SSS#</w:t>
+      </w:r>
+      <w:r>
+        <w:rPr>
+          <w:rFonts w:ascii="Arial" w:hAnsi="Arial" w:cs="Arial"/>
+          <w:b/>
+          <w:color w:val="000000"/>
+          <w:sz w:val="24"/>
+          <w:szCs w:val="24"/>
+        </w:rPr>
+        <w:tab/>
+        <w:t xml:space="preserve">           </w:t>
+      </w:r>
+      <w:r>
+        <w:rPr>
+          <w:rFonts w:ascii="Arial" w:hAnsi="Arial" w:cs="Arial"/>
+          <w:b/>
+          <w:color w:val="000000"/>
+          <w:sz w:val="24"/>
+          <w:szCs w:val="24"/>
+        </w:rPr>
+        <w:tab/>
+        <w:t>:</w:t>
+      </w:r>
+      <w:r>
+        <w:rPr>
+          <w:rFonts w:ascii="Arial" w:hAnsi="Arial" w:cs="Arial"/>
+          <w:b/>
+          <w:color w:val="000000"/>
+          <w:sz w:val="24"/>
+          <w:szCs w:val="24"/>
+        </w:rPr>
+        <w:tab/>
+      </w:r>
+      <w:r>
+        <w:rPr>
+          <w:rFonts w:ascii="Arial" w:hAnsi="Arial" w:cs="Arial"/>
+          <w:color w:val="000000"/>
+          <w:sz w:val="24"/>
+          <w:szCs w:val="24"/>
+        </w:rPr>
+        <w:t>33-2095500-7</w:t>
+      </w:r>
+    </w:p>
+    <w:p>
+      <w:pPr>
+        <w:jc w:val="both"/>
+        <w:rPr>
+          <w:rFonts w:ascii="Arial" w:eastAsia="Arial" w:hAnsi="Arial" w:cs="Arial"/>
+          <w:b/>
+          <w:color w:val="000000"/>
+          <w:sz w:val="24"/>
+          <w:szCs w:val="24"/>
+        </w:rPr>
+      </w:pPr>
+    </w:p>
+    <w:p>
+      <w:pPr>
+        <w:jc w:val="both"/>
+        <w:rPr>
+          <w:rFonts w:ascii="Arial" w:hAnsi="Arial" w:cs="Arial"/>
+          <w:b/>
+          <w:color w:val="000000"/>
+          <w:sz w:val="24"/>
+          <w:szCs w:val="24"/>
+        </w:rPr>
+      </w:pPr>
+      <w:r>
+        <w:rPr>
+          <w:rFonts w:ascii="Arial" w:hAnsi="Arial" w:cs="Arial"/>
+          <w:b/>
+          <w:color w:val="000000"/>
+          <w:sz w:val="24"/>
+          <w:szCs w:val="24"/>
+        </w:rPr>
+        <w:t>Highest Educational Achievement: (Vocational)</w:t>
+      </w:r>
+    </w:p>
+    <w:p>
+      <w:pPr>
+        <w:jc w:val="both"/>
+        <w:rPr>
+          <w:rFonts w:ascii="Arial" w:hAnsi="Arial" w:cs="Arial"/>
+          <w:color w:val="000000"/>
+          <w:sz w:val="24"/>
+          <w:szCs w:val="24"/>
+        </w:rPr>
+      </w:pPr>
+      <w:r>
+        <w:rPr>
+          <w:rFonts w:ascii="Arial" w:hAnsi="Arial" w:cs="Arial"/>
+          <w:b/>
+          <w:color w:val="000000"/>
+          <w:sz w:val="24"/>
+          <w:szCs w:val="24"/>
+        </w:rPr>
+        <w:t xml:space="preserve">School </w:t>
+      </w:r>
+      <w:r>
+        <w:rPr>
+          <w:rFonts w:ascii="Arial" w:hAnsi="Arial" w:cs="Arial"/>
+          <w:b/>
+          <w:color w:val="000000"/>
+          <w:sz w:val="24"/>
+          <w:szCs w:val="24"/>
+        </w:rPr>
+        <w:tab/>
+      </w:r>
+      <w:r>
+        <w:rPr>
+          <w:rFonts w:ascii="Arial" w:hAnsi="Arial" w:cs="Arial"/>
+          <w:b/>
+          <w:color w:val="000000"/>
+          <w:sz w:val="24"/>
+          <w:szCs w:val="24"/>
+        </w:rPr>
+        <w:tab/>
+        <w:t>:</w:t>
+      </w:r>
+      <w:r>
+        <w:rPr>
+          <w:rFonts w:ascii="Arial" w:hAnsi="Arial" w:cs="Arial"/>
+          <w:b/>
+          <w:color w:val="000000"/>
+          <w:sz w:val="24"/>
+          <w:szCs w:val="24"/>
+        </w:rPr>
+        <w:tab/>
+      </w:r>
+      <w:r>
+        <w:rPr>
+          <w:rFonts w:ascii="Arial" w:hAnsi="Arial" w:cs="Arial"/>
+          <w:color w:val="000000"/>
+          <w:sz w:val="24"/>
+          <w:szCs w:val="24"/>
+        </w:rPr>
+        <w:t>Technological Institute of the Philippines (TIP)</w:t>
+      </w:r>
+    </w:p>
+    <w:p>
+      <w:pPr>
+        <w:jc w:val="both"/>
+        <w:rPr>
+          <w:rFonts w:ascii="Arial" w:hAnsi="Arial" w:cs="Arial"/>
+          <w:color w:val="000000"/>
+          <w:sz w:val="24"/>
+          <w:szCs w:val="24"/>
+        </w:rPr>
+      </w:pPr>
+      <w:r>
+        <w:rPr>
+          <w:rFonts w:ascii="Arial" w:hAnsi="Arial" w:cs="Arial"/>
+          <w:b/>
+          <w:color w:val="000000"/>
+          <w:sz w:val="24"/>
+          <w:szCs w:val="24"/>
+        </w:rPr>
+        <w:t>Course</w:t>
+      </w:r>
+      <w:r>
+        <w:rPr>
+          <w:rFonts w:ascii="Arial" w:hAnsi="Arial" w:cs="Arial"/>
+          <w:b/>
+          <w:color w:val="000000"/>
+          <w:sz w:val="24"/>
+          <w:szCs w:val="24"/>
+        </w:rPr>
+        <w:tab/>
+      </w:r>
+      <w:r>
+        <w:rPr>
+          <w:rFonts w:ascii="Arial" w:hAnsi="Arial" w:cs="Arial"/>
+          <w:b/>
+          <w:color w:val="000000"/>
+          <w:sz w:val="24"/>
+          <w:szCs w:val="24"/>
+        </w:rPr>
+        <w:tab/>
+        <w:t>:</w:t>
+      </w:r>
+      <w:r>
+        <w:rPr>
+          <w:rFonts w:ascii="Arial" w:hAnsi="Arial" w:cs="Arial"/>
+          <w:b/>
+          <w:color w:val="000000"/>
+          <w:sz w:val="24"/>
+          <w:szCs w:val="24"/>
+        </w:rPr>
+        <w:tab/>
+      </w:r>
+      <w:r>
+        <w:rPr>
+          <w:rFonts w:ascii="Arial" w:hAnsi="Arial" w:cs="Arial"/>
+          <w:color w:val="000000"/>
+          <w:sz w:val="24"/>
+          <w:szCs w:val="24"/>
+        </w:rPr>
+        <w:t>Computer Technology</w:t>
+      </w:r>
+    </w:p>
+    <w:p>
+      <w:pPr>
+        <w:jc w:val="both"/>
+        <w:rPr>
+          <w:rFonts w:ascii="Arial" w:hAnsi="Arial" w:cs="Arial"/>
+          <w:color w:val="000000"/>
+          <w:sz w:val="24"/>
+          <w:szCs w:val="24"/>
+        </w:rPr>
+      </w:pPr>
+      <w:r>
+        <w:rPr>
+          <w:rFonts w:ascii="Arial" w:hAnsi="Arial" w:cs="Arial"/>
+          <w:b/>
+          <w:color w:val="000000"/>
+          <w:sz w:val="24"/>
+          <w:szCs w:val="24"/>
+        </w:rPr>
+        <w:t>Graduated</w:t>
+      </w:r>
+      <w:r>
+        <w:rPr>
+          <w:rFonts w:ascii="Arial" w:hAnsi="Arial" w:cs="Arial"/>
+          <w:b/>
+          <w:color w:val="000000"/>
+          <w:sz w:val="24"/>
+          <w:szCs w:val="24"/>
+        </w:rPr>
+        <w:tab/>
+      </w:r>
+      <w:r>
+        <w:rPr>
+          <w:rFonts w:ascii="Arial" w:hAnsi="Arial" w:cs="Arial"/>
+          <w:b/>
+          <w:color w:val="000000"/>
+          <w:sz w:val="24"/>
+          <w:szCs w:val="24"/>
+        </w:rPr>
+        <w:tab/>
+      </w:r>
+      <w:r>
+        <w:rPr>
+          <w:rFonts w:ascii="Arial" w:hAnsi="Arial" w:cs="Arial"/>
+          <w:b/>
+          <w:color w:val="000000"/>
+          <w:sz w:val="24"/>
+          <w:szCs w:val="24"/>
+        </w:rPr>
+        <w:t>:</w:t>
+      </w:r>
+      <w:r>
+        <w:rPr>
+          <w:rFonts w:ascii="Arial" w:hAnsi="Arial" w:cs="Arial"/>
+          <w:b/>
+          <w:color w:val="000000"/>
+          <w:sz w:val="24"/>
+          <w:szCs w:val="24"/>
+        </w:rPr>
+        <w:tab/>
+      </w:r>
+      <w:r>
+        <w:rPr>
+          <w:rFonts w:ascii="Arial" w:hAnsi="Arial" w:cs="Arial"/>
+          <w:color w:val="000000"/>
+          <w:sz w:val="24"/>
+          <w:szCs w:val="24"/>
+        </w:rPr>
+        <w:t>March 1994 (1year)</w:t>
+      </w:r>
+    </w:p>
+    <w:p>
+      <w:pPr>
+        <w:jc w:val="both"/>
+        <w:rPr>
+          <w:rFonts w:ascii="Arial" w:hAnsi="Arial" w:cs="Arial"/>
+          <w:color w:val="000000"/>
+          <w:sz w:val="24"/>
+          <w:szCs w:val="24"/>
+        </w:rPr>
+      </w:pPr>
+    </w:p>
+    <w:p>
+      <w:pPr>
+        <w:jc w:val="both"/>
+        <w:rPr>
+          <w:rFonts w:ascii="Arial" w:hAnsi="Arial" w:cs="Arial"/>
+          <w:b/>
+          <w:color w:val="000000"/>
+          <w:sz w:val="24"/>
+          <w:szCs w:val="24"/>
+        </w:rPr>
+      </w:pPr>
+      <w:r>
+        <w:rPr>
+          <w:rFonts w:ascii="Arial" w:hAnsi="Arial" w:cs="Arial"/>
+          <w:b/>
+          <w:color w:val="000000"/>
+          <w:sz w:val="24"/>
+          <w:szCs w:val="24"/>
+        </w:rPr>
+        <w:t>College</w:t>
+      </w:r>
+      <w:r>
+        <w:rPr>
+          <w:rFonts w:ascii="Arial" w:hAnsi="Arial" w:cs="Arial"/>
+          <w:b/>
+          <w:color w:val="000000"/>
+          <w:sz w:val="24"/>
+          <w:szCs w:val="24"/>
+        </w:rPr>
+        <w:tab/>
+      </w:r>
+      <w:r>
+        <w:rPr>
+          <w:rFonts w:ascii="Arial" w:hAnsi="Arial" w:cs="Arial"/>
+          <w:b/>
+          <w:color w:val="000000"/>
+          <w:sz w:val="24"/>
+          <w:szCs w:val="24"/>
+        </w:rPr>
+        <w:tab/>
+      </w:r>
+      <w:r>
+        <w:rPr>
+          <w:rFonts w:ascii="Arial" w:hAnsi="Arial" w:cs="Arial"/>
+          <w:b/>
+          <w:color w:val="000000"/>
+          <w:sz w:val="24"/>
+          <w:szCs w:val="24"/>
+        </w:rPr>
+        <w:t xml:space="preserve">: </w:t>
+      </w:r>
+      <w:r>
+        <w:rPr>
+          <w:rFonts w:ascii="Arial" w:hAnsi="Arial" w:cs="Arial"/>
+          <w:b/>
+          <w:color w:val="000000"/>
+          <w:sz w:val="24"/>
+          <w:szCs w:val="24"/>
+        </w:rPr>
+        <w:tab/>
+        <w:t>(Undergraduate)</w:t>
+      </w:r>
+    </w:p>
+    <w:p>
+      <w:pPr>
+        <w:jc w:val="both"/>
+        <w:rPr>
+          <w:rFonts w:ascii="Arial" w:hAnsi="Arial" w:cs="Arial"/>
+          <w:color w:val="000000"/>
+          <w:sz w:val="24"/>
+          <w:szCs w:val="24"/>
+        </w:rPr>
+      </w:pPr>
+      <w:r>
+        <w:rPr>
+          <w:rFonts w:ascii="Arial" w:hAnsi="Arial" w:cs="Arial"/>
+          <w:b/>
+          <w:color w:val="000000"/>
+          <w:sz w:val="24"/>
+          <w:szCs w:val="24"/>
+        </w:rPr>
+        <w:t xml:space="preserve">School </w:t>
+      </w:r>
+      <w:r>
+        <w:rPr>
+          <w:rFonts w:ascii="Arial" w:hAnsi="Arial" w:cs="Arial"/>
+          <w:b/>
+          <w:color w:val="000000"/>
+          <w:sz w:val="24"/>
+          <w:szCs w:val="24"/>
+        </w:rPr>
+        <w:tab/>
+      </w:r>
+      <w:r>
+        <w:rPr>
+          <w:rFonts w:ascii="Arial" w:hAnsi="Arial" w:cs="Arial"/>
+          <w:b/>
+          <w:color w:val="000000"/>
+          <w:sz w:val="24"/>
+          <w:szCs w:val="24"/>
+        </w:rPr>
+        <w:tab/>
+        <w:t>:</w:t>
+      </w:r>
+      <w:r>
+        <w:rPr>
+          <w:rFonts w:ascii="Arial" w:hAnsi="Arial" w:cs="Arial"/>
+          <w:b/>
+          <w:color w:val="000000"/>
+          <w:sz w:val="24"/>
+          <w:szCs w:val="24"/>
+        </w:rPr>
+        <w:tab/>
+      </w:r>
+      <w:r>
+        <w:rPr>
+          <w:rFonts w:ascii="Arial" w:hAnsi="Arial" w:cs="Arial"/>
+          <w:color w:val="000000"/>
+          <w:sz w:val="24"/>
+          <w:szCs w:val="24"/>
+        </w:rPr>
+        <w:t>Mapua Institute of Technology (MIT)</w:t>
+      </w:r>
+    </w:p>
+    <w:p>
+      <w:pPr>
+        <w:jc w:val="both"/>
+        <w:rPr>
+          <w:rFonts w:ascii="Arial" w:hAnsi="Arial" w:cs="Arial"/>
+          <w:color w:val="000000"/>
+          <w:sz w:val="24"/>
+          <w:szCs w:val="24"/>
+        </w:rPr>
+      </w:pPr>
+      <w:r>
+        <w:rPr>
+          <w:rFonts w:ascii="Arial" w:hAnsi="Arial" w:cs="Arial"/>
+          <w:b/>
+          <w:color w:val="000000"/>
+          <w:sz w:val="24"/>
+          <w:szCs w:val="24"/>
+        </w:rPr>
+        <w:t>Course</w:t>
+      </w:r>
+      <w:r>
+        <w:rPr>
+          <w:rFonts w:ascii="Arial" w:hAnsi="Arial" w:cs="Arial"/>
+          <w:b/>
+          <w:color w:val="000000"/>
+          <w:sz w:val="24"/>
+          <w:szCs w:val="24"/>
+        </w:rPr>
+        <w:tab/>
+      </w:r>
+      <w:r>
+        <w:rPr>
+          <w:rFonts w:ascii="Arial" w:hAnsi="Arial" w:cs="Arial"/>
+          <w:b/>
+          <w:color w:val="000000"/>
+          <w:sz w:val="24"/>
+          <w:szCs w:val="24"/>
+        </w:rPr>
+        <w:tab/>
+        <w:t>:</w:t>
+      </w:r>
+      <w:r>
+        <w:rPr>
+          <w:rFonts w:ascii="Arial" w:hAnsi="Arial" w:cs="Arial"/>
+          <w:b/>
+          <w:color w:val="000000"/>
+          <w:sz w:val="24"/>
+          <w:szCs w:val="24"/>
+        </w:rPr>
+        <w:tab/>
+      </w:r>
+      <w:r>
+        <w:rPr>
+          <w:rFonts w:ascii="Arial" w:hAnsi="Arial" w:cs="Arial"/>
+          <w:color w:val="000000"/>
+          <w:sz w:val="24"/>
+          <w:szCs w:val="24"/>
+        </w:rPr>
+        <w:t xml:space="preserve">BSEE </w:t>
+      </w:r>
+    </w:p>
+    <w:p>
+      <w:pPr>
+        <w:jc w:val="both"/>
+        <w:rPr>
+          <w:rFonts w:ascii="Arial" w:hAnsi="Arial" w:cs="Arial"/>
+          <w:color w:val="000000"/>
+          <w:sz w:val="24"/>
+          <w:szCs w:val="24"/>
+        </w:rPr>
+      </w:pPr>
+      <w:r>
+        <w:rPr>
+          <w:rFonts w:ascii="Arial" w:hAnsi="Arial" w:cs="Arial"/>
+          <w:b/>
+          <w:color w:val="000000"/>
+          <w:sz w:val="24"/>
+          <w:szCs w:val="24"/>
+        </w:rPr>
+        <w:t>Duration</w:t>
+      </w:r>
+      <w:r>
+        <w:rPr>
+          <w:rFonts w:ascii="Arial" w:hAnsi="Arial" w:cs="Arial"/>
+          <w:b/>
+          <w:color w:val="000000"/>
+          <w:sz w:val="24"/>
+          <w:szCs w:val="24"/>
+        </w:rPr>
+        <w:tab/>
+      </w:r>
+      <w:r>
+        <w:rPr>
+          <w:rFonts w:ascii="Arial" w:hAnsi="Arial" w:cs="Arial"/>
+          <w:b/>
+          <w:color w:val="000000"/>
+          <w:sz w:val="24"/>
+          <w:szCs w:val="24"/>
+        </w:rPr>
+        <w:tab/>
+      </w:r>
+      <w:r>
+        <w:rPr>
+          <w:rFonts w:ascii="Arial" w:hAnsi="Arial" w:cs="Arial"/>
+          <w:b/>
+          <w:color w:val="000000"/>
+          <w:sz w:val="24"/>
+          <w:szCs w:val="24"/>
+        </w:rPr>
+        <w:t>:</w:t>
+      </w:r>
+      <w:r>
+        <w:rPr>
+          <w:rFonts w:ascii="Arial" w:hAnsi="Arial" w:cs="Arial"/>
+          <w:b/>
+          <w:color w:val="000000"/>
+          <w:sz w:val="24"/>
+          <w:szCs w:val="24"/>
+        </w:rPr>
+        <w:tab/>
+      </w:r>
+      <w:r>
+        <w:rPr>
+          <w:rFonts w:ascii="Arial" w:hAnsi="Arial" w:cs="Arial"/>
+          <w:color w:val="000000"/>
+          <w:sz w:val="24"/>
+          <w:szCs w:val="24"/>
+        </w:rPr>
+        <w:t>1990 - 1991 (1year)</w:t>
+      </w:r>
+    </w:p>
     <w:p/>
     <w:sectPr>
       <w:pgSz w:w="12240" w:h="15840"/>
@@ -13728,7 +13871,7 @@
 </file>
 
 <file path=word/numbering.xml><?xml version="1.0" encoding="utf-8"?>
-<w:numbering xmlns:wpc="http://schemas.microsoft.com/office/word/2010/wordprocessingCanvas" xmlns:cx="http://schemas.microsoft.com/office/drawing/2014/chartex" xmlns:cx1="http://schemas.microsoft.com/office/drawing/2015/9/8/chartex" xmlns:cx2="http://schemas.microsoft.com/office/drawing/2015/10/21/chartex" xmlns:cx3="http://schemas.microsoft.com/office/drawing/2016/5/9/chartex" xmlns:cx4="http://schemas.microsoft.com/office/drawing/2016/5/10/chartex" xmlns:cx5="http://schemas.microsoft.com/office/drawing/2016/5/11/chartex" xmlns:cx6="http://schemas.microsoft.com/office/drawing/2016/5/12/chartex" xmlns:cx7="http://schemas.microsoft.com/office/drawing/2016/5/13/chartex" xmlns:cx8="http://schemas.microsoft.com/office/drawing/2016/5/14/chartex" xmlns:mc="http://schemas.openxmlformats.org/markup-compatibility/2006" xmlns:aink="http://schemas.microsoft.com/office/drawing/2016/ink" xmlns:am3d="http://schemas.microsoft.com/office/drawing/2017/model3d" xmlns:o="urn:schemas-microsoft-com:office:office" xmlns:oel="http://schemas.microsoft.com/office/2019/extlst" xmlns:r="http://schemas.openxmlformats.org/officeDocument/2006/relationships" xmlns:m="http://schemas.openxmlformats.org/officeDocument/2006/math" xmlns:v="urn:schemas-microsoft-com:vml" xmlns:wp14="http://schemas.microsoft.com/office/word/2010/wordprocessingDrawing" xmlns:wp="http://schemas.openxmlformats.org/drawingml/2006/wordprocessingDrawing" xmlns:w10="urn:schemas-microsoft-com:office:word" xmlns:w="http://schemas.openxmlformats.org/wordprocessingml/2006/main" xmlns:w14="http://schemas.microsoft.com/office/word/2010/wordml" xmlns:w15="http://schemas.microsoft.com/office/word/2012/wordml" xmlns:w16cex="http://schemas.microsoft.com/office/word/2018/wordml/cex" xmlns:w16cid="http://schemas.microsoft.com/office/word/2016/wordml/cid" xmlns:w16="http://schemas.microsoft.com/office/word/2018/wordml" xmlns:w16sdtdh="http://schemas.microsoft.com/office/word/2020/wordml/sdtdatahash" xmlns:w16se="http://schemas.microsoft.com/office/word/2015/wordml/symex" xmlns:wpg="http://schemas.microsoft.com/office/word/2010/wordprocessingGroup" xmlns:wpi="http://schemas.microsoft.com/office/word/2010/wordprocessingInk" xmlns:wne="http://schemas.microsoft.com/office/word/2006/wordml" xmlns:wps="http://schemas.microsoft.com/office/word/2010/wordprocessingShape" mc:Ignorable="w14 w15 w16se w16cid w16 w16cex w16sdtdh wp14">
+<w:numbering xmlns:wpc="http://schemas.microsoft.com/office/word/2010/wordprocessingCanvas" xmlns:cx="http://schemas.microsoft.com/office/drawing/2014/chartex" xmlns:cx1="http://schemas.microsoft.com/office/drawing/2015/9/8/chartex" xmlns:cx2="http://schemas.microsoft.com/office/drawing/2015/10/21/chartex" xmlns:cx3="http://schemas.microsoft.com/office/drawing/2016/5/9/chartex" xmlns:cx4="http://schemas.microsoft.com/office/drawing/2016/5/10/chartex" xmlns:cx5="http://schemas.microsoft.com/office/drawing/2016/5/11/chartex" xmlns:cx6="http://schemas.microsoft.com/office/drawing/2016/5/12/chartex" xmlns:cx7="http://schemas.microsoft.com/office/drawing/2016/5/13/chartex" xmlns:cx8="http://schemas.microsoft.com/office/drawing/2016/5/14/chartex" xmlns:mc="http://schemas.openxmlformats.org/markup-compatibility/2006" xmlns:aink="http://schemas.microsoft.com/office/drawing/2016/ink" xmlns:am3d="http://schemas.microsoft.com/office/drawing/2017/model3d" xmlns:o="urn:schemas-microsoft-com:office:office" xmlns:oel="http://schemas.microsoft.com/office/2019/extlst" xmlns:r="http://schemas.openxmlformats.org/officeDocument/2006/relationships" xmlns:m="http://schemas.openxmlformats.org/officeDocument/2006/math" xmlns:v="urn:schemas-microsoft-com:vml" xmlns:wp14="http://schemas.microsoft.com/office/word/2010/wordprocessingDrawing" xmlns:wp="http://schemas.openxmlformats.org/drawingml/2006/wordprocessingDrawing" xmlns:w10="urn:schemas-microsoft-com:office:word" xmlns:w="http://schemas.openxmlformats.org/wordprocessingml/2006/main" xmlns:w14="http://schemas.microsoft.com/office/word/2010/wordml" xmlns:w15="http://schemas.microsoft.com/office/word/2012/wordml" xmlns:w16cex="http://schemas.microsoft.com/office/word/2018/wordml/cex" xmlns:w16cid="http://schemas.microsoft.com/office/word/2016/wordml/cid" xmlns:w16="http://schemas.microsoft.com/office/word/2018/wordml" xmlns:w16du="http://schemas.microsoft.com/office/word/2023/wordml/word16du" xmlns:w16sdtdh="http://schemas.microsoft.com/office/word/2020/wordml/sdtdatahash" xmlns:w16se="http://schemas.microsoft.com/office/word/2015/wordml/symex" xmlns:wpg="http://schemas.microsoft.com/office/word/2010/wordprocessingGroup" xmlns:wpi="http://schemas.microsoft.com/office/word/2010/wordprocessingInk" xmlns:wne="http://schemas.microsoft.com/office/word/2006/wordml" xmlns:wps="http://schemas.microsoft.com/office/word/2010/wordprocessingShape" mc:Ignorable="w14 w15 w16se w16cid w16 w16cex w16sdtdh w16du wp14">
   <w:abstractNum w:abstractNumId="0" w15:restartNumberingAfterBreak="0">
     <w:nsid w:val="00DB7A58"/>
     <w:multiLevelType w:val="multilevel"/>
@@ -38992,7 +39135,7 @@
 </file>
 
 <file path=word/styles.xml><?xml version="1.0" encoding="utf-8"?>
-<w:styles xmlns:mc="http://schemas.openxmlformats.org/markup-compatibility/2006" xmlns:r="http://schemas.openxmlformats.org/officeDocument/2006/relationships" xmlns:w="http://schemas.openxmlformats.org/wordprocessingml/2006/main" xmlns:w14="http://schemas.microsoft.com/office/word/2010/wordml" xmlns:w15="http://schemas.microsoft.com/office/word/2012/wordml" xmlns:w16cex="http://schemas.microsoft.com/office/word/2018/wordml/cex" xmlns:w16cid="http://schemas.microsoft.com/office/word/2016/wordml/cid" xmlns:w16="http://schemas.microsoft.com/office/word/2018/wordml" xmlns:w16sdtdh="http://schemas.microsoft.com/office/word/2020/wordml/sdtdatahash" xmlns:w16se="http://schemas.microsoft.com/office/word/2015/wordml/symex" mc:Ignorable="w14 w15 w16se w16cid w16 w16cex w16sdtdh">
+<w:styles xmlns:mc="http://schemas.openxmlformats.org/markup-compatibility/2006" xmlns:r="http://schemas.openxmlformats.org/officeDocument/2006/relationships" xmlns:w="http://schemas.openxmlformats.org/wordprocessingml/2006/main" xmlns:w14="http://schemas.microsoft.com/office/word/2010/wordml" xmlns:w15="http://schemas.microsoft.com/office/word/2012/wordml" xmlns:w16cex="http://schemas.microsoft.com/office/word/2018/wordml/cex" xmlns:w16cid="http://schemas.microsoft.com/office/word/2016/wordml/cid" xmlns:w16="http://schemas.microsoft.com/office/word/2018/wordml" xmlns:w16du="http://schemas.microsoft.com/office/word/2023/wordml/word16du" xmlns:w16sdtdh="http://schemas.microsoft.com/office/word/2020/wordml/sdtdatahash" xmlns:w16se="http://schemas.microsoft.com/office/word/2015/wordml/symex" mc:Ignorable="w14 w15 w16se w16cid w16 w16cex w16sdtdh w16du">
   <w:docDefaults>
     <w:rPrDefault>
       <w:rPr>
@@ -39383,6 +39526,7 @@
   <w:style w:type="paragraph" w:default="1" w:styleId="Normal">
     <w:name w:val="Normal"/>
     <w:qFormat/>
+    <w:rsid w:val="00D85ACD"/>
   </w:style>
   <w:style w:type="paragraph" w:styleId="Heading1">
     <w:name w:val="heading 1"/>

</xml_diff>

<commit_message>
Added initial CV and cv with vb scripts
</commit_message>
<xml_diff>
--- a/CV/Solomio Sisante CV.docx
+++ b/CV/Solomio Sisante CV.docx
@@ -176,16 +176,7 @@
           <w:sz w:val="24"/>
           <w:szCs w:val="24"/>
         </w:rPr>
-        <w:t>2</w:t>
-      </w:r>
-      <w:r>
-        <w:rPr>
-          <w:rFonts w:ascii="Arial" w:eastAsia="Arial" w:hAnsi="Arial" w:cs="Arial"/>
-          <w:color w:val="000000"/>
-          <w:sz w:val="24"/>
-          <w:szCs w:val="24"/>
-        </w:rPr>
-        <w:t>9</w:t>
+        <w:t>30</w:t>
       </w:r>
       <w:r>
         <w:rPr>
@@ -5225,27 +5216,7 @@
           <w:sz w:val="24"/>
           <w:szCs w:val="24"/>
         </w:rPr>
-        <w:t xml:space="preserve">Code, debug, test, deploy and help configure </w:t>
-      </w:r>
-      <w:proofErr w:type="gramStart"/>
-      <w:r>
-        <w:rPr>
-          <w:rFonts w:ascii="Arial" w:eastAsia="Arial" w:hAnsi="Arial" w:cs="Arial"/>
-          <w:color w:val="000000"/>
-          <w:sz w:val="24"/>
-          <w:szCs w:val="24"/>
-        </w:rPr>
-        <w:t>Azure</w:t>
-      </w:r>
-      <w:proofErr w:type="gramEnd"/>
-      <w:r>
-        <w:rPr>
-          <w:rFonts w:ascii="Arial" w:eastAsia="Arial" w:hAnsi="Arial" w:cs="Arial"/>
-          <w:color w:val="000000"/>
-          <w:sz w:val="24"/>
-          <w:szCs w:val="24"/>
-        </w:rPr>
-        <w:t xml:space="preserve"> environments.</w:t>
+        <w:t>Code, debug, test, deploy and help configure Azure environments.</w:t>
       </w:r>
     </w:p>
     <w:p>

</xml_diff>